<commit_message>
commancé le namespace 2_0
</commit_message>
<xml_diff>
--- a/Travaux Encadré de Recherche.docx
+++ b/Travaux Encadré de Recherche.docx
@@ -24,16 +24,7 @@
           <w:sz w:val="28"/>
           <w:szCs w:val="28"/>
         </w:rPr>
-        <w:t xml:space="preserve"> </w:t>
-      </w:r>
-      <w:r>
-        <w:rPr>
-          <w:rFonts w:cs="Times New Roman"/>
-          <w:w w:val="119"/>
-          <w:sz w:val="28"/>
-          <w:szCs w:val="28"/>
-        </w:rPr>
-        <w:t>U</w:t>
+        <w:t xml:space="preserve"> U</w:t>
       </w:r>
       <w:r>
         <w:rPr>
@@ -248,16 +239,7 @@
           <w:sz w:val="28"/>
           <w:szCs w:val="28"/>
         </w:rPr>
-        <w:t xml:space="preserve"> </w:t>
-      </w:r>
-      <w:r>
-        <w:rPr>
-          <w:rFonts w:cs="Times New Roman"/>
-          <w:spacing w:val="23"/>
-          <w:sz w:val="28"/>
-          <w:szCs w:val="28"/>
-        </w:rPr>
-        <w:t>Master Imagerie et Technologie pour la Médecine (</w:t>
+        <w:t xml:space="preserve"> Master Imagerie et Technologie pour la Médecine (</w:t>
       </w:r>
       <w:proofErr w:type="spellStart"/>
       <w:r>
@@ -328,7 +310,7 @@
                     <pic:cNvPicPr/>
                   </pic:nvPicPr>
                   <pic:blipFill>
-                    <a:blip r:embed="rId7" cstate="print">
+                    <a:blip r:embed="rId8" cstate="print">
                       <a:extLst>
                         <a:ext uri="{28A0092B-C50C-407E-A947-70E740481C1C}">
                           <a14:useLocalDpi xmlns:a14="http://schemas.microsoft.com/office/drawing/2010/main" val="0"/>
@@ -365,6 +347,7 @@
       </w:pPr>
       <w:r>
         <w:rPr>
+          <w:rFonts w:cs="Times New Roman"/>
           <w:noProof/>
         </w:rPr>
         <mc:AlternateContent>
@@ -771,15 +754,7 @@
           <w:sz w:val="28"/>
           <w:szCs w:val="28"/>
         </w:rPr>
-        <w:t xml:space="preserve"> </w:t>
-      </w:r>
-      <w:r>
-        <w:rPr>
-          <w:rFonts w:cs="Times New Roman"/>
-          <w:sz w:val="28"/>
-          <w:szCs w:val="28"/>
-        </w:rPr>
-        <w:t>Bibliothèque de traitement d'images en C+</w:t>
+        <w:t xml:space="preserve"> Bibliothèque de traitement d'images en C+</w:t>
       </w:r>
     </w:p>
     <w:p>
@@ -825,33 +800,7 @@
           <w:szCs w:val="28"/>
         </w:rPr>
         <w:tab/>
-      </w:r>
-      <w:r>
-        <w:rPr>
-          <w:rFonts w:cs="Times New Roman"/>
-          <w:b/>
-          <w:sz w:val="28"/>
-          <w:szCs w:val="28"/>
-        </w:rPr>
-        <w:t xml:space="preserve"> </w:t>
-      </w:r>
-      <w:r>
-        <w:rPr>
-          <w:rFonts w:cs="Times New Roman"/>
-          <w:b/>
-          <w:sz w:val="28"/>
-          <w:szCs w:val="28"/>
-        </w:rPr>
-        <w:t>D</w:t>
-      </w:r>
-      <w:r>
-        <w:rPr>
-          <w:rFonts w:cs="Times New Roman"/>
-          <w:b/>
-          <w:sz w:val="28"/>
-          <w:szCs w:val="28"/>
-        </w:rPr>
-        <w:t>irigé par :</w:t>
+        <w:t xml:space="preserve"> Dirigé par :</w:t>
       </w:r>
       <w:r>
         <w:rPr>
@@ -982,14 +931,6 @@
           <w:szCs w:val="28"/>
         </w:rPr>
         <w:tab/>
-      </w:r>
-      <w:r>
-        <w:rPr>
-          <w:rFonts w:cs="Times New Roman"/>
-          <w:b/>
-          <w:sz w:val="28"/>
-          <w:szCs w:val="28"/>
-        </w:rPr>
         <w:t>Année universitaire :</w:t>
       </w:r>
       <w:r>
@@ -1024,7 +965,7 @@
           <w:szCs w:val="28"/>
         </w:rPr>
         <w:sectPr>
-          <w:headerReference w:type="default" r:id="rId8"/>
+          <w:headerReference w:type="default" r:id="rId9"/>
           <w:pgSz w:w="11906" w:h="16838"/>
           <w:pgMar w:top="1417" w:right="1417" w:bottom="1417" w:left="1417" w:header="708" w:footer="708" w:gutter="0"/>
           <w:pgBorders w:offsetFrom="page">
@@ -1069,28 +1010,53 @@
     <w:p>
       <w:pPr>
         <w:pStyle w:val="Titre"/>
-      </w:pPr>
-      <w:r>
+        <w:rPr>
+          <w:rFonts w:cs="Times New Roman"/>
+        </w:rPr>
+      </w:pPr>
+      <w:r>
+        <w:rPr>
+          <w:rFonts w:cs="Times New Roman"/>
+        </w:rPr>
         <w:tab/>
       </w:r>
       <w:bookmarkStart w:id="0" w:name="_Toc194506860"/>
       <w:r>
+        <w:rPr>
+          <w:rFonts w:cs="Times New Roman"/>
+        </w:rPr>
         <w:t>Table de mat</w:t>
       </w:r>
       <w:r>
+        <w:rPr>
+          <w:rFonts w:cs="Times New Roman"/>
+        </w:rPr>
         <w:t>ière</w:t>
       </w:r>
       <w:bookmarkEnd w:id="0"/>
       <w:r>
+        <w:rPr>
+          <w:rFonts w:cs="Times New Roman"/>
+        </w:rPr>
         <w:tab/>
       </w:r>
       <w:r>
+        <w:rPr>
+          <w:rFonts w:cs="Times New Roman"/>
+        </w:rPr>
         <w:tab/>
       </w:r>
     </w:p>
     <w:bookmarkStart w:id="1" w:name="_Hlk194570958" w:displacedByCustomXml="next"/>
     <w:sdt>
       <w:sdtPr>
+        <w:rPr>
+          <w:rFonts w:ascii="Times New Roman" w:eastAsiaTheme="minorHAnsi" w:hAnsi="Times New Roman" w:cs="Times New Roman"/>
+          <w:color w:val="auto"/>
+          <w:sz w:val="24"/>
+          <w:szCs w:val="22"/>
+          <w:lang w:eastAsia="en-US"/>
+        </w:rPr>
         <w:id w:val="804359300"/>
         <w:docPartObj>
           <w:docPartGallery w:val="Table of Contents"/>
@@ -1099,33 +1065,1533 @@
       </w:sdtPr>
       <w:sdtEndPr>
         <w:rPr>
-          <w:rFonts w:ascii="Times New Roman" w:eastAsiaTheme="minorHAnsi" w:hAnsi="Times New Roman" w:cstheme="minorBidi"/>
           <w:b/>
           <w:bCs/>
-          <w:color w:val="auto"/>
-          <w:sz w:val="24"/>
-          <w:szCs w:val="22"/>
-          <w:lang w:eastAsia="en-US"/>
         </w:rPr>
       </w:sdtEndPr>
       <w:sdtContent>
         <w:p>
           <w:pPr>
             <w:pStyle w:val="En-ttedetabledesmatires"/>
+            <w:rPr>
+              <w:rFonts w:ascii="Times New Roman" w:hAnsi="Times New Roman" w:cs="Times New Roman"/>
+            </w:rPr>
           </w:pPr>
           <w:r>
+            <w:rPr>
+              <w:rFonts w:ascii="Times New Roman" w:hAnsi="Times New Roman" w:cs="Times New Roman"/>
+            </w:rPr>
             <w:t>Table des matières</w:t>
           </w:r>
         </w:p>
         <w:p>
-          <w:fldSimple w:instr=" TOC \o &quot;1-3&quot; \h \z \u "/>
+          <w:pPr>
+            <w:pStyle w:val="TM2"/>
+            <w:tabs>
+              <w:tab w:val="left" w:pos="660"/>
+              <w:tab w:val="right" w:leader="dot" w:pos="9062"/>
+            </w:tabs>
+            <w:rPr>
+              <w:rFonts w:asciiTheme="minorHAnsi" w:eastAsiaTheme="minorEastAsia" w:hAnsiTheme="minorHAnsi"/>
+              <w:noProof/>
+              <w:sz w:val="22"/>
+              <w:lang w:eastAsia="fr-FR"/>
+            </w:rPr>
+          </w:pPr>
+          <w:r>
+            <w:rPr>
+              <w:rFonts w:cs="Times New Roman"/>
+            </w:rPr>
+            <w:fldChar w:fldCharType="begin"/>
+          </w:r>
+          <w:r>
+            <w:rPr>
+              <w:rFonts w:cs="Times New Roman"/>
+            </w:rPr>
+            <w:instrText xml:space="preserve"> TOC \o "1-3" \h \z \u </w:instrText>
+          </w:r>
+          <w:r>
+            <w:rPr>
+              <w:rFonts w:cs="Times New Roman"/>
+            </w:rPr>
+            <w:fldChar w:fldCharType="separate"/>
+          </w:r>
+          <w:hyperlink w:anchor="_Toc195798498" w:history="1">
+            <w:r>
+              <w:rPr>
+                <w:rStyle w:val="Lienhypertexte"/>
+                <w:rFonts w:cs="Times New Roman"/>
+                <w:b/>
+                <w:bCs/>
+                <w:noProof/>
+              </w:rPr>
+              <w:t>1.</w:t>
+            </w:r>
+            <w:r>
+              <w:rPr>
+                <w:rFonts w:asciiTheme="minorHAnsi" w:eastAsiaTheme="minorEastAsia" w:hAnsiTheme="minorHAnsi"/>
+                <w:noProof/>
+                <w:sz w:val="22"/>
+                <w:lang w:eastAsia="fr-FR"/>
+              </w:rPr>
+              <w:tab/>
+            </w:r>
+            <w:r>
+              <w:rPr>
+                <w:rStyle w:val="Lienhypertexte"/>
+                <w:rFonts w:cs="Times New Roman"/>
+                <w:b/>
+                <w:bCs/>
+                <w:noProof/>
+              </w:rPr>
+              <w:t>Introduction</w:t>
+            </w:r>
+            <w:r>
+              <w:rPr>
+                <w:noProof/>
+                <w:webHidden/>
+              </w:rPr>
+              <w:tab/>
+            </w:r>
+            <w:r>
+              <w:rPr>
+                <w:noProof/>
+                <w:webHidden/>
+              </w:rPr>
+              <w:fldChar w:fldCharType="begin"/>
+            </w:r>
+            <w:r>
+              <w:rPr>
+                <w:noProof/>
+                <w:webHidden/>
+              </w:rPr>
+              <w:instrText xml:space="preserve"> PAGEREF _Toc195798498 \h </w:instrText>
+            </w:r>
+            <w:r>
+              <w:rPr>
+                <w:noProof/>
+                <w:webHidden/>
+              </w:rPr>
+            </w:r>
+            <w:r>
+              <w:rPr>
+                <w:noProof/>
+                <w:webHidden/>
+              </w:rPr>
+              <w:fldChar w:fldCharType="separate"/>
+            </w:r>
+            <w:r>
+              <w:rPr>
+                <w:noProof/>
+                <w:webHidden/>
+              </w:rPr>
+              <w:t>4</w:t>
+            </w:r>
+            <w:r>
+              <w:rPr>
+                <w:noProof/>
+                <w:webHidden/>
+              </w:rPr>
+              <w:fldChar w:fldCharType="end"/>
+            </w:r>
+          </w:hyperlink>
+        </w:p>
+        <w:p>
+          <w:pPr>
+            <w:pStyle w:val="TM2"/>
+            <w:tabs>
+              <w:tab w:val="left" w:pos="660"/>
+              <w:tab w:val="right" w:leader="dot" w:pos="9062"/>
+            </w:tabs>
+            <w:rPr>
+              <w:rFonts w:asciiTheme="minorHAnsi" w:eastAsiaTheme="minorEastAsia" w:hAnsiTheme="minorHAnsi"/>
+              <w:noProof/>
+              <w:sz w:val="22"/>
+              <w:lang w:eastAsia="fr-FR"/>
+            </w:rPr>
+          </w:pPr>
+          <w:hyperlink w:anchor="_Toc195798499" w:history="1">
+            <w:r>
+              <w:rPr>
+                <w:rStyle w:val="Lienhypertexte"/>
+                <w:rFonts w:cs="Times New Roman"/>
+                <w:noProof/>
+              </w:rPr>
+              <w:t>2.</w:t>
+            </w:r>
+            <w:r>
+              <w:rPr>
+                <w:rFonts w:asciiTheme="minorHAnsi" w:eastAsiaTheme="minorEastAsia" w:hAnsiTheme="minorHAnsi"/>
+                <w:noProof/>
+                <w:sz w:val="22"/>
+                <w:lang w:eastAsia="fr-FR"/>
+              </w:rPr>
+              <w:tab/>
+            </w:r>
+            <w:r>
+              <w:rPr>
+                <w:rStyle w:val="Lienhypertexte"/>
+                <w:rFonts w:cs="Times New Roman"/>
+                <w:noProof/>
+              </w:rPr>
+              <w:t>Définition d’une image</w:t>
+            </w:r>
+            <w:r>
+              <w:rPr>
+                <w:noProof/>
+                <w:webHidden/>
+              </w:rPr>
+              <w:tab/>
+            </w:r>
+            <w:r>
+              <w:rPr>
+                <w:noProof/>
+                <w:webHidden/>
+              </w:rPr>
+              <w:fldChar w:fldCharType="begin"/>
+            </w:r>
+            <w:r>
+              <w:rPr>
+                <w:noProof/>
+                <w:webHidden/>
+              </w:rPr>
+              <w:instrText xml:space="preserve"> PAGEREF _Toc195798499 \h </w:instrText>
+            </w:r>
+            <w:r>
+              <w:rPr>
+                <w:noProof/>
+                <w:webHidden/>
+              </w:rPr>
+            </w:r>
+            <w:r>
+              <w:rPr>
+                <w:noProof/>
+                <w:webHidden/>
+              </w:rPr>
+              <w:fldChar w:fldCharType="separate"/>
+            </w:r>
+            <w:r>
+              <w:rPr>
+                <w:noProof/>
+                <w:webHidden/>
+              </w:rPr>
+              <w:t>4</w:t>
+            </w:r>
+            <w:r>
+              <w:rPr>
+                <w:noProof/>
+                <w:webHidden/>
+              </w:rPr>
+              <w:fldChar w:fldCharType="end"/>
+            </w:r>
+          </w:hyperlink>
+        </w:p>
+        <w:p>
+          <w:pPr>
+            <w:pStyle w:val="TM2"/>
+            <w:tabs>
+              <w:tab w:val="left" w:pos="660"/>
+              <w:tab w:val="right" w:leader="dot" w:pos="9062"/>
+            </w:tabs>
+            <w:rPr>
+              <w:rFonts w:asciiTheme="minorHAnsi" w:eastAsiaTheme="minorEastAsia" w:hAnsiTheme="minorHAnsi"/>
+              <w:noProof/>
+              <w:sz w:val="22"/>
+              <w:lang w:eastAsia="fr-FR"/>
+            </w:rPr>
+          </w:pPr>
+          <w:hyperlink w:anchor="_Toc195798500" w:history="1">
+            <w:r>
+              <w:rPr>
+                <w:rStyle w:val="Lienhypertexte"/>
+                <w:rFonts w:cs="Times New Roman"/>
+                <w:noProof/>
+              </w:rPr>
+              <w:t>3.</w:t>
+            </w:r>
+            <w:r>
+              <w:rPr>
+                <w:rFonts w:asciiTheme="minorHAnsi" w:eastAsiaTheme="minorEastAsia" w:hAnsiTheme="minorHAnsi"/>
+                <w:noProof/>
+                <w:sz w:val="22"/>
+                <w:lang w:eastAsia="fr-FR"/>
+              </w:rPr>
+              <w:tab/>
+            </w:r>
+            <w:r>
+              <w:rPr>
+                <w:rStyle w:val="Lienhypertexte"/>
+                <w:rFonts w:cs="Times New Roman"/>
+                <w:noProof/>
+              </w:rPr>
+              <w:t>Codage d’une image (image numérique)</w:t>
+            </w:r>
+            <w:r>
+              <w:rPr>
+                <w:noProof/>
+                <w:webHidden/>
+              </w:rPr>
+              <w:tab/>
+            </w:r>
+            <w:r>
+              <w:rPr>
+                <w:noProof/>
+                <w:webHidden/>
+              </w:rPr>
+              <w:fldChar w:fldCharType="begin"/>
+            </w:r>
+            <w:r>
+              <w:rPr>
+                <w:noProof/>
+                <w:webHidden/>
+              </w:rPr>
+              <w:instrText xml:space="preserve"> PAGEREF _Toc195798500 \h </w:instrText>
+            </w:r>
+            <w:r>
+              <w:rPr>
+                <w:noProof/>
+                <w:webHidden/>
+              </w:rPr>
+            </w:r>
+            <w:r>
+              <w:rPr>
+                <w:noProof/>
+                <w:webHidden/>
+              </w:rPr>
+              <w:fldChar w:fldCharType="separate"/>
+            </w:r>
+            <w:r>
+              <w:rPr>
+                <w:noProof/>
+                <w:webHidden/>
+              </w:rPr>
+              <w:t>4</w:t>
+            </w:r>
+            <w:r>
+              <w:rPr>
+                <w:noProof/>
+                <w:webHidden/>
+              </w:rPr>
+              <w:fldChar w:fldCharType="end"/>
+            </w:r>
+          </w:hyperlink>
+        </w:p>
+        <w:p>
+          <w:pPr>
+            <w:pStyle w:val="TM2"/>
+            <w:tabs>
+              <w:tab w:val="left" w:pos="660"/>
+              <w:tab w:val="right" w:leader="dot" w:pos="9062"/>
+            </w:tabs>
+            <w:rPr>
+              <w:rFonts w:asciiTheme="minorHAnsi" w:eastAsiaTheme="minorEastAsia" w:hAnsiTheme="minorHAnsi"/>
+              <w:noProof/>
+              <w:sz w:val="22"/>
+              <w:lang w:eastAsia="fr-FR"/>
+            </w:rPr>
+          </w:pPr>
+          <w:hyperlink w:anchor="_Toc195798502" w:history="1">
+            <w:r>
+              <w:rPr>
+                <w:rStyle w:val="Lienhypertexte"/>
+                <w:rFonts w:cs="Times New Roman"/>
+                <w:noProof/>
+              </w:rPr>
+              <w:t>4.</w:t>
+            </w:r>
+            <w:r>
+              <w:rPr>
+                <w:rFonts w:asciiTheme="minorHAnsi" w:eastAsiaTheme="minorEastAsia" w:hAnsiTheme="minorHAnsi"/>
+                <w:noProof/>
+                <w:sz w:val="22"/>
+                <w:lang w:eastAsia="fr-FR"/>
+              </w:rPr>
+              <w:tab/>
+            </w:r>
+            <w:r>
+              <w:rPr>
+                <w:rStyle w:val="Lienhypertexte"/>
+                <w:rFonts w:cs="Times New Roman"/>
+                <w:noProof/>
+              </w:rPr>
+              <w:t>Présentation de la bibliothèque Namespace</w:t>
+            </w:r>
+            <w:r>
+              <w:rPr>
+                <w:noProof/>
+                <w:webHidden/>
+              </w:rPr>
+              <w:tab/>
+            </w:r>
+            <w:r>
+              <w:rPr>
+                <w:noProof/>
+                <w:webHidden/>
+              </w:rPr>
+              <w:fldChar w:fldCharType="begin"/>
+            </w:r>
+            <w:r>
+              <w:rPr>
+                <w:noProof/>
+                <w:webHidden/>
+              </w:rPr>
+              <w:instrText xml:space="preserve"> PAGEREF _Toc195798502 \h </w:instrText>
+            </w:r>
+            <w:r>
+              <w:rPr>
+                <w:noProof/>
+                <w:webHidden/>
+              </w:rPr>
+            </w:r>
+            <w:r>
+              <w:rPr>
+                <w:noProof/>
+                <w:webHidden/>
+              </w:rPr>
+              <w:fldChar w:fldCharType="separate"/>
+            </w:r>
+            <w:r>
+              <w:rPr>
+                <w:noProof/>
+                <w:webHidden/>
+              </w:rPr>
+              <w:t>5</w:t>
+            </w:r>
+            <w:r>
+              <w:rPr>
+                <w:noProof/>
+                <w:webHidden/>
+              </w:rPr>
+              <w:fldChar w:fldCharType="end"/>
+            </w:r>
+          </w:hyperlink>
+        </w:p>
+        <w:p>
+          <w:pPr>
+            <w:pStyle w:val="TM2"/>
+            <w:tabs>
+              <w:tab w:val="left" w:pos="660"/>
+              <w:tab w:val="right" w:leader="dot" w:pos="9062"/>
+            </w:tabs>
+            <w:rPr>
+              <w:rFonts w:asciiTheme="minorHAnsi" w:eastAsiaTheme="minorEastAsia" w:hAnsiTheme="minorHAnsi"/>
+              <w:noProof/>
+              <w:sz w:val="22"/>
+              <w:lang w:eastAsia="fr-FR"/>
+            </w:rPr>
+          </w:pPr>
+          <w:hyperlink w:anchor="_Toc195798503" w:history="1">
+            <w:r>
+              <w:rPr>
+                <w:rStyle w:val="Lienhypertexte"/>
+                <w:rFonts w:cs="Times New Roman"/>
+                <w:noProof/>
+              </w:rPr>
+              <w:t>5.</w:t>
+            </w:r>
+            <w:r>
+              <w:rPr>
+                <w:rFonts w:asciiTheme="minorHAnsi" w:eastAsiaTheme="minorEastAsia" w:hAnsiTheme="minorHAnsi"/>
+                <w:noProof/>
+                <w:sz w:val="22"/>
+                <w:lang w:eastAsia="fr-FR"/>
+              </w:rPr>
+              <w:tab/>
+            </w:r>
+            <w:r>
+              <w:rPr>
+                <w:rStyle w:val="Lienhypertexte"/>
+                <w:rFonts w:cs="Times New Roman"/>
+                <w:noProof/>
+              </w:rPr>
+              <w:t>Namespace version 1.0</w:t>
+            </w:r>
+            <w:r>
+              <w:rPr>
+                <w:noProof/>
+                <w:webHidden/>
+              </w:rPr>
+              <w:tab/>
+            </w:r>
+            <w:r>
+              <w:rPr>
+                <w:noProof/>
+                <w:webHidden/>
+              </w:rPr>
+              <w:fldChar w:fldCharType="begin"/>
+            </w:r>
+            <w:r>
+              <w:rPr>
+                <w:noProof/>
+                <w:webHidden/>
+              </w:rPr>
+              <w:instrText xml:space="preserve"> PAGEREF _Toc195798503 \h </w:instrText>
+            </w:r>
+            <w:r>
+              <w:rPr>
+                <w:noProof/>
+                <w:webHidden/>
+              </w:rPr>
+            </w:r>
+            <w:r>
+              <w:rPr>
+                <w:noProof/>
+                <w:webHidden/>
+              </w:rPr>
+              <w:fldChar w:fldCharType="separate"/>
+            </w:r>
+            <w:r>
+              <w:rPr>
+                <w:noProof/>
+                <w:webHidden/>
+              </w:rPr>
+              <w:t>5</w:t>
+            </w:r>
+            <w:r>
+              <w:rPr>
+                <w:noProof/>
+                <w:webHidden/>
+              </w:rPr>
+              <w:fldChar w:fldCharType="end"/>
+            </w:r>
+          </w:hyperlink>
+        </w:p>
+        <w:p>
+          <w:pPr>
+            <w:pStyle w:val="TM2"/>
+            <w:tabs>
+              <w:tab w:val="left" w:pos="660"/>
+              <w:tab w:val="right" w:leader="dot" w:pos="9062"/>
+            </w:tabs>
+            <w:rPr>
+              <w:rFonts w:asciiTheme="minorHAnsi" w:eastAsiaTheme="minorEastAsia" w:hAnsiTheme="minorHAnsi"/>
+              <w:noProof/>
+              <w:sz w:val="22"/>
+              <w:lang w:eastAsia="fr-FR"/>
+            </w:rPr>
+          </w:pPr>
+          <w:hyperlink w:anchor="_Toc195798504" w:history="1">
+            <w:r>
+              <w:rPr>
+                <w:rStyle w:val="Lienhypertexte"/>
+                <w:rFonts w:cs="Times New Roman"/>
+                <w:noProof/>
+              </w:rPr>
+              <w:t>6.</w:t>
+            </w:r>
+            <w:r>
+              <w:rPr>
+                <w:rFonts w:asciiTheme="minorHAnsi" w:eastAsiaTheme="minorEastAsia" w:hAnsiTheme="minorHAnsi"/>
+                <w:noProof/>
+                <w:sz w:val="22"/>
+                <w:lang w:eastAsia="fr-FR"/>
+              </w:rPr>
+              <w:tab/>
+            </w:r>
+            <w:r>
+              <w:rPr>
+                <w:rStyle w:val="Lienhypertexte"/>
+                <w:rFonts w:cs="Times New Roman"/>
+                <w:noProof/>
+              </w:rPr>
+              <w:t>Namespace version 1.1</w:t>
+            </w:r>
+            <w:r>
+              <w:rPr>
+                <w:noProof/>
+                <w:webHidden/>
+              </w:rPr>
+              <w:tab/>
+            </w:r>
+            <w:r>
+              <w:rPr>
+                <w:noProof/>
+                <w:webHidden/>
+              </w:rPr>
+              <w:fldChar w:fldCharType="begin"/>
+            </w:r>
+            <w:r>
+              <w:rPr>
+                <w:noProof/>
+                <w:webHidden/>
+              </w:rPr>
+              <w:instrText xml:space="preserve"> PAGEREF _Toc195798504 \h </w:instrText>
+            </w:r>
+            <w:r>
+              <w:rPr>
+                <w:noProof/>
+                <w:webHidden/>
+              </w:rPr>
+            </w:r>
+            <w:r>
+              <w:rPr>
+                <w:noProof/>
+                <w:webHidden/>
+              </w:rPr>
+              <w:fldChar w:fldCharType="separate"/>
+            </w:r>
+            <w:r>
+              <w:rPr>
+                <w:noProof/>
+                <w:webHidden/>
+              </w:rPr>
+              <w:t>5</w:t>
+            </w:r>
+            <w:r>
+              <w:rPr>
+                <w:noProof/>
+                <w:webHidden/>
+              </w:rPr>
+              <w:fldChar w:fldCharType="end"/>
+            </w:r>
+          </w:hyperlink>
+        </w:p>
+        <w:p>
+          <w:pPr>
+            <w:pStyle w:val="TM2"/>
+            <w:tabs>
+              <w:tab w:val="left" w:pos="660"/>
+              <w:tab w:val="right" w:leader="dot" w:pos="9062"/>
+            </w:tabs>
+            <w:rPr>
+              <w:rFonts w:asciiTheme="minorHAnsi" w:eastAsiaTheme="minorEastAsia" w:hAnsiTheme="minorHAnsi"/>
+              <w:noProof/>
+              <w:sz w:val="22"/>
+              <w:lang w:eastAsia="fr-FR"/>
+            </w:rPr>
+          </w:pPr>
+          <w:hyperlink w:anchor="_Toc195798505" w:history="1">
+            <w:r>
+              <w:rPr>
+                <w:rStyle w:val="Lienhypertexte"/>
+                <w:rFonts w:cs="Times New Roman"/>
+                <w:noProof/>
+              </w:rPr>
+              <w:t>7.</w:t>
+            </w:r>
+            <w:r>
+              <w:rPr>
+                <w:rFonts w:asciiTheme="minorHAnsi" w:eastAsiaTheme="minorEastAsia" w:hAnsiTheme="minorHAnsi"/>
+                <w:noProof/>
+                <w:sz w:val="22"/>
+                <w:lang w:eastAsia="fr-FR"/>
+              </w:rPr>
+              <w:tab/>
+            </w:r>
+            <w:r>
+              <w:rPr>
+                <w:rStyle w:val="Lienhypertexte"/>
+                <w:rFonts w:cs="Times New Roman"/>
+                <w:noProof/>
+              </w:rPr>
+              <w:t>Namespace version 2.0</w:t>
+            </w:r>
+            <w:r>
+              <w:rPr>
+                <w:noProof/>
+                <w:webHidden/>
+              </w:rPr>
+              <w:tab/>
+            </w:r>
+            <w:r>
+              <w:rPr>
+                <w:noProof/>
+                <w:webHidden/>
+              </w:rPr>
+              <w:fldChar w:fldCharType="begin"/>
+            </w:r>
+            <w:r>
+              <w:rPr>
+                <w:noProof/>
+                <w:webHidden/>
+              </w:rPr>
+              <w:instrText xml:space="preserve"> PAGEREF _Toc195798505 \h </w:instrText>
+            </w:r>
+            <w:r>
+              <w:rPr>
+                <w:noProof/>
+                <w:webHidden/>
+              </w:rPr>
+            </w:r>
+            <w:r>
+              <w:rPr>
+                <w:noProof/>
+                <w:webHidden/>
+              </w:rPr>
+              <w:fldChar w:fldCharType="separate"/>
+            </w:r>
+            <w:r>
+              <w:rPr>
+                <w:noProof/>
+                <w:webHidden/>
+              </w:rPr>
+              <w:t>5</w:t>
+            </w:r>
+            <w:r>
+              <w:rPr>
+                <w:noProof/>
+                <w:webHidden/>
+              </w:rPr>
+              <w:fldChar w:fldCharType="end"/>
+            </w:r>
+          </w:hyperlink>
+        </w:p>
+        <w:p>
+          <w:pPr>
+            <w:pStyle w:val="TM2"/>
+            <w:tabs>
+              <w:tab w:val="left" w:pos="660"/>
+              <w:tab w:val="right" w:leader="dot" w:pos="9062"/>
+            </w:tabs>
+            <w:rPr>
+              <w:rFonts w:asciiTheme="minorHAnsi" w:eastAsiaTheme="minorEastAsia" w:hAnsiTheme="minorHAnsi"/>
+              <w:noProof/>
+              <w:sz w:val="22"/>
+              <w:lang w:eastAsia="fr-FR"/>
+            </w:rPr>
+          </w:pPr>
+          <w:hyperlink w:anchor="_Toc195798506" w:history="1">
+            <w:r>
+              <w:rPr>
+                <w:rStyle w:val="Lienhypertexte"/>
+                <w:rFonts w:cs="Times New Roman"/>
+                <w:noProof/>
+              </w:rPr>
+              <w:t>8.</w:t>
+            </w:r>
+            <w:r>
+              <w:rPr>
+                <w:rFonts w:asciiTheme="minorHAnsi" w:eastAsiaTheme="minorEastAsia" w:hAnsiTheme="minorHAnsi"/>
+                <w:noProof/>
+                <w:sz w:val="22"/>
+                <w:lang w:eastAsia="fr-FR"/>
+              </w:rPr>
+              <w:tab/>
+            </w:r>
+            <w:r>
+              <w:rPr>
+                <w:rStyle w:val="Lienhypertexte"/>
+                <w:rFonts w:cs="Times New Roman"/>
+                <w:noProof/>
+              </w:rPr>
+              <w:t>Conclusion</w:t>
+            </w:r>
+            <w:r>
+              <w:rPr>
+                <w:noProof/>
+                <w:webHidden/>
+              </w:rPr>
+              <w:tab/>
+            </w:r>
+            <w:r>
+              <w:rPr>
+                <w:noProof/>
+                <w:webHidden/>
+              </w:rPr>
+              <w:fldChar w:fldCharType="begin"/>
+            </w:r>
+            <w:r>
+              <w:rPr>
+                <w:noProof/>
+                <w:webHidden/>
+              </w:rPr>
+              <w:instrText xml:space="preserve"> PAGEREF _Toc195798506 \h </w:instrText>
+            </w:r>
+            <w:r>
+              <w:rPr>
+                <w:noProof/>
+                <w:webHidden/>
+              </w:rPr>
+            </w:r>
+            <w:r>
+              <w:rPr>
+                <w:noProof/>
+                <w:webHidden/>
+              </w:rPr>
+              <w:fldChar w:fldCharType="separate"/>
+            </w:r>
+            <w:r>
+              <w:rPr>
+                <w:noProof/>
+                <w:webHidden/>
+              </w:rPr>
+              <w:t>5</w:t>
+            </w:r>
+            <w:r>
+              <w:rPr>
+                <w:noProof/>
+                <w:webHidden/>
+              </w:rPr>
+              <w:fldChar w:fldCharType="end"/>
+            </w:r>
+          </w:hyperlink>
+        </w:p>
+        <w:p>
+          <w:pPr>
+            <w:rPr>
+              <w:rFonts w:cs="Times New Roman"/>
+            </w:rPr>
+          </w:pPr>
+          <w:r>
+            <w:rPr>
+              <w:rFonts w:cs="Times New Roman"/>
+            </w:rPr>
+            <w:fldChar w:fldCharType="end"/>
+          </w:r>
         </w:p>
       </w:sdtContent>
     </w:sdt>
+    <w:p>
+      <w:pPr>
+        <w:rPr>
+          <w:rFonts w:cs="Times New Roman"/>
+        </w:rPr>
+      </w:pPr>
+    </w:p>
+    <w:p>
+      <w:pPr>
+        <w:rPr>
+          <w:rFonts w:cs="Times New Roman"/>
+        </w:rPr>
+      </w:pPr>
+    </w:p>
+    <w:p>
+      <w:pPr>
+        <w:rPr>
+          <w:rFonts w:cs="Times New Roman"/>
+        </w:rPr>
+      </w:pPr>
+    </w:p>
+    <w:bookmarkEnd w:id="1"/>
+    <w:p>
+      <w:pPr>
+        <w:rPr>
+          <w:rFonts w:cs="Times New Roman"/>
+        </w:rPr>
+      </w:pPr>
+    </w:p>
+    <w:p>
+      <w:pPr>
+        <w:rPr>
+          <w:rFonts w:cs="Times New Roman"/>
+        </w:rPr>
+      </w:pPr>
+    </w:p>
+    <w:p>
+      <w:pPr>
+        <w:rPr>
+          <w:rFonts w:cs="Times New Roman"/>
+        </w:rPr>
+      </w:pPr>
+    </w:p>
+    <w:p>
+      <w:pPr>
+        <w:rPr>
+          <w:rFonts w:cs="Times New Roman"/>
+        </w:rPr>
+      </w:pPr>
+    </w:p>
+    <w:p>
+      <w:pPr>
+        <w:rPr>
+          <w:rFonts w:cs="Times New Roman"/>
+        </w:rPr>
+      </w:pPr>
+    </w:p>
+    <w:p>
+      <w:pPr>
+        <w:rPr>
+          <w:rFonts w:cs="Times New Roman"/>
+        </w:rPr>
+      </w:pPr>
+    </w:p>
+    <w:p>
+      <w:pPr>
+        <w:rPr>
+          <w:rFonts w:cs="Times New Roman"/>
+        </w:rPr>
+      </w:pPr>
+    </w:p>
+    <w:p>
+      <w:pPr>
+        <w:rPr>
+          <w:rFonts w:cs="Times New Roman"/>
+        </w:rPr>
+      </w:pPr>
+    </w:p>
+    <w:p>
+      <w:pPr>
+        <w:rPr>
+          <w:rFonts w:cs="Times New Roman"/>
+        </w:rPr>
+      </w:pPr>
+    </w:p>
+    <w:p>
+      <w:pPr>
+        <w:rPr>
+          <w:rFonts w:cs="Times New Roman"/>
+        </w:rPr>
+      </w:pPr>
+    </w:p>
+    <w:p>
+      <w:pPr>
+        <w:rPr>
+          <w:rFonts w:cs="Times New Roman"/>
+        </w:rPr>
+      </w:pPr>
+    </w:p>
+    <w:p>
+      <w:pPr>
+        <w:rPr>
+          <w:rFonts w:cs="Times New Roman"/>
+        </w:rPr>
+      </w:pPr>
+    </w:p>
+    <w:p>
+      <w:pPr>
+        <w:rPr>
+          <w:rFonts w:cs="Times New Roman"/>
+        </w:rPr>
+      </w:pPr>
+    </w:p>
+    <w:p>
+      <w:pPr>
+        <w:rPr>
+          <w:rFonts w:cs="Times New Roman"/>
+        </w:rPr>
+      </w:pPr>
+    </w:p>
+    <w:p>
+      <w:pPr>
+        <w:rPr>
+          <w:rFonts w:cs="Times New Roman"/>
+        </w:rPr>
+      </w:pPr>
+    </w:p>
+    <w:p>
+      <w:pPr>
+        <w:rPr>
+          <w:rFonts w:cs="Times New Roman"/>
+        </w:rPr>
+      </w:pPr>
+    </w:p>
+    <w:p>
+      <w:pPr>
+        <w:pStyle w:val="Titre"/>
+        <w:rPr>
+          <w:rFonts w:cs="Times New Roman"/>
+        </w:rPr>
+      </w:pPr>
+      <w:r>
+        <w:rPr>
+          <w:rFonts w:cs="Times New Roman"/>
+        </w:rPr>
+        <w:t>Liste des figures</w:t>
+      </w:r>
+    </w:p>
+    <w:p>
+      <w:pPr>
+        <w:pStyle w:val="Tabledesillustrations"/>
+        <w:tabs>
+          <w:tab w:val="right" w:leader="dot" w:pos="9062"/>
+        </w:tabs>
+        <w:rPr>
+          <w:rFonts w:asciiTheme="minorHAnsi" w:eastAsiaTheme="minorEastAsia" w:hAnsiTheme="minorHAnsi"/>
+          <w:noProof/>
+          <w:sz w:val="22"/>
+          <w:lang w:eastAsia="fr-FR"/>
+        </w:rPr>
+      </w:pPr>
+      <w:r>
+        <w:fldChar w:fldCharType="begin"/>
+      </w:r>
+      <w:r>
+        <w:instrText xml:space="preserve"> TOC \h \z \c "Figure" </w:instrText>
+      </w:r>
+      <w:r>
+        <w:fldChar w:fldCharType="separate"/>
+      </w:r>
+      <w:hyperlink w:anchor="_Toc195798563" w:history="1">
+        <w:r>
+          <w:rPr>
+            <w:rStyle w:val="Lienhypertexte"/>
+            <w:noProof/>
+          </w:rPr>
+          <w:t>Figure 1: Représentation d’image numérique.</w:t>
+        </w:r>
+        <w:r>
+          <w:rPr>
+            <w:noProof/>
+            <w:webHidden/>
+          </w:rPr>
+          <w:tab/>
+        </w:r>
+        <w:r>
+          <w:rPr>
+            <w:noProof/>
+            <w:webHidden/>
+          </w:rPr>
+          <w:fldChar w:fldCharType="begin"/>
+        </w:r>
+        <w:r>
+          <w:rPr>
+            <w:noProof/>
+            <w:webHidden/>
+          </w:rPr>
+          <w:instrText xml:space="preserve"> PAGEREF _Toc195798563 \h </w:instrText>
+        </w:r>
+        <w:r>
+          <w:rPr>
+            <w:noProof/>
+            <w:webHidden/>
+          </w:rPr>
+        </w:r>
+        <w:r>
+          <w:rPr>
+            <w:noProof/>
+            <w:webHidden/>
+          </w:rPr>
+          <w:fldChar w:fldCharType="separate"/>
+        </w:r>
+        <w:r>
+          <w:rPr>
+            <w:noProof/>
+            <w:webHidden/>
+          </w:rPr>
+          <w:t>5</w:t>
+        </w:r>
+        <w:r>
+          <w:rPr>
+            <w:noProof/>
+            <w:webHidden/>
+          </w:rPr>
+          <w:fldChar w:fldCharType="end"/>
+        </w:r>
+      </w:hyperlink>
+    </w:p>
+    <w:p>
+      <w:pPr>
+        <w:rPr>
+          <w:rFonts w:cs="Times New Roman"/>
+        </w:rPr>
+      </w:pPr>
+      <w:r>
+        <w:fldChar w:fldCharType="end"/>
+      </w:r>
+    </w:p>
+    <w:p>
+      <w:pPr>
+        <w:rPr>
+          <w:rFonts w:cs="Times New Roman"/>
+        </w:rPr>
+      </w:pPr>
+    </w:p>
+    <w:p>
+      <w:pPr>
+        <w:rPr>
+          <w:rFonts w:cs="Times New Roman"/>
+        </w:rPr>
+      </w:pPr>
+    </w:p>
+    <w:p>
+      <w:pPr>
+        <w:rPr>
+          <w:rFonts w:cs="Times New Roman"/>
+        </w:rPr>
+      </w:pPr>
+    </w:p>
+    <w:p>
+      <w:pPr>
+        <w:rPr>
+          <w:rFonts w:cs="Times New Roman"/>
+        </w:rPr>
+      </w:pPr>
+    </w:p>
+    <w:p>
+      <w:pPr>
+        <w:rPr>
+          <w:rFonts w:cs="Times New Roman"/>
+        </w:rPr>
+      </w:pPr>
+    </w:p>
+    <w:p>
+      <w:pPr>
+        <w:rPr>
+          <w:rFonts w:cs="Times New Roman"/>
+        </w:rPr>
+      </w:pPr>
+    </w:p>
+    <w:p>
+      <w:pPr>
+        <w:rPr>
+          <w:rFonts w:cs="Times New Roman"/>
+        </w:rPr>
+      </w:pPr>
+    </w:p>
+    <w:p>
+      <w:pPr>
+        <w:rPr>
+          <w:rFonts w:cs="Times New Roman"/>
+        </w:rPr>
+      </w:pPr>
+    </w:p>
+    <w:p>
+      <w:pPr>
+        <w:rPr>
+          <w:rFonts w:cs="Times New Roman"/>
+        </w:rPr>
+      </w:pPr>
+    </w:p>
+    <w:p>
+      <w:pPr>
+        <w:pStyle w:val="Titre"/>
+        <w:rPr>
+          <w:rFonts w:cs="Times New Roman"/>
+        </w:rPr>
+      </w:pPr>
+      <w:r>
+        <w:rPr>
+          <w:rFonts w:cs="Times New Roman"/>
+        </w:rPr>
+        <w:t>Liste des tableaux</w:t>
+      </w:r>
+    </w:p>
+    <w:p>
+      <w:pPr>
+        <w:rPr>
+          <w:rFonts w:cs="Times New Roman"/>
+        </w:rPr>
+      </w:pPr>
+    </w:p>
+    <w:p>
+      <w:pPr>
+        <w:rPr>
+          <w:rFonts w:cs="Times New Roman"/>
+        </w:rPr>
+      </w:pPr>
+    </w:p>
+    <w:p>
+      <w:pPr>
+        <w:rPr>
+          <w:rFonts w:cs="Times New Roman"/>
+        </w:rPr>
+      </w:pPr>
+    </w:p>
+    <w:p>
+      <w:pPr>
+        <w:rPr>
+          <w:rFonts w:cs="Times New Roman"/>
+        </w:rPr>
+      </w:pPr>
+    </w:p>
+    <w:p>
+      <w:pPr>
+        <w:rPr>
+          <w:rFonts w:cs="Times New Roman"/>
+        </w:rPr>
+      </w:pPr>
+    </w:p>
+    <w:p>
+      <w:pPr>
+        <w:rPr>
+          <w:rFonts w:cs="Times New Roman"/>
+        </w:rPr>
+      </w:pPr>
+    </w:p>
+    <w:p>
+      <w:pPr>
+        <w:rPr>
+          <w:rFonts w:cs="Times New Roman"/>
+        </w:rPr>
+      </w:pPr>
+    </w:p>
+    <w:p>
+      <w:pPr>
+        <w:rPr>
+          <w:rFonts w:cs="Times New Roman"/>
+        </w:rPr>
+      </w:pPr>
+    </w:p>
+    <w:p>
+      <w:pPr>
+        <w:rPr>
+          <w:rFonts w:cs="Times New Roman"/>
+        </w:rPr>
+      </w:pPr>
+    </w:p>
+    <w:p>
+      <w:pPr>
+        <w:rPr>
+          <w:rFonts w:cs="Times New Roman"/>
+        </w:rPr>
+      </w:pPr>
+    </w:p>
+    <w:p>
+      <w:pPr>
+        <w:rPr>
+          <w:rFonts w:cs="Times New Roman"/>
+        </w:rPr>
+      </w:pPr>
+    </w:p>
+    <w:p>
+      <w:pPr>
+        <w:rPr>
+          <w:rFonts w:cs="Times New Roman"/>
+        </w:rPr>
+      </w:pPr>
+    </w:p>
+    <w:p>
+      <w:pPr>
+        <w:rPr>
+          <w:rFonts w:cs="Times New Roman"/>
+        </w:rPr>
+      </w:pPr>
+    </w:p>
+    <w:p>
+      <w:pPr>
+        <w:rPr>
+          <w:rFonts w:cs="Times New Roman"/>
+        </w:rPr>
+      </w:pPr>
+    </w:p>
+    <w:p>
+      <w:pPr>
+        <w:rPr>
+          <w:rFonts w:cs="Times New Roman"/>
+        </w:rPr>
+      </w:pPr>
+    </w:p>
+    <w:p>
+      <w:pPr>
+        <w:rPr>
+          <w:rFonts w:cs="Times New Roman"/>
+        </w:rPr>
+      </w:pPr>
+    </w:p>
+    <w:p>
+      <w:pPr>
+        <w:pStyle w:val="Titre2"/>
+        <w:spacing w:after="240"/>
+        <w:rPr>
+          <w:rFonts w:ascii="Times New Roman" w:hAnsi="Times New Roman" w:cs="Times New Roman"/>
+          <w:b/>
+          <w:bCs/>
+        </w:rPr>
+      </w:pPr>
+      <w:bookmarkStart w:id="2" w:name="_Toc195798485"/>
+      <w:bookmarkStart w:id="3" w:name="_Toc195798498"/>
+      <w:bookmarkStart w:id="4" w:name="_Toc195798513"/>
+      <w:r>
+        <w:rPr>
+          <w:rFonts w:ascii="Times New Roman" w:hAnsi="Times New Roman" w:cs="Times New Roman"/>
+          <w:b/>
+          <w:bCs/>
+        </w:rPr>
+        <w:lastRenderedPageBreak/>
+        <w:t>Introduction</w:t>
+      </w:r>
+      <w:bookmarkEnd w:id="2"/>
+      <w:bookmarkEnd w:id="3"/>
+      <w:bookmarkEnd w:id="4"/>
+      <w:r>
+        <w:rPr>
+          <w:rFonts w:ascii="Times New Roman" w:hAnsi="Times New Roman" w:cs="Times New Roman"/>
+          <w:b/>
+          <w:bCs/>
+        </w:rPr>
+        <w:t xml:space="preserve"> </w:t>
+      </w:r>
+    </w:p>
+    <w:p>
+      <w:pPr>
+        <w:rPr>
+          <w:rFonts w:cs="Times New Roman"/>
+        </w:rPr>
+      </w:pPr>
+      <w:r>
+        <w:rPr>
+          <w:rFonts w:cs="Times New Roman"/>
+        </w:rPr>
+        <w:t>Le traitement d’images, sous-domaine du traitement du signal, regroupe l’ensemble des méthodes et techniques appliquées aux images et vidéos dans le but d’en extraire des informations pertinentes ou d’en améliorer la perception visuelle. Avant toute phase de traitement, un prétraitement est souvent nécessaire afin d’optimiser la qualité des images. Cela inclut, par exemple, des opérations de rehaussement de contraste, de suppression de bruit, de correction du flou, ainsi que des techniques de segmentation ou d’extraction de contours visant à isoler les éléments significatifs d’une image.</w:t>
+      </w:r>
+    </w:p>
+    <w:p>
+      <w:pPr>
+        <w:rPr>
+          <w:rFonts w:cs="Times New Roman"/>
+        </w:rPr>
+      </w:pPr>
+      <w:r>
+        <w:rPr>
+          <w:rFonts w:cs="Times New Roman"/>
+        </w:rPr>
+        <w:t xml:space="preserve">Ce rapport présente une synthèse des différentes versions évolutives de notre bibliothèque de traitement d’images en C++. La version de base de notre projet repose sur une architecture fonctionnelle utilisant des </w:t>
+      </w:r>
+      <w:proofErr w:type="spellStart"/>
+      <w:r>
+        <w:rPr>
+          <w:rFonts w:cs="Times New Roman"/>
+          <w:b/>
+          <w:bCs/>
+        </w:rPr>
+        <w:t>templates</w:t>
+      </w:r>
+      <w:proofErr w:type="spellEnd"/>
+      <w:r>
+        <w:rPr>
+          <w:rFonts w:cs="Times New Roman"/>
+        </w:rPr>
+        <w:t xml:space="preserve">, tandis que les versions suivantes introduisent une approche orientée objet, en utilisant deux classes Image et </w:t>
+      </w:r>
+      <w:proofErr w:type="spellStart"/>
+      <w:r>
+        <w:rPr>
+          <w:rFonts w:cs="Times New Roman"/>
+          <w:b/>
+          <w:bCs/>
+        </w:rPr>
+        <w:t>ImageRGB</w:t>
+      </w:r>
+      <w:proofErr w:type="spellEnd"/>
+      <w:r>
+        <w:rPr>
+          <w:rFonts w:cs="Times New Roman"/>
+        </w:rPr>
+        <w:t xml:space="preserve"> et des surcharges d’opérateurs</w:t>
+      </w:r>
+    </w:p>
+    <w:p>
+      <w:pPr>
+        <w:rPr>
+          <w:rFonts w:cs="Times New Roman"/>
+        </w:rPr>
+      </w:pPr>
+      <w:r>
+        <w:rPr>
+          <w:rFonts w:cs="Times New Roman"/>
+        </w:rPr>
+        <w:t>La dernière étape de notre projet consiste à implémenter des méthodes de prétraitement (rehaussement de contraste, suppression de bruit, correction du flou), ainsi que des techniques de segmentation et d’extraction de contours, sur différentes images.</w:t>
+      </w:r>
+    </w:p>
+    <w:p>
+      <w:pPr>
+        <w:rPr>
+          <w:rFonts w:cs="Times New Roman"/>
+        </w:rPr>
+      </w:pPr>
+    </w:p>
+    <w:p>
+      <w:pPr>
+        <w:pStyle w:val="Titre2"/>
+        <w:spacing w:after="240"/>
+        <w:rPr>
+          <w:rFonts w:ascii="Times New Roman" w:hAnsi="Times New Roman" w:cs="Times New Roman"/>
+          <w:b/>
+          <w:bCs/>
+        </w:rPr>
+      </w:pPr>
+      <w:bookmarkStart w:id="5" w:name="_Toc195798486"/>
+      <w:bookmarkStart w:id="6" w:name="_Toc195798499"/>
+      <w:bookmarkStart w:id="7" w:name="_Toc195798514"/>
+      <w:r>
+        <w:rPr>
+          <w:rFonts w:ascii="Times New Roman" w:hAnsi="Times New Roman" w:cs="Times New Roman"/>
+          <w:b/>
+          <w:bCs/>
+        </w:rPr>
+        <w:t>Définition d’une image</w:t>
+      </w:r>
+      <w:bookmarkEnd w:id="5"/>
+      <w:bookmarkEnd w:id="6"/>
+      <w:bookmarkEnd w:id="7"/>
+      <w:r>
+        <w:rPr>
+          <w:rFonts w:ascii="Times New Roman" w:hAnsi="Times New Roman" w:cs="Times New Roman"/>
+          <w:b/>
+          <w:bCs/>
+        </w:rPr>
+        <w:t xml:space="preserve"> </w:t>
+      </w:r>
+    </w:p>
+    <w:p>
+      <w:pPr>
+        <w:spacing w:after="240"/>
+      </w:pPr>
+      <w:r>
+        <w:t>Une image, c’est une représentation visuelle d’une personne ou d’un objet, réalisée par des moyens comme la peinture, le dessin, la photo ou la vidéo. C’est aussi un ensemble organisé d’informations qui, une fois affichées à l’écran, forment quelque chose que l’œil humain peut reconnaître.</w:t>
+      </w:r>
+    </w:p>
+    <w:p>
+      <w:pPr>
+        <w:spacing w:before="240"/>
+      </w:pPr>
+      <w:r>
+        <w:t xml:space="preserve">D’un point de vue mathématique, une image peut être vue comme une fonction en deux dimensions, notée </w:t>
+      </w:r>
+      <w:proofErr w:type="gramStart"/>
+      <w:r>
+        <w:t>f(</w:t>
+      </w:r>
+      <w:proofErr w:type="gramEnd"/>
+      <w:r>
+        <w:t>x, y), où chaque point (x, y) correspond à une certaine valeur. Cette valeur représente la lumière ou le niveau de gris à cet endroit précis de l’image.</w:t>
+      </w:r>
+    </w:p>
+    <w:p>
+      <w:pPr>
+        <w:pStyle w:val="Titre2"/>
+        <w:rPr>
+          <w:rFonts w:ascii="Times New Roman" w:hAnsi="Times New Roman" w:cs="Times New Roman"/>
+          <w:b/>
+          <w:bCs/>
+        </w:rPr>
+      </w:pPr>
+      <w:bookmarkStart w:id="8" w:name="_Toc195798487"/>
+      <w:bookmarkStart w:id="9" w:name="_Toc195798500"/>
+      <w:bookmarkStart w:id="10" w:name="_Toc195798515"/>
+      <w:r>
+        <w:rPr>
+          <w:rFonts w:ascii="Times New Roman" w:hAnsi="Times New Roman" w:cs="Times New Roman"/>
+          <w:b/>
+          <w:bCs/>
+        </w:rPr>
+        <w:t xml:space="preserve">Codage d’une image </w:t>
+      </w:r>
+      <w:r>
+        <w:rPr>
+          <w:rFonts w:ascii="Times New Roman" w:hAnsi="Times New Roman" w:cs="Times New Roman"/>
+          <w:b/>
+          <w:bCs/>
+        </w:rPr>
+        <w:t>(image numérique)</w:t>
+      </w:r>
+      <w:bookmarkEnd w:id="8"/>
+      <w:bookmarkEnd w:id="9"/>
+      <w:bookmarkEnd w:id="10"/>
+    </w:p>
     <w:p/>
-    <w:p/>
-    <w:p/>
-    <w:bookmarkEnd w:id="1"/>
+    <w:p>
+      <w:r>
+        <w:t>Une image numérique est une représentation visuelle d’un objet ou d’une scène, composée d’une grille de petits éléments appelés pixels. Chaque pixel contient une information, comme une couleur ou un niveau de gris, qui permet de reconstituer l’image dans son ensemble.</w:t>
+      </w:r>
+    </w:p>
+    <w:p>
+      <w:r>
+        <w:t>Cette image peut provenir d’une photo, d’un dessin ou d’une vidéo, et devient numérique grâce à un processus appelé numérisation, qui convertit une image réelle (analogique) en une matrice de valeurs numériques.</w:t>
+      </w:r>
+    </w:p>
+    <w:p>
+      <w:r>
+        <w:t xml:space="preserve">Mathématiquement, une image numérique est représentée par une fonction à deux dimensions, </w:t>
+      </w:r>
+      <w:proofErr w:type="gramStart"/>
+      <w:r>
+        <w:rPr>
+          <w:b/>
+          <w:bCs/>
+        </w:rPr>
+        <w:t>f(</w:t>
+      </w:r>
+      <w:proofErr w:type="gramEnd"/>
+      <w:r>
+        <w:rPr>
+          <w:b/>
+          <w:bCs/>
+        </w:rPr>
+        <w:t>x, y)</w:t>
+      </w:r>
+      <w:r>
+        <w:t>,</w:t>
+      </w:r>
+      <w:r>
+        <w:t xml:space="preserve"> où chaque </w:t>
+      </w:r>
+      <w:r>
+        <w:rPr>
+          <w:b/>
+          <w:bCs/>
+        </w:rPr>
+        <w:t>point (x, y)</w:t>
+      </w:r>
+      <w:r>
+        <w:t xml:space="preserve"> correspond à un pixel, et </w:t>
+      </w:r>
+      <w:r>
+        <w:rPr>
+          <w:b/>
+          <w:bCs/>
+        </w:rPr>
+        <w:t>f(x, y)</w:t>
+      </w:r>
+      <w:r>
+        <w:t xml:space="preserve"> indique l’intensité lumineuse à ce point. Cela signifie que chaque pixel est une mesure de la lumière captée à un endroit précis de l’image.</w:t>
+      </w:r>
+    </w:p>
+    <w:p>
+      <w:r>
+        <w:rPr>
+          <w:noProof/>
+        </w:rPr>
+        <w:lastRenderedPageBreak/>
+        <w:drawing>
+          <wp:anchor distT="0" distB="0" distL="114300" distR="114300" simplePos="0" relativeHeight="251660288" behindDoc="1" locked="0" layoutInCell="1" allowOverlap="1" wp14:anchorId="2B1133D7" wp14:editId="66C070F8">
+            <wp:simplePos x="0" y="0"/>
+            <wp:positionH relativeFrom="column">
+              <wp:posOffset>443368</wp:posOffset>
+            </wp:positionH>
+            <wp:positionV relativeFrom="paragraph">
+              <wp:posOffset>415</wp:posOffset>
+            </wp:positionV>
+            <wp:extent cx="4830417" cy="2621280"/>
+            <wp:effectExtent l="0" t="0" r="8890" b="7620"/>
+            <wp:wrapTight wrapText="bothSides">
+              <wp:wrapPolygon edited="0">
+                <wp:start x="0" y="0"/>
+                <wp:lineTo x="0" y="21506"/>
+                <wp:lineTo x="21555" y="21506"/>
+                <wp:lineTo x="21555" y="0"/>
+                <wp:lineTo x="0" y="0"/>
+              </wp:wrapPolygon>
+            </wp:wrapTight>
+            <wp:docPr id="3" name="Image 3"/>
+            <wp:cNvGraphicFramePr>
+              <a:graphicFrameLocks xmlns:a="http://schemas.openxmlformats.org/drawingml/2006/main" noChangeAspect="1"/>
+            </wp:cNvGraphicFramePr>
+            <a:graphic xmlns:a="http://schemas.openxmlformats.org/drawingml/2006/main">
+              <a:graphicData uri="http://schemas.openxmlformats.org/drawingml/2006/picture">
+                <pic:pic xmlns:pic="http://schemas.openxmlformats.org/drawingml/2006/picture">
+                  <pic:nvPicPr>
+                    <pic:cNvPr id="3" name="Image 3"/>
+                    <pic:cNvPicPr/>
+                  </pic:nvPicPr>
+                  <pic:blipFill>
+                    <a:blip r:embed="rId10">
+                      <a:extLst>
+                        <a:ext uri="{28A0092B-C50C-407E-A947-70E740481C1C}">
+                          <a14:useLocalDpi xmlns:a14="http://schemas.microsoft.com/office/drawing/2010/main" val="0"/>
+                        </a:ext>
+                      </a:extLst>
+                    </a:blip>
+                    <a:stretch>
+                      <a:fillRect/>
+                    </a:stretch>
+                  </pic:blipFill>
+                  <pic:spPr>
+                    <a:xfrm>
+                      <a:off x="0" y="0"/>
+                      <a:ext cx="4830417" cy="2621280"/>
+                    </a:xfrm>
+                    <a:prstGeom prst="rect">
+                      <a:avLst/>
+                    </a:prstGeom>
+                  </pic:spPr>
+                </pic:pic>
+              </a:graphicData>
+            </a:graphic>
+          </wp:anchor>
+        </w:drawing>
+      </w:r>
+    </w:p>
     <w:p/>
     <w:p/>
     <w:p/>
@@ -1134,168 +2600,494 @@
     <w:p/>
     <w:p/>
     <w:p/>
+    <w:p>
+      <w:pPr>
+        <w:pStyle w:val="figure"/>
+      </w:pPr>
+      <w:bookmarkStart w:id="11" w:name="_Toc195798488"/>
+      <w:bookmarkStart w:id="12" w:name="_Toc195798501"/>
+      <w:bookmarkStart w:id="13" w:name="_Toc195798516"/>
+      <w:bookmarkStart w:id="14" w:name="_Toc195798563"/>
+      <w:r>
+        <w:t xml:space="preserve">Figure </w:t>
+      </w:r>
+      <w:r>
+        <w:rPr>
+          <w:noProof/>
+        </w:rPr>
+        <w:fldChar w:fldCharType="begin"/>
+      </w:r>
+      <w:r>
+        <w:rPr>
+          <w:noProof/>
+        </w:rPr>
+        <w:instrText xml:space="preserve"> SEQ Figure \* ARABIC </w:instrText>
+      </w:r>
+      <w:r>
+        <w:rPr>
+          <w:noProof/>
+        </w:rPr>
+        <w:fldChar w:fldCharType="separate"/>
+      </w:r>
+      <w:r>
+        <w:rPr>
+          <w:noProof/>
+        </w:rPr>
+        <w:t>1</w:t>
+      </w:r>
+      <w:r>
+        <w:rPr>
+          <w:noProof/>
+        </w:rPr>
+        <w:fldChar w:fldCharType="end"/>
+      </w:r>
+      <w:r>
+        <w:t xml:space="preserve">: </w:t>
+      </w:r>
+      <w:r>
+        <w:t xml:space="preserve">Représentation d’image </w:t>
+      </w:r>
+      <w:r>
+        <w:t>numérique.</w:t>
+      </w:r>
+      <w:bookmarkEnd w:id="11"/>
+      <w:bookmarkEnd w:id="12"/>
+      <w:bookmarkEnd w:id="13"/>
+      <w:bookmarkEnd w:id="14"/>
+    </w:p>
+    <w:p>
+      <w:pPr>
+        <w:pStyle w:val="Titre2"/>
+        <w:rPr>
+          <w:rFonts w:ascii="Times New Roman" w:hAnsi="Times New Roman" w:cs="Times New Roman"/>
+          <w:b/>
+          <w:bCs/>
+        </w:rPr>
+      </w:pPr>
+      <w:bookmarkStart w:id="15" w:name="_Toc195798489"/>
+      <w:bookmarkStart w:id="16" w:name="_Toc195798502"/>
+      <w:bookmarkStart w:id="17" w:name="_Toc195798517"/>
+      <w:r>
+        <w:rPr>
+          <w:rFonts w:ascii="Times New Roman" w:hAnsi="Times New Roman" w:cs="Times New Roman"/>
+          <w:b/>
+          <w:bCs/>
+        </w:rPr>
+        <w:t xml:space="preserve">Présentation </w:t>
+      </w:r>
+      <w:bookmarkEnd w:id="15"/>
+      <w:bookmarkEnd w:id="16"/>
+      <w:bookmarkEnd w:id="17"/>
+      <w:r>
+        <w:rPr>
+          <w:rFonts w:ascii="Times New Roman" w:hAnsi="Times New Roman" w:cs="Times New Roman"/>
+          <w:b/>
+          <w:bCs/>
+        </w:rPr>
+        <w:t xml:space="preserve">de Projet </w:t>
+      </w:r>
+    </w:p>
     <w:p/>
-    <w:p/>
-    <w:p/>
-    <w:p/>
-    <w:p/>
-    <w:p/>
-    <w:p/>
-    <w:p/>
-    <w:p/>
-    <w:p/>
-    <w:p/>
-    <w:p/>
-    <w:p/>
-    <w:p/>
-    <w:p/>
-    <w:p>
-      <w:pPr>
-        <w:pStyle w:val="Titre"/>
-      </w:pPr>
-      <w:r>
-        <w:t>Liste des figures</w:t>
-      </w:r>
-    </w:p>
-    <w:sdt>
-      <w:sdtPr>
-        <w:id w:val="1886065153"/>
-        <w:docPartObj>
-          <w:docPartGallery w:val="Table of Contents"/>
-          <w:docPartUnique/>
-        </w:docPartObj>
-      </w:sdtPr>
-      <w:sdtEndPr>
+    <w:p>
+      <w:r>
+        <w:t>Le projet a été conçu pour faciliter et structurer le code destiné au traitement d'images</w:t>
+      </w:r>
+      <w:r>
+        <w:t xml:space="preserve"> avec C++</w:t>
+      </w:r>
+      <w:r>
+        <w:t xml:space="preserve">. Il est </w:t>
+      </w:r>
+      <w:r>
+        <w:t>composé</w:t>
+      </w:r>
+      <w:r>
+        <w:t xml:space="preserve"> </w:t>
+      </w:r>
+      <w:r>
+        <w:t>de</w:t>
+      </w:r>
+      <w:r>
+        <w:t xml:space="preserve"> plusieurs blocs de type </w:t>
+      </w:r>
+      <w:proofErr w:type="spellStart"/>
+      <w:r>
         <w:rPr>
           <w:b/>
           <w:bCs/>
         </w:rPr>
-      </w:sdtEndPr>
-      <w:sdtContent>
-        <w:p>
-          <w:r>
-            <w:t>Table des matières</w:t>
-          </w:r>
-        </w:p>
-        <w:p>
-          <w:r>
-            <w:fldChar w:fldCharType="begin"/>
-          </w:r>
-          <w:r>
-            <w:instrText xml:space="preserve"> TOC \o "1-3" \h \z \u </w:instrText>
-          </w:r>
-          <w:r>
-            <w:fldChar w:fldCharType="separate"/>
-          </w:r>
-          <w:r>
-            <w:fldChar w:fldCharType="end"/>
-          </w:r>
-        </w:p>
-      </w:sdtContent>
-    </w:sdt>
-    <w:p/>
-    <w:p/>
-    <w:p/>
-    <w:p/>
-    <w:p/>
-    <w:p/>
-    <w:p>
-      <w:pPr>
-        <w:pStyle w:val="Titre"/>
-      </w:pPr>
-      <w:r>
-        <w:t>Liste des tableaux</w:t>
-      </w:r>
-    </w:p>
-    <w:sdt>
-      <w:sdtPr>
-        <w:id w:val="-504900135"/>
-        <w:docPartObj>
-          <w:docPartGallery w:val="Table of Contents"/>
-          <w:docPartUnique/>
-        </w:docPartObj>
-      </w:sdtPr>
-      <w:sdtEndPr>
+        <w:t>namespace</w:t>
+      </w:r>
+      <w:proofErr w:type="spellEnd"/>
+      <w:r>
+        <w:t xml:space="preserve"> afin d'éviter les conflits de noms de fonctions</w:t>
+      </w:r>
+      <w:r>
+        <w:t xml:space="preserve"> utilisés</w:t>
+      </w:r>
+      <w:r>
+        <w:t xml:space="preserve">. Ce projet est organisé en trois blocs </w:t>
+      </w:r>
+      <w:proofErr w:type="spellStart"/>
+      <w:r>
         <w:rPr>
           <w:b/>
           <w:bCs/>
         </w:rPr>
-      </w:sdtEndPr>
-      <w:sdtContent>
-        <w:p>
-          <w:r>
-            <w:t>Table des matières</w:t>
-          </w:r>
-        </w:p>
-        <w:p>
-          <w:r>
-            <w:fldChar w:fldCharType="begin"/>
-          </w:r>
-          <w:r>
-            <w:instrText xml:space="preserve"> TOC \o "1-3" \h \z \u </w:instrText>
-          </w:r>
-          <w:r>
-            <w:fldChar w:fldCharType="separate"/>
-          </w:r>
-          <w:r>
-            <w:fldChar w:fldCharType="end"/>
-          </w:r>
-        </w:p>
-      </w:sdtContent>
-    </w:sdt>
-    <w:p/>
-    <w:p/>
-    <w:p/>
-    <w:p/>
-    <w:p/>
-    <w:p/>
-    <w:p/>
-    <w:p/>
-    <w:p/>
-    <w:p/>
-    <w:p/>
-    <w:p/>
-    <w:p/>
-    <w:p/>
-    <w:p/>
-    <w:p/>
-    <w:p/>
-    <w:p/>
-    <w:p/>
-    <w:p/>
-    <w:p/>
-    <w:p/>
-    <w:p/>
-    <w:p/>
-    <w:p/>
-    <w:p/>
-    <w:p/>
-    <w:p/>
-    <w:p/>
-    <w:p/>
-    <w:p/>
-    <w:p/>
-    <w:p/>
-    <w:p/>
-    <w:p/>
-    <w:p/>
-    <w:p/>
-    <w:p/>
-    <w:p/>
-    <w:p/>
-    <w:p/>
-    <w:p/>
-    <w:p/>
-    <w:p/>
-    <w:p/>
-    <w:p/>
-    <w:p/>
-    <w:p/>
-    <w:p/>
+        <w:t>namespace</w:t>
+      </w:r>
+      <w:proofErr w:type="spellEnd"/>
+      <w:r>
+        <w:t xml:space="preserve"> : v1</w:t>
+      </w:r>
+      <w:r>
+        <w:t>.</w:t>
+      </w:r>
+      <w:r>
+        <w:t>0, 1</w:t>
+      </w:r>
+      <w:r>
+        <w:t>.</w:t>
+      </w:r>
+      <w:r>
+        <w:t>1 et 2</w:t>
+      </w:r>
+      <w:r>
+        <w:t>.</w:t>
+      </w:r>
+      <w:r>
+        <w:t>0</w:t>
+      </w:r>
+      <w:r>
+        <w:t>.</w:t>
+      </w:r>
+    </w:p>
+    <w:p>
+      <w:pPr>
+        <w:pStyle w:val="Titre2"/>
+        <w:rPr>
+          <w:rFonts w:ascii="Times New Roman" w:hAnsi="Times New Roman" w:cs="Times New Roman"/>
+          <w:b/>
+          <w:bCs/>
+        </w:rPr>
+      </w:pPr>
+      <w:proofErr w:type="spellStart"/>
+      <w:r>
+        <w:rPr>
+          <w:rFonts w:ascii="Times New Roman" w:hAnsi="Times New Roman" w:cs="Times New Roman"/>
+          <w:b/>
+          <w:bCs/>
+        </w:rPr>
+        <w:t>Namespace</w:t>
+      </w:r>
+      <w:proofErr w:type="spellEnd"/>
+      <w:r>
+        <w:rPr>
+          <w:rFonts w:ascii="Times New Roman" w:hAnsi="Times New Roman" w:cs="Times New Roman"/>
+          <w:b/>
+          <w:bCs/>
+        </w:rPr>
+        <w:t xml:space="preserve"> version 1.</w:t>
+      </w:r>
+      <w:r>
+        <w:rPr>
+          <w:rFonts w:ascii="Times New Roman" w:hAnsi="Times New Roman" w:cs="Times New Roman"/>
+          <w:b/>
+          <w:bCs/>
+        </w:rPr>
+        <w:t>1</w:t>
+      </w:r>
+    </w:p>
+    <w:p>
+      <w:pPr>
+        <w:pStyle w:val="Titre3"/>
+      </w:pPr>
+    </w:p>
+    <w:p>
+      <w:pPr>
+        <w:pStyle w:val="Titre2"/>
+        <w:rPr>
+          <w:rFonts w:ascii="Times New Roman" w:hAnsi="Times New Roman" w:cs="Times New Roman"/>
+          <w:b/>
+          <w:bCs/>
+        </w:rPr>
+      </w:pPr>
+      <w:bookmarkStart w:id="18" w:name="_Toc195798491"/>
+      <w:bookmarkStart w:id="19" w:name="_Toc195798504"/>
+      <w:bookmarkStart w:id="20" w:name="_Toc195798519"/>
+      <w:proofErr w:type="spellStart"/>
+      <w:r>
+        <w:rPr>
+          <w:rFonts w:ascii="Times New Roman" w:hAnsi="Times New Roman" w:cs="Times New Roman"/>
+          <w:b/>
+          <w:bCs/>
+        </w:rPr>
+        <w:t>Namespace</w:t>
+      </w:r>
+      <w:proofErr w:type="spellEnd"/>
+      <w:r>
+        <w:rPr>
+          <w:rFonts w:ascii="Times New Roman" w:hAnsi="Times New Roman" w:cs="Times New Roman"/>
+          <w:b/>
+          <w:bCs/>
+        </w:rPr>
+        <w:t xml:space="preserve"> version 1.1</w:t>
+      </w:r>
+      <w:bookmarkEnd w:id="18"/>
+      <w:bookmarkEnd w:id="19"/>
+      <w:bookmarkEnd w:id="20"/>
+    </w:p>
+    <w:p>
+      <w:pPr>
+        <w:pStyle w:val="Titre2"/>
+        <w:rPr>
+          <w:rFonts w:ascii="Times New Roman" w:hAnsi="Times New Roman" w:cs="Times New Roman"/>
+          <w:b/>
+          <w:bCs/>
+        </w:rPr>
+      </w:pPr>
+      <w:bookmarkStart w:id="21" w:name="_Toc195798492"/>
+      <w:bookmarkStart w:id="22" w:name="_Toc195798505"/>
+      <w:bookmarkStart w:id="23" w:name="_Toc195798520"/>
+      <w:proofErr w:type="spellStart"/>
+      <w:r>
+        <w:rPr>
+          <w:rFonts w:ascii="Times New Roman" w:hAnsi="Times New Roman" w:cs="Times New Roman"/>
+          <w:b/>
+          <w:bCs/>
+        </w:rPr>
+        <w:t>Namespace</w:t>
+      </w:r>
+      <w:proofErr w:type="spellEnd"/>
+      <w:r>
+        <w:rPr>
+          <w:rFonts w:ascii="Times New Roman" w:hAnsi="Times New Roman" w:cs="Times New Roman"/>
+          <w:b/>
+          <w:bCs/>
+        </w:rPr>
+        <w:t xml:space="preserve"> version 2.0</w:t>
+      </w:r>
+      <w:bookmarkEnd w:id="21"/>
+      <w:bookmarkEnd w:id="22"/>
+      <w:bookmarkEnd w:id="23"/>
+    </w:p>
+    <w:p>
+      <w:pPr>
+        <w:pStyle w:val="Titre2"/>
+        <w:rPr>
+          <w:rFonts w:ascii="Times New Roman" w:hAnsi="Times New Roman" w:cs="Times New Roman"/>
+          <w:b/>
+          <w:bCs/>
+        </w:rPr>
+      </w:pPr>
+      <w:bookmarkStart w:id="24" w:name="_Toc195798493"/>
+      <w:bookmarkStart w:id="25" w:name="_Toc195798506"/>
+      <w:bookmarkStart w:id="26" w:name="_Toc195798521"/>
+      <w:r>
+        <w:rPr>
+          <w:rFonts w:ascii="Times New Roman" w:hAnsi="Times New Roman" w:cs="Times New Roman"/>
+          <w:b/>
+          <w:bCs/>
+        </w:rPr>
+        <w:t>Conclusion</w:t>
+      </w:r>
+      <w:bookmarkEnd w:id="24"/>
+      <w:bookmarkEnd w:id="25"/>
+      <w:bookmarkEnd w:id="26"/>
+    </w:p>
+    <w:p>
+      <w:pPr>
+        <w:rPr>
+          <w:rFonts w:cs="Times New Roman"/>
+        </w:rPr>
+      </w:pPr>
+    </w:p>
+    <w:p>
+      <w:pPr>
+        <w:rPr>
+          <w:rFonts w:cs="Times New Roman"/>
+        </w:rPr>
+      </w:pPr>
+    </w:p>
+    <w:p>
+      <w:pPr>
+        <w:rPr>
+          <w:rFonts w:cs="Times New Roman"/>
+        </w:rPr>
+      </w:pPr>
+    </w:p>
+    <w:p>
+      <w:pPr>
+        <w:rPr>
+          <w:rFonts w:cs="Times New Roman"/>
+        </w:rPr>
+      </w:pPr>
+    </w:p>
+    <w:p>
+      <w:pPr>
+        <w:rPr>
+          <w:rFonts w:cs="Times New Roman"/>
+        </w:rPr>
+      </w:pPr>
+    </w:p>
+    <w:p>
+      <w:pPr>
+        <w:rPr>
+          <w:rFonts w:cs="Times New Roman"/>
+        </w:rPr>
+      </w:pPr>
+    </w:p>
+    <w:p>
+      <w:pPr>
+        <w:rPr>
+          <w:rFonts w:cs="Times New Roman"/>
+        </w:rPr>
+      </w:pPr>
+    </w:p>
+    <w:p>
+      <w:pPr>
+        <w:rPr>
+          <w:rFonts w:cs="Times New Roman"/>
+        </w:rPr>
+      </w:pPr>
+    </w:p>
+    <w:p>
+      <w:pPr>
+        <w:rPr>
+          <w:rFonts w:cs="Times New Roman"/>
+        </w:rPr>
+      </w:pPr>
+    </w:p>
+    <w:p>
+      <w:pPr>
+        <w:rPr>
+          <w:rFonts w:cs="Times New Roman"/>
+        </w:rPr>
+      </w:pPr>
+    </w:p>
+    <w:p>
+      <w:pPr>
+        <w:rPr>
+          <w:rFonts w:cs="Times New Roman"/>
+        </w:rPr>
+      </w:pPr>
+    </w:p>
+    <w:p>
+      <w:pPr>
+        <w:rPr>
+          <w:rFonts w:cs="Times New Roman"/>
+        </w:rPr>
+      </w:pPr>
+    </w:p>
+    <w:p>
+      <w:pPr>
+        <w:rPr>
+          <w:rFonts w:cs="Times New Roman"/>
+        </w:rPr>
+      </w:pPr>
+    </w:p>
+    <w:p>
+      <w:pPr>
+        <w:rPr>
+          <w:rFonts w:cs="Times New Roman"/>
+        </w:rPr>
+      </w:pPr>
+    </w:p>
+    <w:p>
+      <w:pPr>
+        <w:rPr>
+          <w:rFonts w:cs="Times New Roman"/>
+        </w:rPr>
+      </w:pPr>
+    </w:p>
+    <w:p>
+      <w:pPr>
+        <w:rPr>
+          <w:rFonts w:cs="Times New Roman"/>
+        </w:rPr>
+      </w:pPr>
+    </w:p>
+    <w:p>
+      <w:pPr>
+        <w:rPr>
+          <w:rFonts w:cs="Times New Roman"/>
+        </w:rPr>
+      </w:pPr>
+    </w:p>
+    <w:p>
+      <w:pPr>
+        <w:rPr>
+          <w:rFonts w:cs="Times New Roman"/>
+        </w:rPr>
+      </w:pPr>
+    </w:p>
+    <w:p>
+      <w:pPr>
+        <w:rPr>
+          <w:rFonts w:cs="Times New Roman"/>
+        </w:rPr>
+      </w:pPr>
+    </w:p>
+    <w:p>
+      <w:pPr>
+        <w:rPr>
+          <w:rFonts w:cs="Times New Roman"/>
+        </w:rPr>
+      </w:pPr>
+    </w:p>
+    <w:p>
+      <w:pPr>
+        <w:rPr>
+          <w:rFonts w:cs="Times New Roman"/>
+        </w:rPr>
+      </w:pPr>
+    </w:p>
+    <w:p>
+      <w:pPr>
+        <w:rPr>
+          <w:rFonts w:cs="Times New Roman"/>
+        </w:rPr>
+      </w:pPr>
+    </w:p>
+    <w:p>
+      <w:pPr>
+        <w:rPr>
+          <w:rFonts w:cs="Times New Roman"/>
+        </w:rPr>
+      </w:pPr>
+    </w:p>
+    <w:p>
+      <w:pPr>
+        <w:rPr>
+          <w:rFonts w:cs="Times New Roman"/>
+        </w:rPr>
+      </w:pPr>
+    </w:p>
+    <w:p>
+      <w:pPr>
+        <w:rPr>
+          <w:rFonts w:cs="Times New Roman"/>
+        </w:rPr>
+      </w:pPr>
+    </w:p>
+    <w:p>
+      <w:pPr>
+        <w:rPr>
+          <w:rFonts w:cs="Times New Roman"/>
+        </w:rPr>
+      </w:pPr>
+    </w:p>
+    <w:p>
+      <w:pPr>
+        <w:rPr>
+          <w:rFonts w:cs="Times New Roman"/>
+        </w:rPr>
+      </w:pPr>
+    </w:p>
     <w:sectPr>
-      <w:headerReference w:type="first" r:id="rId9"/>
+      <w:headerReference w:type="first" r:id="rId11"/>
       <w:pgSz w:w="11906" w:h="16838"/>
-      <w:pgMar w:top="1417" w:right="1417" w:bottom="1417" w:left="1417" w:header="708" w:footer="708" w:gutter="0"/>
+      <w:pgMar w:top="1418" w:right="1418" w:bottom="1418" w:left="1418" w:header="709" w:footer="709" w:gutter="0"/>
       <w:pgBorders w:offsetFrom="page">
         <w:top w:val="basicThinLines" w:sz="4" w:space="24" w:color="auto"/>
         <w:left w:val="basicThinLines" w:sz="4" w:space="24" w:color="auto"/>
@@ -1371,13 +3163,13 @@
         <w:noProof/>
       </w:rPr>
       <w:drawing>
-        <wp:anchor distT="0" distB="0" distL="114300" distR="114300" simplePos="0" relativeHeight="251658240" behindDoc="0" locked="0" layoutInCell="1" allowOverlap="1" wp14:anchorId="32ED8CF1" wp14:editId="35C8166F">
+        <wp:anchor distT="0" distB="0" distL="114300" distR="114300" simplePos="0" relativeHeight="251658240" behindDoc="0" locked="0" layoutInCell="1" allowOverlap="1" wp14:anchorId="32ED8CF1" wp14:editId="11F2F2EE">
           <wp:simplePos x="0" y="0"/>
           <wp:positionH relativeFrom="column">
-            <wp:posOffset>3630930</wp:posOffset>
+            <wp:posOffset>-432187</wp:posOffset>
           </wp:positionH>
           <wp:positionV relativeFrom="paragraph">
-            <wp:posOffset>-53975</wp:posOffset>
+            <wp:posOffset>-30563</wp:posOffset>
           </wp:positionV>
           <wp:extent cx="2653030" cy="477520"/>
           <wp:effectExtent l="0" t="0" r="0" b="0"/>
@@ -1450,6 +3242,805 @@
     </w:pPr>
   </w:p>
 </w:hdr>
+</file>
+
+<file path=word/numbering.xml><?xml version="1.0" encoding="utf-8"?>
+<w:numbering xmlns:wpc="http://schemas.microsoft.com/office/word/2010/wordprocessingCanvas" xmlns:cx="http://schemas.microsoft.com/office/drawing/2014/chartex" xmlns:cx1="http://schemas.microsoft.com/office/drawing/2015/9/8/chartex" xmlns:cx2="http://schemas.microsoft.com/office/drawing/2015/10/21/chartex" xmlns:cx3="http://schemas.microsoft.com/office/drawing/2016/5/9/chartex" xmlns:cx4="http://schemas.microsoft.com/office/drawing/2016/5/10/chartex" xmlns:cx5="http://schemas.microsoft.com/office/drawing/2016/5/11/chartex" xmlns:cx6="http://schemas.microsoft.com/office/drawing/2016/5/12/chartex" xmlns:cx7="http://schemas.microsoft.com/office/drawing/2016/5/13/chartex" xmlns:cx8="http://schemas.microsoft.com/office/drawing/2016/5/14/chartex" xmlns:mc="http://schemas.openxmlformats.org/markup-compatibility/2006" xmlns:aink="http://schemas.microsoft.com/office/drawing/2016/ink" xmlns:am3d="http://schemas.microsoft.com/office/drawing/2017/model3d" xmlns:o="urn:schemas-microsoft-com:office:office" xmlns:r="http://schemas.openxmlformats.org/officeDocument/2006/relationships" xmlns:m="http://schemas.openxmlformats.org/officeDocument/2006/math" xmlns:v="urn:schemas-microsoft-com:vml" xmlns:wp14="http://schemas.microsoft.com/office/word/2010/wordprocessingDrawing" xmlns:wp="http://schemas.openxmlformats.org/drawingml/2006/wordprocessingDrawing" xmlns:w10="urn:schemas-microsoft-com:office:word" xmlns:w="http://schemas.openxmlformats.org/wordprocessingml/2006/main" xmlns:w14="http://schemas.microsoft.com/office/word/2010/wordml" xmlns:w15="http://schemas.microsoft.com/office/word/2012/wordml" xmlns:w16cex="http://schemas.microsoft.com/office/word/2018/wordml/cex" xmlns:w16cid="http://schemas.microsoft.com/office/word/2016/wordml/cid" xmlns:w16="http://schemas.microsoft.com/office/word/2018/wordml" xmlns:w16sdtdh="http://schemas.microsoft.com/office/word/2020/wordml/sdtdatahash" xmlns:w16se="http://schemas.microsoft.com/office/word/2015/wordml/symex" xmlns:wpg="http://schemas.microsoft.com/office/word/2010/wordprocessingGroup" xmlns:wpi="http://schemas.microsoft.com/office/word/2010/wordprocessingInk" xmlns:wne="http://schemas.microsoft.com/office/word/2006/wordml" xmlns:wps="http://schemas.microsoft.com/office/word/2010/wordprocessingShape" mc:Ignorable="w14 w15 w16se w16cid w16 w16cex w16sdtdh wp14">
+  <w:abstractNum w:abstractNumId="0" w15:restartNumberingAfterBreak="0">
+    <w:nsid w:val="07380ECD"/>
+    <w:multiLevelType w:val="multilevel"/>
+    <w:tmpl w:val="040C001F"/>
+    <w:lvl w:ilvl="0">
+      <w:start w:val="1"/>
+      <w:numFmt w:val="decimal"/>
+      <w:lvlText w:val="%1."/>
+      <w:lvlJc w:val="left"/>
+      <w:pPr>
+        <w:ind w:left="360" w:hanging="360"/>
+      </w:pPr>
+    </w:lvl>
+    <w:lvl w:ilvl="1">
+      <w:start w:val="1"/>
+      <w:numFmt w:val="decimal"/>
+      <w:lvlText w:val="%1.%2."/>
+      <w:lvlJc w:val="left"/>
+      <w:pPr>
+        <w:ind w:left="792" w:hanging="432"/>
+      </w:pPr>
+    </w:lvl>
+    <w:lvl w:ilvl="2">
+      <w:start w:val="1"/>
+      <w:numFmt w:val="decimal"/>
+      <w:lvlText w:val="%1.%2.%3."/>
+      <w:lvlJc w:val="left"/>
+      <w:pPr>
+        <w:ind w:left="1224" w:hanging="504"/>
+      </w:pPr>
+    </w:lvl>
+    <w:lvl w:ilvl="3">
+      <w:start w:val="1"/>
+      <w:numFmt w:val="decimal"/>
+      <w:lvlText w:val="%1.%2.%3.%4."/>
+      <w:lvlJc w:val="left"/>
+      <w:pPr>
+        <w:ind w:left="1728" w:hanging="648"/>
+      </w:pPr>
+    </w:lvl>
+    <w:lvl w:ilvl="4">
+      <w:start w:val="1"/>
+      <w:numFmt w:val="decimal"/>
+      <w:lvlText w:val="%1.%2.%3.%4.%5."/>
+      <w:lvlJc w:val="left"/>
+      <w:pPr>
+        <w:ind w:left="2232" w:hanging="792"/>
+      </w:pPr>
+    </w:lvl>
+    <w:lvl w:ilvl="5">
+      <w:start w:val="1"/>
+      <w:numFmt w:val="decimal"/>
+      <w:lvlText w:val="%1.%2.%3.%4.%5.%6."/>
+      <w:lvlJc w:val="left"/>
+      <w:pPr>
+        <w:ind w:left="2736" w:hanging="936"/>
+      </w:pPr>
+    </w:lvl>
+    <w:lvl w:ilvl="6">
+      <w:start w:val="1"/>
+      <w:numFmt w:val="decimal"/>
+      <w:lvlText w:val="%1.%2.%3.%4.%5.%6.%7."/>
+      <w:lvlJc w:val="left"/>
+      <w:pPr>
+        <w:ind w:left="3240" w:hanging="1080"/>
+      </w:pPr>
+    </w:lvl>
+    <w:lvl w:ilvl="7">
+      <w:start w:val="1"/>
+      <w:numFmt w:val="decimal"/>
+      <w:lvlText w:val="%1.%2.%3.%4.%5.%6.%7.%8."/>
+      <w:lvlJc w:val="left"/>
+      <w:pPr>
+        <w:ind w:left="3744" w:hanging="1224"/>
+      </w:pPr>
+    </w:lvl>
+    <w:lvl w:ilvl="8">
+      <w:start w:val="1"/>
+      <w:numFmt w:val="decimal"/>
+      <w:lvlText w:val="%1.%2.%3.%4.%5.%6.%7.%8.%9."/>
+      <w:lvlJc w:val="left"/>
+      <w:pPr>
+        <w:ind w:left="4320" w:hanging="1440"/>
+      </w:pPr>
+    </w:lvl>
+  </w:abstractNum>
+  <w:abstractNum w:abstractNumId="1" w15:restartNumberingAfterBreak="0">
+    <w:nsid w:val="0AF050D9"/>
+    <w:multiLevelType w:val="multilevel"/>
+    <w:tmpl w:val="040C001F"/>
+    <w:lvl w:ilvl="0">
+      <w:start w:val="1"/>
+      <w:numFmt w:val="decimal"/>
+      <w:lvlText w:val="%1."/>
+      <w:lvlJc w:val="left"/>
+      <w:pPr>
+        <w:ind w:left="360" w:hanging="360"/>
+      </w:pPr>
+    </w:lvl>
+    <w:lvl w:ilvl="1">
+      <w:start w:val="1"/>
+      <w:numFmt w:val="decimal"/>
+      <w:lvlText w:val="%1.%2."/>
+      <w:lvlJc w:val="left"/>
+      <w:pPr>
+        <w:ind w:left="792" w:hanging="432"/>
+      </w:pPr>
+    </w:lvl>
+    <w:lvl w:ilvl="2">
+      <w:start w:val="1"/>
+      <w:numFmt w:val="decimal"/>
+      <w:lvlText w:val="%1.%2.%3."/>
+      <w:lvlJc w:val="left"/>
+      <w:pPr>
+        <w:ind w:left="1224" w:hanging="504"/>
+      </w:pPr>
+    </w:lvl>
+    <w:lvl w:ilvl="3">
+      <w:start w:val="1"/>
+      <w:numFmt w:val="decimal"/>
+      <w:lvlText w:val="%1.%2.%3.%4."/>
+      <w:lvlJc w:val="left"/>
+      <w:pPr>
+        <w:ind w:left="1728" w:hanging="648"/>
+      </w:pPr>
+    </w:lvl>
+    <w:lvl w:ilvl="4">
+      <w:start w:val="1"/>
+      <w:numFmt w:val="decimal"/>
+      <w:lvlText w:val="%1.%2.%3.%4.%5."/>
+      <w:lvlJc w:val="left"/>
+      <w:pPr>
+        <w:ind w:left="2232" w:hanging="792"/>
+      </w:pPr>
+    </w:lvl>
+    <w:lvl w:ilvl="5">
+      <w:start w:val="1"/>
+      <w:numFmt w:val="decimal"/>
+      <w:lvlText w:val="%1.%2.%3.%4.%5.%6."/>
+      <w:lvlJc w:val="left"/>
+      <w:pPr>
+        <w:ind w:left="2736" w:hanging="936"/>
+      </w:pPr>
+    </w:lvl>
+    <w:lvl w:ilvl="6">
+      <w:start w:val="1"/>
+      <w:numFmt w:val="decimal"/>
+      <w:lvlText w:val="%1.%2.%3.%4.%5.%6.%7."/>
+      <w:lvlJc w:val="left"/>
+      <w:pPr>
+        <w:ind w:left="3240" w:hanging="1080"/>
+      </w:pPr>
+    </w:lvl>
+    <w:lvl w:ilvl="7">
+      <w:start w:val="1"/>
+      <w:numFmt w:val="decimal"/>
+      <w:lvlText w:val="%1.%2.%3.%4.%5.%6.%7.%8."/>
+      <w:lvlJc w:val="left"/>
+      <w:pPr>
+        <w:ind w:left="3744" w:hanging="1224"/>
+      </w:pPr>
+    </w:lvl>
+    <w:lvl w:ilvl="8">
+      <w:start w:val="1"/>
+      <w:numFmt w:val="decimal"/>
+      <w:lvlText w:val="%1.%2.%3.%4.%5.%6.%7.%8.%9."/>
+      <w:lvlJc w:val="left"/>
+      <w:pPr>
+        <w:ind w:left="4320" w:hanging="1440"/>
+      </w:pPr>
+    </w:lvl>
+  </w:abstractNum>
+  <w:abstractNum w:abstractNumId="2" w15:restartNumberingAfterBreak="0">
+    <w:nsid w:val="13125BE5"/>
+    <w:multiLevelType w:val="hybridMultilevel"/>
+    <w:tmpl w:val="D24AF8D0"/>
+    <w:lvl w:ilvl="0" w:tplc="B206FFC6">
+      <w:start w:val="1"/>
+      <w:numFmt w:val="decimal"/>
+      <w:pStyle w:val="Titre2"/>
+      <w:lvlText w:val="%1."/>
+      <w:lvlJc w:val="left"/>
+      <w:pPr>
+        <w:ind w:left="720" w:hanging="360"/>
+      </w:pPr>
+    </w:lvl>
+    <w:lvl w:ilvl="1" w:tplc="040C0019" w:tentative="1">
+      <w:start w:val="1"/>
+      <w:numFmt w:val="lowerLetter"/>
+      <w:lvlText w:val="%2."/>
+      <w:lvlJc w:val="left"/>
+      <w:pPr>
+        <w:ind w:left="1440" w:hanging="360"/>
+      </w:pPr>
+    </w:lvl>
+    <w:lvl w:ilvl="2" w:tplc="040C001B" w:tentative="1">
+      <w:start w:val="1"/>
+      <w:numFmt w:val="lowerRoman"/>
+      <w:lvlText w:val="%3."/>
+      <w:lvlJc w:val="right"/>
+      <w:pPr>
+        <w:ind w:left="2160" w:hanging="180"/>
+      </w:pPr>
+    </w:lvl>
+    <w:lvl w:ilvl="3" w:tplc="040C000F" w:tentative="1">
+      <w:start w:val="1"/>
+      <w:numFmt w:val="decimal"/>
+      <w:lvlText w:val="%4."/>
+      <w:lvlJc w:val="left"/>
+      <w:pPr>
+        <w:ind w:left="2880" w:hanging="360"/>
+      </w:pPr>
+    </w:lvl>
+    <w:lvl w:ilvl="4" w:tplc="040C0019" w:tentative="1">
+      <w:start w:val="1"/>
+      <w:numFmt w:val="lowerLetter"/>
+      <w:lvlText w:val="%5."/>
+      <w:lvlJc w:val="left"/>
+      <w:pPr>
+        <w:ind w:left="3600" w:hanging="360"/>
+      </w:pPr>
+    </w:lvl>
+    <w:lvl w:ilvl="5" w:tplc="040C001B" w:tentative="1">
+      <w:start w:val="1"/>
+      <w:numFmt w:val="lowerRoman"/>
+      <w:lvlText w:val="%6."/>
+      <w:lvlJc w:val="right"/>
+      <w:pPr>
+        <w:ind w:left="4320" w:hanging="180"/>
+      </w:pPr>
+    </w:lvl>
+    <w:lvl w:ilvl="6" w:tplc="040C000F" w:tentative="1">
+      <w:start w:val="1"/>
+      <w:numFmt w:val="decimal"/>
+      <w:lvlText w:val="%7."/>
+      <w:lvlJc w:val="left"/>
+      <w:pPr>
+        <w:ind w:left="5040" w:hanging="360"/>
+      </w:pPr>
+    </w:lvl>
+    <w:lvl w:ilvl="7" w:tplc="040C0019" w:tentative="1">
+      <w:start w:val="1"/>
+      <w:numFmt w:val="lowerLetter"/>
+      <w:lvlText w:val="%8."/>
+      <w:lvlJc w:val="left"/>
+      <w:pPr>
+        <w:ind w:left="5760" w:hanging="360"/>
+      </w:pPr>
+    </w:lvl>
+    <w:lvl w:ilvl="8" w:tplc="040C001B" w:tentative="1">
+      <w:start w:val="1"/>
+      <w:numFmt w:val="lowerRoman"/>
+      <w:lvlText w:val="%9."/>
+      <w:lvlJc w:val="right"/>
+      <w:pPr>
+        <w:ind w:left="6480" w:hanging="180"/>
+      </w:pPr>
+    </w:lvl>
+  </w:abstractNum>
+  <w:abstractNum w:abstractNumId="3" w15:restartNumberingAfterBreak="0">
+    <w:nsid w:val="260705AA"/>
+    <w:multiLevelType w:val="multilevel"/>
+    <w:tmpl w:val="040C001F"/>
+    <w:lvl w:ilvl="0">
+      <w:start w:val="1"/>
+      <w:numFmt w:val="decimal"/>
+      <w:lvlText w:val="%1."/>
+      <w:lvlJc w:val="left"/>
+      <w:pPr>
+        <w:ind w:left="360" w:hanging="360"/>
+      </w:pPr>
+    </w:lvl>
+    <w:lvl w:ilvl="1">
+      <w:start w:val="1"/>
+      <w:numFmt w:val="decimal"/>
+      <w:lvlText w:val="%1.%2."/>
+      <w:lvlJc w:val="left"/>
+      <w:pPr>
+        <w:ind w:left="792" w:hanging="432"/>
+      </w:pPr>
+    </w:lvl>
+    <w:lvl w:ilvl="2">
+      <w:start w:val="1"/>
+      <w:numFmt w:val="decimal"/>
+      <w:lvlText w:val="%1.%2.%3."/>
+      <w:lvlJc w:val="left"/>
+      <w:pPr>
+        <w:ind w:left="1224" w:hanging="504"/>
+      </w:pPr>
+    </w:lvl>
+    <w:lvl w:ilvl="3">
+      <w:start w:val="1"/>
+      <w:numFmt w:val="decimal"/>
+      <w:lvlText w:val="%1.%2.%3.%4."/>
+      <w:lvlJc w:val="left"/>
+      <w:pPr>
+        <w:ind w:left="1728" w:hanging="648"/>
+      </w:pPr>
+    </w:lvl>
+    <w:lvl w:ilvl="4">
+      <w:start w:val="1"/>
+      <w:numFmt w:val="decimal"/>
+      <w:lvlText w:val="%1.%2.%3.%4.%5."/>
+      <w:lvlJc w:val="left"/>
+      <w:pPr>
+        <w:ind w:left="2232" w:hanging="792"/>
+      </w:pPr>
+    </w:lvl>
+    <w:lvl w:ilvl="5">
+      <w:start w:val="1"/>
+      <w:numFmt w:val="decimal"/>
+      <w:lvlText w:val="%1.%2.%3.%4.%5.%6."/>
+      <w:lvlJc w:val="left"/>
+      <w:pPr>
+        <w:ind w:left="2736" w:hanging="936"/>
+      </w:pPr>
+    </w:lvl>
+    <w:lvl w:ilvl="6">
+      <w:start w:val="1"/>
+      <w:numFmt w:val="decimal"/>
+      <w:lvlText w:val="%1.%2.%3.%4.%5.%6.%7."/>
+      <w:lvlJc w:val="left"/>
+      <w:pPr>
+        <w:ind w:left="3240" w:hanging="1080"/>
+      </w:pPr>
+    </w:lvl>
+    <w:lvl w:ilvl="7">
+      <w:start w:val="1"/>
+      <w:numFmt w:val="decimal"/>
+      <w:lvlText w:val="%1.%2.%3.%4.%5.%6.%7.%8."/>
+      <w:lvlJc w:val="left"/>
+      <w:pPr>
+        <w:ind w:left="3744" w:hanging="1224"/>
+      </w:pPr>
+    </w:lvl>
+    <w:lvl w:ilvl="8">
+      <w:start w:val="1"/>
+      <w:numFmt w:val="decimal"/>
+      <w:lvlText w:val="%1.%2.%3.%4.%5.%6.%7.%8.%9."/>
+      <w:lvlJc w:val="left"/>
+      <w:pPr>
+        <w:ind w:left="4320" w:hanging="1440"/>
+      </w:pPr>
+    </w:lvl>
+  </w:abstractNum>
+  <w:abstractNum w:abstractNumId="4" w15:restartNumberingAfterBreak="0">
+    <w:nsid w:val="28807E43"/>
+    <w:multiLevelType w:val="multilevel"/>
+    <w:tmpl w:val="C0E4642C"/>
+    <w:lvl w:ilvl="0">
+      <w:start w:val="1"/>
+      <w:numFmt w:val="decimal"/>
+      <w:lvlText w:val="%1."/>
+      <w:lvlJc w:val="left"/>
+      <w:pPr>
+        <w:ind w:left="1080" w:hanging="360"/>
+      </w:pPr>
+      <w:rPr>
+        <w:rFonts w:hint="default"/>
+      </w:rPr>
+    </w:lvl>
+    <w:lvl w:ilvl="1">
+      <w:start w:val="1"/>
+      <w:numFmt w:val="decimal"/>
+      <w:lvlText w:val="%1.%2."/>
+      <w:lvlJc w:val="left"/>
+      <w:pPr>
+        <w:ind w:left="1512" w:hanging="432"/>
+      </w:pPr>
+      <w:rPr>
+        <w:rFonts w:hint="default"/>
+      </w:rPr>
+    </w:lvl>
+    <w:lvl w:ilvl="2">
+      <w:start w:val="1"/>
+      <w:numFmt w:val="decimal"/>
+      <w:lvlText w:val="%1.%2.%3."/>
+      <w:lvlJc w:val="left"/>
+      <w:pPr>
+        <w:ind w:left="1944" w:hanging="504"/>
+      </w:pPr>
+      <w:rPr>
+        <w:rFonts w:hint="default"/>
+      </w:rPr>
+    </w:lvl>
+    <w:lvl w:ilvl="3">
+      <w:start w:val="1"/>
+      <w:numFmt w:val="decimal"/>
+      <w:lvlText w:val="%1.%2.%3.%4."/>
+      <w:lvlJc w:val="left"/>
+      <w:pPr>
+        <w:ind w:left="2448" w:hanging="648"/>
+      </w:pPr>
+      <w:rPr>
+        <w:rFonts w:hint="default"/>
+      </w:rPr>
+    </w:lvl>
+    <w:lvl w:ilvl="4">
+      <w:start w:val="1"/>
+      <w:numFmt w:val="decimal"/>
+      <w:lvlText w:val="%1.%2.%3.%4.%5."/>
+      <w:lvlJc w:val="left"/>
+      <w:pPr>
+        <w:ind w:left="2952" w:hanging="792"/>
+      </w:pPr>
+      <w:rPr>
+        <w:rFonts w:hint="default"/>
+      </w:rPr>
+    </w:lvl>
+    <w:lvl w:ilvl="5">
+      <w:start w:val="1"/>
+      <w:numFmt w:val="decimal"/>
+      <w:lvlText w:val="%1.%2.%3.%4.%5.%6."/>
+      <w:lvlJc w:val="left"/>
+      <w:pPr>
+        <w:ind w:left="3456" w:hanging="936"/>
+      </w:pPr>
+      <w:rPr>
+        <w:rFonts w:hint="default"/>
+      </w:rPr>
+    </w:lvl>
+    <w:lvl w:ilvl="6">
+      <w:start w:val="1"/>
+      <w:numFmt w:val="decimal"/>
+      <w:lvlText w:val="%1.%2.%3.%4.%5.%6.%7."/>
+      <w:lvlJc w:val="left"/>
+      <w:pPr>
+        <w:ind w:left="3960" w:hanging="1080"/>
+      </w:pPr>
+      <w:rPr>
+        <w:rFonts w:hint="default"/>
+      </w:rPr>
+    </w:lvl>
+    <w:lvl w:ilvl="7">
+      <w:start w:val="1"/>
+      <w:numFmt w:val="decimal"/>
+      <w:lvlText w:val="%1.%2.%3.%4.%5.%6.%7.%8."/>
+      <w:lvlJc w:val="left"/>
+      <w:pPr>
+        <w:ind w:left="4464" w:hanging="1224"/>
+      </w:pPr>
+      <w:rPr>
+        <w:rFonts w:hint="default"/>
+      </w:rPr>
+    </w:lvl>
+    <w:lvl w:ilvl="8">
+      <w:start w:val="1"/>
+      <w:numFmt w:val="decimal"/>
+      <w:lvlText w:val="%1.%2.%3.%4.%5.%6.%7.%8.%9."/>
+      <w:lvlJc w:val="left"/>
+      <w:pPr>
+        <w:ind w:left="5040" w:hanging="1440"/>
+      </w:pPr>
+      <w:rPr>
+        <w:rFonts w:hint="default"/>
+      </w:rPr>
+    </w:lvl>
+  </w:abstractNum>
+  <w:abstractNum w:abstractNumId="5" w15:restartNumberingAfterBreak="0">
+    <w:nsid w:val="38FB2226"/>
+    <w:multiLevelType w:val="multilevel"/>
+    <w:tmpl w:val="040C001F"/>
+    <w:lvl w:ilvl="0">
+      <w:start w:val="1"/>
+      <w:numFmt w:val="decimal"/>
+      <w:lvlText w:val="%1."/>
+      <w:lvlJc w:val="left"/>
+      <w:pPr>
+        <w:ind w:left="360" w:hanging="360"/>
+      </w:pPr>
+    </w:lvl>
+    <w:lvl w:ilvl="1">
+      <w:start w:val="1"/>
+      <w:numFmt w:val="decimal"/>
+      <w:lvlText w:val="%1.%2."/>
+      <w:lvlJc w:val="left"/>
+      <w:pPr>
+        <w:ind w:left="792" w:hanging="432"/>
+      </w:pPr>
+    </w:lvl>
+    <w:lvl w:ilvl="2">
+      <w:start w:val="1"/>
+      <w:numFmt w:val="decimal"/>
+      <w:lvlText w:val="%1.%2.%3."/>
+      <w:lvlJc w:val="left"/>
+      <w:pPr>
+        <w:ind w:left="1224" w:hanging="504"/>
+      </w:pPr>
+    </w:lvl>
+    <w:lvl w:ilvl="3">
+      <w:start w:val="1"/>
+      <w:numFmt w:val="decimal"/>
+      <w:lvlText w:val="%1.%2.%3.%4."/>
+      <w:lvlJc w:val="left"/>
+      <w:pPr>
+        <w:ind w:left="1728" w:hanging="648"/>
+      </w:pPr>
+    </w:lvl>
+    <w:lvl w:ilvl="4">
+      <w:start w:val="1"/>
+      <w:numFmt w:val="decimal"/>
+      <w:lvlText w:val="%1.%2.%3.%4.%5."/>
+      <w:lvlJc w:val="left"/>
+      <w:pPr>
+        <w:ind w:left="2232" w:hanging="792"/>
+      </w:pPr>
+    </w:lvl>
+    <w:lvl w:ilvl="5">
+      <w:start w:val="1"/>
+      <w:numFmt w:val="decimal"/>
+      <w:lvlText w:val="%1.%2.%3.%4.%5.%6."/>
+      <w:lvlJc w:val="left"/>
+      <w:pPr>
+        <w:ind w:left="2736" w:hanging="936"/>
+      </w:pPr>
+    </w:lvl>
+    <w:lvl w:ilvl="6">
+      <w:start w:val="1"/>
+      <w:numFmt w:val="decimal"/>
+      <w:lvlText w:val="%1.%2.%3.%4.%5.%6.%7."/>
+      <w:lvlJc w:val="left"/>
+      <w:pPr>
+        <w:ind w:left="3240" w:hanging="1080"/>
+      </w:pPr>
+    </w:lvl>
+    <w:lvl w:ilvl="7">
+      <w:start w:val="1"/>
+      <w:numFmt w:val="decimal"/>
+      <w:lvlText w:val="%1.%2.%3.%4.%5.%6.%7.%8."/>
+      <w:lvlJc w:val="left"/>
+      <w:pPr>
+        <w:ind w:left="3744" w:hanging="1224"/>
+      </w:pPr>
+    </w:lvl>
+    <w:lvl w:ilvl="8">
+      <w:start w:val="1"/>
+      <w:numFmt w:val="decimal"/>
+      <w:lvlText w:val="%1.%2.%3.%4.%5.%6.%7.%8.%9."/>
+      <w:lvlJc w:val="left"/>
+      <w:pPr>
+        <w:ind w:left="4320" w:hanging="1440"/>
+      </w:pPr>
+    </w:lvl>
+  </w:abstractNum>
+  <w:abstractNum w:abstractNumId="6" w15:restartNumberingAfterBreak="0">
+    <w:nsid w:val="39F9502F"/>
+    <w:multiLevelType w:val="hybridMultilevel"/>
+    <w:tmpl w:val="CEB4523A"/>
+    <w:lvl w:ilvl="0" w:tplc="040C0001">
+      <w:start w:val="1"/>
+      <w:numFmt w:val="bullet"/>
+      <w:lvlText w:val=""/>
+      <w:lvlJc w:val="left"/>
+      <w:pPr>
+        <w:ind w:left="720" w:hanging="360"/>
+      </w:pPr>
+      <w:rPr>
+        <w:rFonts w:ascii="Symbol" w:hAnsi="Symbol" w:hint="default"/>
+      </w:rPr>
+    </w:lvl>
+    <w:lvl w:ilvl="1" w:tplc="040C0003" w:tentative="1">
+      <w:start w:val="1"/>
+      <w:numFmt w:val="bullet"/>
+      <w:lvlText w:val="o"/>
+      <w:lvlJc w:val="left"/>
+      <w:pPr>
+        <w:ind w:left="1440" w:hanging="360"/>
+      </w:pPr>
+      <w:rPr>
+        <w:rFonts w:ascii="Courier New" w:hAnsi="Courier New" w:cs="Courier New" w:hint="default"/>
+      </w:rPr>
+    </w:lvl>
+    <w:lvl w:ilvl="2" w:tplc="040C0005" w:tentative="1">
+      <w:start w:val="1"/>
+      <w:numFmt w:val="bullet"/>
+      <w:lvlText w:val=""/>
+      <w:lvlJc w:val="left"/>
+      <w:pPr>
+        <w:ind w:left="2160" w:hanging="360"/>
+      </w:pPr>
+      <w:rPr>
+        <w:rFonts w:ascii="Wingdings" w:hAnsi="Wingdings" w:hint="default"/>
+      </w:rPr>
+    </w:lvl>
+    <w:lvl w:ilvl="3" w:tplc="040C0001" w:tentative="1">
+      <w:start w:val="1"/>
+      <w:numFmt w:val="bullet"/>
+      <w:lvlText w:val=""/>
+      <w:lvlJc w:val="left"/>
+      <w:pPr>
+        <w:ind w:left="2880" w:hanging="360"/>
+      </w:pPr>
+      <w:rPr>
+        <w:rFonts w:ascii="Symbol" w:hAnsi="Symbol" w:hint="default"/>
+      </w:rPr>
+    </w:lvl>
+    <w:lvl w:ilvl="4" w:tplc="040C0003" w:tentative="1">
+      <w:start w:val="1"/>
+      <w:numFmt w:val="bullet"/>
+      <w:lvlText w:val="o"/>
+      <w:lvlJc w:val="left"/>
+      <w:pPr>
+        <w:ind w:left="3600" w:hanging="360"/>
+      </w:pPr>
+      <w:rPr>
+        <w:rFonts w:ascii="Courier New" w:hAnsi="Courier New" w:cs="Courier New" w:hint="default"/>
+      </w:rPr>
+    </w:lvl>
+    <w:lvl w:ilvl="5" w:tplc="040C0005" w:tentative="1">
+      <w:start w:val="1"/>
+      <w:numFmt w:val="bullet"/>
+      <w:lvlText w:val=""/>
+      <w:lvlJc w:val="left"/>
+      <w:pPr>
+        <w:ind w:left="4320" w:hanging="360"/>
+      </w:pPr>
+      <w:rPr>
+        <w:rFonts w:ascii="Wingdings" w:hAnsi="Wingdings" w:hint="default"/>
+      </w:rPr>
+    </w:lvl>
+    <w:lvl w:ilvl="6" w:tplc="040C0001" w:tentative="1">
+      <w:start w:val="1"/>
+      <w:numFmt w:val="bullet"/>
+      <w:lvlText w:val=""/>
+      <w:lvlJc w:val="left"/>
+      <w:pPr>
+        <w:ind w:left="5040" w:hanging="360"/>
+      </w:pPr>
+      <w:rPr>
+        <w:rFonts w:ascii="Symbol" w:hAnsi="Symbol" w:hint="default"/>
+      </w:rPr>
+    </w:lvl>
+    <w:lvl w:ilvl="7" w:tplc="040C0003" w:tentative="1">
+      <w:start w:val="1"/>
+      <w:numFmt w:val="bullet"/>
+      <w:lvlText w:val="o"/>
+      <w:lvlJc w:val="left"/>
+      <w:pPr>
+        <w:ind w:left="5760" w:hanging="360"/>
+      </w:pPr>
+      <w:rPr>
+        <w:rFonts w:ascii="Courier New" w:hAnsi="Courier New" w:cs="Courier New" w:hint="default"/>
+      </w:rPr>
+    </w:lvl>
+    <w:lvl w:ilvl="8" w:tplc="040C0005" w:tentative="1">
+      <w:start w:val="1"/>
+      <w:numFmt w:val="bullet"/>
+      <w:lvlText w:val=""/>
+      <w:lvlJc w:val="left"/>
+      <w:pPr>
+        <w:ind w:left="6480" w:hanging="360"/>
+      </w:pPr>
+      <w:rPr>
+        <w:rFonts w:ascii="Wingdings" w:hAnsi="Wingdings" w:hint="default"/>
+      </w:rPr>
+    </w:lvl>
+  </w:abstractNum>
+  <w:abstractNum w:abstractNumId="7" w15:restartNumberingAfterBreak="0">
+    <w:nsid w:val="57FA6624"/>
+    <w:multiLevelType w:val="multilevel"/>
+    <w:tmpl w:val="C0E4642C"/>
+    <w:lvl w:ilvl="0">
+      <w:start w:val="1"/>
+      <w:numFmt w:val="decimal"/>
+      <w:lvlText w:val="%1."/>
+      <w:lvlJc w:val="left"/>
+      <w:pPr>
+        <w:ind w:left="1068" w:hanging="360"/>
+      </w:pPr>
+      <w:rPr>
+        <w:rFonts w:hint="default"/>
+      </w:rPr>
+    </w:lvl>
+    <w:lvl w:ilvl="1">
+      <w:start w:val="1"/>
+      <w:numFmt w:val="decimal"/>
+      <w:lvlText w:val="%1.%2."/>
+      <w:lvlJc w:val="left"/>
+      <w:pPr>
+        <w:ind w:left="1500" w:hanging="432"/>
+      </w:pPr>
+      <w:rPr>
+        <w:rFonts w:hint="default"/>
+      </w:rPr>
+    </w:lvl>
+    <w:lvl w:ilvl="2">
+      <w:start w:val="1"/>
+      <w:numFmt w:val="decimal"/>
+      <w:lvlText w:val="%1.%2.%3."/>
+      <w:lvlJc w:val="left"/>
+      <w:pPr>
+        <w:ind w:left="1932" w:hanging="504"/>
+      </w:pPr>
+      <w:rPr>
+        <w:rFonts w:hint="default"/>
+      </w:rPr>
+    </w:lvl>
+    <w:lvl w:ilvl="3">
+      <w:start w:val="1"/>
+      <w:numFmt w:val="decimal"/>
+      <w:lvlText w:val="%1.%2.%3.%4."/>
+      <w:lvlJc w:val="left"/>
+      <w:pPr>
+        <w:ind w:left="2436" w:hanging="648"/>
+      </w:pPr>
+      <w:rPr>
+        <w:rFonts w:hint="default"/>
+      </w:rPr>
+    </w:lvl>
+    <w:lvl w:ilvl="4">
+      <w:start w:val="1"/>
+      <w:numFmt w:val="decimal"/>
+      <w:lvlText w:val="%1.%2.%3.%4.%5."/>
+      <w:lvlJc w:val="left"/>
+      <w:pPr>
+        <w:ind w:left="2940" w:hanging="792"/>
+      </w:pPr>
+      <w:rPr>
+        <w:rFonts w:hint="default"/>
+      </w:rPr>
+    </w:lvl>
+    <w:lvl w:ilvl="5">
+      <w:start w:val="1"/>
+      <w:numFmt w:val="decimal"/>
+      <w:lvlText w:val="%1.%2.%3.%4.%5.%6."/>
+      <w:lvlJc w:val="left"/>
+      <w:pPr>
+        <w:ind w:left="3444" w:hanging="936"/>
+      </w:pPr>
+      <w:rPr>
+        <w:rFonts w:hint="default"/>
+      </w:rPr>
+    </w:lvl>
+    <w:lvl w:ilvl="6">
+      <w:start w:val="1"/>
+      <w:numFmt w:val="decimal"/>
+      <w:lvlText w:val="%1.%2.%3.%4.%5.%6.%7."/>
+      <w:lvlJc w:val="left"/>
+      <w:pPr>
+        <w:ind w:left="3948" w:hanging="1080"/>
+      </w:pPr>
+      <w:rPr>
+        <w:rFonts w:hint="default"/>
+      </w:rPr>
+    </w:lvl>
+    <w:lvl w:ilvl="7">
+      <w:start w:val="1"/>
+      <w:numFmt w:val="decimal"/>
+      <w:lvlText w:val="%1.%2.%3.%4.%5.%6.%7.%8."/>
+      <w:lvlJc w:val="left"/>
+      <w:pPr>
+        <w:ind w:left="4452" w:hanging="1224"/>
+      </w:pPr>
+      <w:rPr>
+        <w:rFonts w:hint="default"/>
+      </w:rPr>
+    </w:lvl>
+    <w:lvl w:ilvl="8">
+      <w:start w:val="1"/>
+      <w:numFmt w:val="decimal"/>
+      <w:lvlText w:val="%1.%2.%3.%4.%5.%6.%7.%8.%9."/>
+      <w:lvlJc w:val="left"/>
+      <w:pPr>
+        <w:ind w:left="5028" w:hanging="1440"/>
+      </w:pPr>
+      <w:rPr>
+        <w:rFonts w:hint="default"/>
+      </w:rPr>
+    </w:lvl>
+  </w:abstractNum>
+  <w:num w:numId="1">
+    <w:abstractNumId w:val="2"/>
+  </w:num>
+  <w:num w:numId="2">
+    <w:abstractNumId w:val="5"/>
+  </w:num>
+  <w:num w:numId="3">
+    <w:abstractNumId w:val="4"/>
+  </w:num>
+  <w:num w:numId="4">
+    <w:abstractNumId w:val="7"/>
+  </w:num>
+  <w:num w:numId="5">
+    <w:abstractNumId w:val="6"/>
+  </w:num>
+  <w:num w:numId="6">
+    <w:abstractNumId w:val="1"/>
+  </w:num>
+  <w:num w:numId="7">
+    <w:abstractNumId w:val="0"/>
+  </w:num>
+  <w:num w:numId="8">
+    <w:abstractNumId w:val="3"/>
+  </w:num>
+</w:numbering>
 </file>
 
 <file path=word/styles.xml><?xml version="1.0" encoding="utf-8"?>
@@ -1880,6 +4471,67 @@
       <w:szCs w:val="32"/>
     </w:rPr>
   </w:style>
+  <w:style w:type="paragraph" w:styleId="Titre2">
+    <w:name w:val="heading 2"/>
+    <w:basedOn w:val="Normal"/>
+    <w:next w:val="Normal"/>
+    <w:link w:val="Titre2Car"/>
+    <w:uiPriority w:val="9"/>
+    <w:unhideWhenUsed/>
+    <w:qFormat/>
+    <w:rsid w:val="00346EBC"/>
+    <w:pPr>
+      <w:keepNext/>
+      <w:keepLines/>
+      <w:numPr>
+        <w:numId w:val="1"/>
+      </w:numPr>
+      <w:spacing w:before="40" w:after="0"/>
+      <w:outlineLvl w:val="1"/>
+    </w:pPr>
+    <w:rPr>
+      <w:rFonts w:asciiTheme="majorHAnsi" w:eastAsiaTheme="majorEastAsia" w:hAnsiTheme="majorHAnsi" w:cstheme="majorBidi"/>
+      <w:color w:val="2F5496" w:themeColor="accent1" w:themeShade="BF"/>
+      <w:sz w:val="26"/>
+      <w:szCs w:val="26"/>
+    </w:rPr>
+  </w:style>
+  <w:style w:type="paragraph" w:styleId="Titre3">
+    <w:name w:val="heading 3"/>
+    <w:basedOn w:val="Normal"/>
+    <w:next w:val="Normal"/>
+    <w:link w:val="Titre3Car"/>
+    <w:autoRedefine/>
+    <w:uiPriority w:val="9"/>
+    <w:unhideWhenUsed/>
+    <w:qFormat/>
+    <w:rsid w:val="001171A8"/>
+    <w:pPr>
+      <w:outlineLvl w:val="2"/>
+    </w:pPr>
+  </w:style>
+  <w:style w:type="paragraph" w:styleId="Titre4">
+    <w:name w:val="heading 4"/>
+    <w:basedOn w:val="Normal"/>
+    <w:next w:val="Normal"/>
+    <w:link w:val="Titre4Car"/>
+    <w:uiPriority w:val="9"/>
+    <w:unhideWhenUsed/>
+    <w:qFormat/>
+    <w:rsid w:val="00907C00"/>
+    <w:pPr>
+      <w:keepNext/>
+      <w:keepLines/>
+      <w:spacing w:before="40" w:after="0"/>
+      <w:outlineLvl w:val="3"/>
+    </w:pPr>
+    <w:rPr>
+      <w:rFonts w:asciiTheme="majorHAnsi" w:eastAsiaTheme="majorEastAsia" w:hAnsiTheme="majorHAnsi" w:cstheme="majorBidi"/>
+      <w:i/>
+      <w:iCs/>
+      <w:color w:val="2F5496" w:themeColor="accent1" w:themeShade="BF"/>
+    </w:rPr>
+  </w:style>
   <w:style w:type="character" w:default="1" w:styleId="Policepardfaut">
     <w:name w:val="Default Paragraph Font"/>
     <w:uiPriority w:val="1"/>
@@ -2064,6 +4716,152 @@
     <w:semiHidden/>
     <w:unhideWhenUsed/>
     <w:rsid w:val="001E2954"/>
+  </w:style>
+  <w:style w:type="character" w:customStyle="1" w:styleId="Titre2Car">
+    <w:name w:val="Titre 2 Car"/>
+    <w:basedOn w:val="Policepardfaut"/>
+    <w:link w:val="Titre2"/>
+    <w:uiPriority w:val="9"/>
+    <w:rsid w:val="00346EBC"/>
+    <w:rPr>
+      <w:rFonts w:asciiTheme="majorHAnsi" w:eastAsiaTheme="majorEastAsia" w:hAnsiTheme="majorHAnsi" w:cstheme="majorBidi"/>
+      <w:color w:val="2F5496" w:themeColor="accent1" w:themeShade="BF"/>
+      <w:sz w:val="26"/>
+      <w:szCs w:val="26"/>
+    </w:rPr>
+  </w:style>
+  <w:style w:type="paragraph" w:styleId="TM2">
+    <w:name w:val="toc 2"/>
+    <w:basedOn w:val="Normal"/>
+    <w:next w:val="Normal"/>
+    <w:autoRedefine/>
+    <w:uiPriority w:val="39"/>
+    <w:unhideWhenUsed/>
+    <w:rsid w:val="006C3276"/>
+    <w:pPr>
+      <w:spacing w:after="100"/>
+      <w:ind w:left="240"/>
+    </w:pPr>
+  </w:style>
+  <w:style w:type="character" w:customStyle="1" w:styleId="Titre3Car">
+    <w:name w:val="Titre 3 Car"/>
+    <w:basedOn w:val="Policepardfaut"/>
+    <w:link w:val="Titre3"/>
+    <w:uiPriority w:val="9"/>
+    <w:rsid w:val="001171A8"/>
+    <w:rPr>
+      <w:rFonts w:ascii="Times New Roman" w:hAnsi="Times New Roman"/>
+      <w:sz w:val="24"/>
+    </w:rPr>
+  </w:style>
+  <w:style w:type="character" w:styleId="Accentuationlgre">
+    <w:name w:val="Subtle Emphasis"/>
+    <w:aliases w:val="titre des figure"/>
+    <w:basedOn w:val="Policepardfaut"/>
+    <w:uiPriority w:val="19"/>
+    <w:qFormat/>
+    <w:rsid w:val="004D7D43"/>
+    <w:rPr>
+      <w:b/>
+      <w:i/>
+      <w:iCs/>
+      <w:color w:val="auto"/>
+    </w:rPr>
+  </w:style>
+  <w:style w:type="paragraph" w:customStyle="1" w:styleId="figure">
+    <w:name w:val="figure"/>
+    <w:basedOn w:val="Normal"/>
+    <w:link w:val="figureCar"/>
+    <w:qFormat/>
+    <w:rsid w:val="004D7D43"/>
+    <w:pPr>
+      <w:keepNext/>
+      <w:keepLines/>
+      <w:spacing w:before="120" w:after="120" w:line="360" w:lineRule="auto"/>
+      <w:ind w:firstLine="567"/>
+      <w:jc w:val="center"/>
+      <w:outlineLvl w:val="2"/>
+    </w:pPr>
+    <w:rPr>
+      <w:rFonts w:eastAsiaTheme="minorEastAsia" w:cs="Times New Roman"/>
+      <w:b/>
+      <w:iCs/>
+      <w:szCs w:val="24"/>
+    </w:rPr>
+  </w:style>
+  <w:style w:type="character" w:customStyle="1" w:styleId="figureCar">
+    <w:name w:val="figure Car"/>
+    <w:basedOn w:val="Policepardfaut"/>
+    <w:link w:val="figure"/>
+    <w:rsid w:val="004D7D43"/>
+    <w:rPr>
+      <w:rFonts w:ascii="Times New Roman" w:eastAsiaTheme="minorEastAsia" w:hAnsi="Times New Roman" w:cs="Times New Roman"/>
+      <w:b/>
+      <w:iCs/>
+      <w:sz w:val="24"/>
+      <w:szCs w:val="24"/>
+    </w:rPr>
+  </w:style>
+  <w:style w:type="paragraph" w:styleId="TM3">
+    <w:name w:val="toc 3"/>
+    <w:basedOn w:val="Normal"/>
+    <w:next w:val="Normal"/>
+    <w:autoRedefine/>
+    <w:uiPriority w:val="39"/>
+    <w:unhideWhenUsed/>
+    <w:rsid w:val="004D7D43"/>
+    <w:pPr>
+      <w:spacing w:after="100"/>
+      <w:ind w:left="480"/>
+    </w:pPr>
+  </w:style>
+  <w:style w:type="paragraph" w:styleId="Tabledesillustrations">
+    <w:name w:val="table of figures"/>
+    <w:basedOn w:val="Normal"/>
+    <w:next w:val="Normal"/>
+    <w:link w:val="TabledesillustrationsCar"/>
+    <w:uiPriority w:val="99"/>
+    <w:unhideWhenUsed/>
+    <w:rsid w:val="004D7D43"/>
+    <w:pPr>
+      <w:spacing w:after="0"/>
+    </w:pPr>
+  </w:style>
+  <w:style w:type="character" w:customStyle="1" w:styleId="TabledesillustrationsCar">
+    <w:name w:val="Table des illustrations Car"/>
+    <w:basedOn w:val="Policepardfaut"/>
+    <w:link w:val="Tabledesillustrations"/>
+    <w:uiPriority w:val="99"/>
+    <w:rsid w:val="004D7D43"/>
+    <w:rPr>
+      <w:rFonts w:ascii="Times New Roman" w:hAnsi="Times New Roman"/>
+      <w:sz w:val="24"/>
+    </w:rPr>
+  </w:style>
+  <w:style w:type="character" w:customStyle="1" w:styleId="Titre4Car">
+    <w:name w:val="Titre 4 Car"/>
+    <w:basedOn w:val="Policepardfaut"/>
+    <w:link w:val="Titre4"/>
+    <w:uiPriority w:val="9"/>
+    <w:rsid w:val="00907C00"/>
+    <w:rPr>
+      <w:rFonts w:asciiTheme="majorHAnsi" w:eastAsiaTheme="majorEastAsia" w:hAnsiTheme="majorHAnsi" w:cstheme="majorBidi"/>
+      <w:i/>
+      <w:iCs/>
+      <w:color w:val="2F5496" w:themeColor="accent1" w:themeShade="BF"/>
+      <w:sz w:val="24"/>
+    </w:rPr>
+  </w:style>
+  <w:style w:type="paragraph" w:styleId="Paragraphedeliste">
+    <w:name w:val="List Paragraph"/>
+    <w:basedOn w:val="Normal"/>
+    <w:uiPriority w:val="34"/>
+    <w:qFormat/>
+    <w:rsid w:val="00907C00"/>
+    <w:pPr>
+      <w:ind w:left="720"/>
+      <w:contextualSpacing/>
+    </w:pPr>
   </w:style>
 </w:styles>
 </file>

</xml_diff>

<commit_message>
mise a jours de code et rapport
</commit_message>
<xml_diff>
--- a/Travaux Encadré de Recherche.docx
+++ b/Travaux Encadré de Recherche.docx
@@ -239,27 +239,7 @@
           <w:sz w:val="28"/>
           <w:szCs w:val="28"/>
         </w:rPr>
-        <w:t xml:space="preserve"> Master Imagerie et Technologie pour la Médecine (</w:t>
-      </w:r>
-      <w:proofErr w:type="spellStart"/>
-      <w:r>
-        <w:rPr>
-          <w:rFonts w:cs="Times New Roman"/>
-          <w:spacing w:val="23"/>
-          <w:sz w:val="28"/>
-          <w:szCs w:val="28"/>
-        </w:rPr>
-        <w:t>TechMed</w:t>
-      </w:r>
-      <w:proofErr w:type="spellEnd"/>
-      <w:r>
-        <w:rPr>
-          <w:rFonts w:cs="Times New Roman"/>
-          <w:spacing w:val="23"/>
-          <w:sz w:val="28"/>
-          <w:szCs w:val="28"/>
-        </w:rPr>
-        <w:t>)</w:t>
+        <w:t xml:space="preserve"> Master Imagerie et Technologie pour la Médecine (TechMed)</w:t>
       </w:r>
     </w:p>
     <w:p>
@@ -3689,13 +3669,6 @@
         </w:rPr>
       </w:pPr>
     </w:p>
-    <w:p>
-      <w:pPr>
-        <w:rPr>
-          <w:rFonts w:cs="Times New Roman"/>
-        </w:rPr>
-      </w:pPr>
-    </w:p>
     <w:bookmarkEnd w:id="1"/>
     <w:p>
       <w:pPr>
@@ -4888,76 +4861,6 @@
     </w:p>
     <w:p>
       <w:pPr>
-        <w:rPr>
-          <w:rFonts w:cs="Times New Roman"/>
-        </w:rPr>
-      </w:pPr>
-    </w:p>
-    <w:p>
-      <w:pPr>
-        <w:rPr>
-          <w:rFonts w:cs="Times New Roman"/>
-        </w:rPr>
-      </w:pPr>
-    </w:p>
-    <w:p>
-      <w:pPr>
-        <w:rPr>
-          <w:rFonts w:cs="Times New Roman"/>
-        </w:rPr>
-      </w:pPr>
-    </w:p>
-    <w:p>
-      <w:pPr>
-        <w:rPr>
-          <w:rFonts w:cs="Times New Roman"/>
-        </w:rPr>
-      </w:pPr>
-    </w:p>
-    <w:p>
-      <w:pPr>
-        <w:rPr>
-          <w:rFonts w:cs="Times New Roman"/>
-        </w:rPr>
-      </w:pPr>
-    </w:p>
-    <w:p>
-      <w:pPr>
-        <w:rPr>
-          <w:rFonts w:cs="Times New Roman"/>
-        </w:rPr>
-      </w:pPr>
-    </w:p>
-    <w:p>
-      <w:pPr>
-        <w:rPr>
-          <w:rFonts w:cs="Times New Roman"/>
-        </w:rPr>
-      </w:pPr>
-    </w:p>
-    <w:p>
-      <w:pPr>
-        <w:rPr>
-          <w:rFonts w:cs="Times New Roman"/>
-        </w:rPr>
-      </w:pPr>
-    </w:p>
-    <w:p>
-      <w:pPr>
-        <w:rPr>
-          <w:rFonts w:cs="Times New Roman"/>
-        </w:rPr>
-      </w:pPr>
-    </w:p>
-    <w:p>
-      <w:pPr>
-        <w:rPr>
-          <w:rFonts w:cs="Times New Roman"/>
-        </w:rPr>
-      </w:pPr>
-    </w:p>
-    <w:p>
-      <w:pPr>
         <w:pStyle w:val="Titre2"/>
         <w:spacing w:after="240"/>
         <w:rPr>
@@ -4999,7 +4902,7 @@
         <w:rPr>
           <w:rFonts w:cs="Times New Roman"/>
         </w:rPr>
-        <w:t>Le traitement d’images, sous-domaine du traitement du signal, regroupe l’ensemble des méthodes et techniques appliquées aux images et vidéos dans le but d’en extraire des informations pertinentes ou d’en améliorer la perception visuelle. Avant toute phase de traitement, un prétraitement est souvent nécessaire afin d’optimiser la qualité des images. Cela inclut, par exemple, des opérations de rehaussement de contraste, de suppression de bruit, de correction du flou, ainsi que des techniques de segmentation ou d’extraction de contours visant à isoler les éléments significatifs d’une image.</w:t>
+        <w:t>Le traitement d’images, qui est un sous-domaine du traitement du signal, englobe l'ensemble des méthodes et techniques appliquées aux images et vidéos dans le but d'en extraire des informations pertinentes ou d'améliorer leur perception visuelle. Avant toute phase de traitement, un prétraitement est souvent requis pour optimiser la qualité des images. Cela comprend, par exemple, des opérations de rehaussement de contraste, de suppression de bruit, de correction du flou, ainsi que des techniques de segmentation ou d'extraction de contours visant à isoler les éléments significatifs d'une image.</w:t>
       </w:r>
     </w:p>
     <w:p>
@@ -5012,60 +4915,21 @@
         <w:rPr>
           <w:rFonts w:cs="Times New Roman"/>
         </w:rPr>
-        <w:t xml:space="preserve">Ce rapport présente une synthèse des différentes versions évolutives de notre bibliothèque de traitement d’images en C++. La version de base de notre projet repose sur une architecture fonctionnelle utilisant des </w:t>
-      </w:r>
-      <w:proofErr w:type="spellStart"/>
-      <w:r>
+        <w:t>Ce rapport fournit une synthèse des différentes versions évolutives de notre bibliothèque de traitement d'images en C++. La version de base de notre projet repose sur une architecture fonctionnelle utilisant des templates, tandis que les versions ultérieures introduisent une approche orientée objet, en intégrant deux classes, Image et ImageRGB, ainsi que des surcharges d'opérateurs.</w:t>
+      </w:r>
+    </w:p>
+    <w:p>
+      <w:pPr>
         <w:rPr>
           <w:rFonts w:cs="Times New Roman"/>
-          <w:b/>
-          <w:bCs/>
-        </w:rPr>
-        <w:t>templates</w:t>
-      </w:r>
-      <w:proofErr w:type="spellEnd"/>
+        </w:rPr>
+      </w:pPr>
       <w:r>
         <w:rPr>
           <w:rFonts w:cs="Times New Roman"/>
         </w:rPr>
-        <w:t xml:space="preserve">, tandis que les versions suivantes introduisent une approche orientée objet, en utilisant deux classes Image et </w:t>
-      </w:r>
-      <w:proofErr w:type="spellStart"/>
-      <w:r>
-        <w:rPr>
-          <w:rFonts w:cs="Times New Roman"/>
-          <w:b/>
-          <w:bCs/>
-        </w:rPr>
-        <w:t>ImageRGB</w:t>
-      </w:r>
-      <w:proofErr w:type="spellEnd"/>
-      <w:r>
-        <w:rPr>
-          <w:rFonts w:cs="Times New Roman"/>
-        </w:rPr>
-        <w:t xml:space="preserve"> et des surcharges d’opérateurs</w:t>
-      </w:r>
-    </w:p>
-    <w:p>
-      <w:pPr>
-        <w:rPr>
-          <w:rFonts w:cs="Times New Roman"/>
-        </w:rPr>
-      </w:pPr>
-      <w:r>
-        <w:rPr>
-          <w:rFonts w:cs="Times New Roman"/>
-        </w:rPr>
-        <w:t>La dernière étape de notre projet consiste à implémenter des méthodes de prétraitement (rehaussement de contraste, suppression de bruit, correction du flou), ainsi que des techniques de segmentation et d’extraction de contours, sur différentes images.</w:t>
-      </w:r>
-    </w:p>
-    <w:p>
-      <w:pPr>
-        <w:rPr>
-          <w:rFonts w:cs="Times New Roman"/>
-        </w:rPr>
-      </w:pPr>
+        <w:t>La dernière étape de notre projet consiste à mettre en œuvre des méthodes de prétraitement (rehaussement de contraste, suppression de bruit, correction du flou), ainsi que des techniques de segmentation et d'extraction de contours, sur diverses images.</w:t>
+      </w:r>
     </w:p>
     <w:p>
       <w:pPr>
@@ -5110,23 +4974,6 @@
     </w:p>
     <w:p>
       <w:pPr>
-        <w:spacing w:before="240"/>
-      </w:pPr>
-      <w:r>
-        <w:lastRenderedPageBreak/>
-        <w:t xml:space="preserve">D’un point de vue mathématique, une image peut être vue comme une fonction en deux dimensions, notée </w:t>
-      </w:r>
-      <w:proofErr w:type="gramStart"/>
-      <w:r>
-        <w:t>f(</w:t>
-      </w:r>
-      <w:proofErr w:type="gramEnd"/>
-      <w:r>
-        <w:t>x, y), où chaque point (x, y) correspond à une certaine valeur. Cette valeur représente la lumière ou le niveau de gris à cet endroit précis de l’image.</w:t>
-      </w:r>
-    </w:p>
-    <w:p>
-      <w:pPr>
         <w:pStyle w:val="Titre2"/>
         <w:spacing w:after="240"/>
         <w:rPr>
@@ -5180,21 +5027,12 @@
       <w:r>
         <w:t xml:space="preserve">Mathématiquement, une image numérique est représentée par une fonction à deux dimensions, </w:t>
       </w:r>
-      <w:proofErr w:type="gramStart"/>
-      <w:r>
-        <w:rPr>
-          <w:b/>
-          <w:bCs/>
-        </w:rPr>
-        <w:t>f(</w:t>
-      </w:r>
-      <w:proofErr w:type="gramEnd"/>
-      <w:r>
-        <w:rPr>
-          <w:b/>
-          <w:bCs/>
-        </w:rPr>
-        <w:t>x, y)</w:t>
+      <w:r>
+        <w:rPr>
+          <w:b/>
+          <w:bCs/>
+        </w:rPr>
+        <w:t>f(x, y)</w:t>
       </w:r>
       <w:r>
         <w:t>,</w:t>
@@ -5228,6 +5066,7 @@
         <w:rPr>
           <w:noProof/>
         </w:rPr>
+        <w:lastRenderedPageBreak/>
         <w:drawing>
           <wp:anchor distT="0" distB="0" distL="114300" distR="114300" simplePos="0" relativeHeight="251660288" behindDoc="1" locked="0" layoutInCell="1" allowOverlap="1" wp14:anchorId="2B1133D7" wp14:editId="66C070F8">
             <wp:simplePos x="0" y="0"/>
@@ -5425,7 +5264,6 @@
       <w:r>
         <w:t xml:space="preserve"> plusieurs blocs de type </w:t>
       </w:r>
-      <w:proofErr w:type="spellStart"/>
       <w:r>
         <w:rPr>
           <w:b/>
@@ -5433,7 +5271,6 @@
         </w:rPr>
         <w:t>namespace</w:t>
       </w:r>
-      <w:proofErr w:type="spellEnd"/>
       <w:r>
         <w:t xml:space="preserve"> afin d'éviter les conflits de noms de fonctions</w:t>
       </w:r>
@@ -5443,7 +5280,6 @@
       <w:r>
         <w:t xml:space="preserve">. Ce projet est organisé en trois blocs </w:t>
       </w:r>
-      <w:proofErr w:type="spellStart"/>
       <w:r>
         <w:rPr>
           <w:b/>
@@ -5451,7 +5287,6 @@
         </w:rPr>
         <w:t>namespace</w:t>
       </w:r>
-      <w:proofErr w:type="spellEnd"/>
       <w:r>
         <w:t xml:space="preserve"> : </w:t>
       </w:r>
@@ -5553,23 +5388,13 @@
         </w:rPr>
       </w:pPr>
       <w:bookmarkStart w:id="23" w:name="_Toc197524796"/>
-      <w:proofErr w:type="spellStart"/>
       <w:r>
         <w:rPr>
           <w:rFonts w:ascii="Times New Roman" w:hAnsi="Times New Roman" w:cs="Times New Roman"/>
           <w:b/>
           <w:bCs/>
         </w:rPr>
-        <w:t>Namespace</w:t>
-      </w:r>
-      <w:proofErr w:type="spellEnd"/>
-      <w:r>
-        <w:rPr>
-          <w:rFonts w:ascii="Times New Roman" w:hAnsi="Times New Roman" w:cs="Times New Roman"/>
-          <w:b/>
-          <w:bCs/>
-        </w:rPr>
-        <w:t xml:space="preserve"> version 1.</w:t>
+        <w:t>Namespace version 1.</w:t>
       </w:r>
       <w:r>
         <w:rPr>
@@ -5740,11 +5565,7 @@
         <w:t>des images sinusoïdales.</w:t>
       </w:r>
       <w:r>
-        <w:t xml:space="preserve"> Elle peut aussi lire et enregistrer des fichiers d’image au format brut (. Raw). En </w:t>
-      </w:r>
-      <w:r>
-        <w:lastRenderedPageBreak/>
-        <w:t xml:space="preserve">plus, elle peut transformer des images </w:t>
+        <w:t xml:space="preserve"> Elle peut aussi lire et enregistrer des fichiers d’image au format brut (. Raw). En plus, elle peut transformer des images </w:t>
       </w:r>
       <w:r>
         <w:t>de</w:t>
@@ -5773,24 +5594,13 @@
       <w:r>
         <w:t xml:space="preserve"> </w:t>
       </w:r>
-      <w:proofErr w:type="gramStart"/>
-      <w:r>
-        <w:rPr>
-          <w:b/>
-          <w:bCs/>
-        </w:rPr>
-        <w:t>std::</w:t>
-      </w:r>
-      <w:proofErr w:type="spellStart"/>
-      <w:proofErr w:type="gramEnd"/>
-      <w:r>
-        <w:rPr>
-          <w:b/>
-          <w:bCs/>
-        </w:rPr>
-        <w:t>vector</w:t>
-      </w:r>
-      <w:proofErr w:type="spellEnd"/>
+      <w:r>
+        <w:rPr>
+          <w:b/>
+          <w:bCs/>
+        </w:rPr>
+        <w:t>std::vector</w:t>
+      </w:r>
       <w:r>
         <w:t xml:space="preserve"> en C++.</w:t>
       </w:r>
@@ -5842,16 +5652,16 @@
         <w:t xml:space="preserve">Cette fonction sert à allouer dynamiquement une image sous forme </w:t>
       </w:r>
       <w:r>
-        <w:t xml:space="preserve">à une seule dimension dont la taille correspond à la largeur multipliée par la hauteur de l’image. </w:t>
-      </w:r>
-      <w:r>
         <w:rPr>
           <w:rFonts w:asciiTheme="majorBidi" w:eastAsia="Times New Roman" w:hAnsiTheme="majorBidi" w:cstheme="majorBidi"/>
           <w:color w:val="1D2125"/>
           <w:szCs w:val="24"/>
           <w:lang w:eastAsia="fr-FR"/>
         </w:rPr>
-        <w:t xml:space="preserve">C’est une fonction de type générique (Template), elle peut fonctionner avec n’importe </w:t>
+        <w:t xml:space="preserve">d’un vecteur </w:t>
+      </w:r>
+      <w:r>
+        <w:t xml:space="preserve">à une seule dimension dont la taille correspond à la largeur multipliée par la hauteur de l’image. </w:t>
       </w:r>
       <w:r>
         <w:rPr>
@@ -5860,7 +5670,7 @@
           <w:szCs w:val="24"/>
           <w:lang w:eastAsia="fr-FR"/>
         </w:rPr>
-        <w:t xml:space="preserve">quel type </w:t>
+        <w:t xml:space="preserve">C’est une fonction de type générique (Template), elle peut fonctionner avec n’importe </w:t>
       </w:r>
       <w:r>
         <w:rPr>
@@ -5869,7 +5679,7 @@
           <w:szCs w:val="24"/>
           <w:lang w:eastAsia="fr-FR"/>
         </w:rPr>
-        <w:t xml:space="preserve">de données </w:t>
+        <w:t xml:space="preserve">quel type </w:t>
       </w:r>
       <w:r>
         <w:rPr>
@@ -5878,9 +5688,8 @@
           <w:szCs w:val="24"/>
           <w:lang w:eastAsia="fr-FR"/>
         </w:rPr>
-        <w:t>(</w:t>
-      </w:r>
-      <w:proofErr w:type="spellStart"/>
+        <w:t xml:space="preserve">de données </w:t>
+      </w:r>
       <w:r>
         <w:rPr>
           <w:rFonts w:asciiTheme="majorBidi" w:eastAsia="Times New Roman" w:hAnsiTheme="majorBidi" w:cstheme="majorBidi"/>
@@ -5888,9 +5697,8 @@
           <w:szCs w:val="24"/>
           <w:lang w:eastAsia="fr-FR"/>
         </w:rPr>
-        <w:t>int</w:t>
-      </w:r>
-      <w:proofErr w:type="spellEnd"/>
+        <w:t xml:space="preserve">(int, float, </w:t>
+      </w:r>
       <w:r>
         <w:rPr>
           <w:rFonts w:asciiTheme="majorBidi" w:eastAsia="Times New Roman" w:hAnsiTheme="majorBidi" w:cstheme="majorBidi"/>
@@ -5898,9 +5706,8 @@
           <w:szCs w:val="24"/>
           <w:lang w:eastAsia="fr-FR"/>
         </w:rPr>
-        <w:t xml:space="preserve">, </w:t>
-      </w:r>
-      <w:proofErr w:type="spellStart"/>
+        <w:t>uint16_t</w:t>
+      </w:r>
       <w:r>
         <w:rPr>
           <w:rFonts w:asciiTheme="majorBidi" w:eastAsia="Times New Roman" w:hAnsiTheme="majorBidi" w:cstheme="majorBidi"/>
@@ -5908,9 +5715,8 @@
           <w:szCs w:val="24"/>
           <w:lang w:eastAsia="fr-FR"/>
         </w:rPr>
-        <w:t>float</w:t>
-      </w:r>
-      <w:proofErr w:type="spellEnd"/>
+        <w:t>,</w:t>
+      </w:r>
       <w:r>
         <w:rPr>
           <w:rFonts w:asciiTheme="majorBidi" w:eastAsia="Times New Roman" w:hAnsiTheme="majorBidi" w:cstheme="majorBidi"/>
@@ -5918,9 +5724,8 @@
           <w:szCs w:val="24"/>
           <w:lang w:eastAsia="fr-FR"/>
         </w:rPr>
-        <w:t xml:space="preserve">, </w:t>
-      </w:r>
-      <w:proofErr w:type="spellStart"/>
+        <w:t>…</w:t>
+      </w:r>
       <w:r>
         <w:rPr>
           <w:rFonts w:asciiTheme="majorBidi" w:eastAsia="Times New Roman" w:hAnsiTheme="majorBidi" w:cstheme="majorBidi"/>
@@ -5928,39 +5733,33 @@
           <w:szCs w:val="24"/>
           <w:lang w:eastAsia="fr-FR"/>
         </w:rPr>
-        <w:t>unsigned</w:t>
-      </w:r>
-      <w:proofErr w:type="spellEnd"/>
-      <w:r>
+        <w:t xml:space="preserve"> etc.).</w:t>
+      </w:r>
+    </w:p>
+    <w:p>
+      <w:pPr>
+        <w:shd w:val="clear" w:color="auto" w:fill="FFFFFF"/>
+        <w:spacing w:before="100" w:beforeAutospacing="1" w:after="100" w:afterAutospacing="1" w:line="240" w:lineRule="auto"/>
         <w:rPr>
           <w:rFonts w:asciiTheme="majorBidi" w:eastAsia="Times New Roman" w:hAnsiTheme="majorBidi" w:cstheme="majorBidi"/>
           <w:color w:val="1D2125"/>
           <w:szCs w:val="24"/>
           <w:lang w:eastAsia="fr-FR"/>
         </w:rPr>
-        <w:t xml:space="preserve"> char, etc.).</w:t>
-      </w:r>
-    </w:p>
-    <w:p>
-      <w:pPr>
-        <w:shd w:val="clear" w:color="auto" w:fill="FFFFFF"/>
-        <w:spacing w:before="100" w:beforeAutospacing="1" w:after="100" w:afterAutospacing="1" w:line="240" w:lineRule="auto"/>
+      </w:pPr>
+      <w:r>
         <w:rPr>
           <w:rFonts w:asciiTheme="majorBidi" w:eastAsia="Times New Roman" w:hAnsiTheme="majorBidi" w:cstheme="majorBidi"/>
+          <w:noProof/>
           <w:color w:val="1D2125"/>
           <w:szCs w:val="24"/>
           <w:lang w:eastAsia="fr-FR"/>
         </w:rPr>
-      </w:pPr>
-      <w:r>
-        <w:rPr>
-          <w:noProof/>
-        </w:rPr>
         <w:drawing>
-          <wp:inline distT="0" distB="0" distL="0" distR="0" wp14:anchorId="7B97A905" wp14:editId="10AF30F6">
-            <wp:extent cx="5759450" cy="1450975"/>
-            <wp:effectExtent l="0" t="0" r="0" b="0"/>
-            <wp:docPr id="5" name="Image 5"/>
+          <wp:inline distT="0" distB="0" distL="0" distR="0" wp14:anchorId="786CCB8C" wp14:editId="66EAD4FC">
+            <wp:extent cx="5756215" cy="930302"/>
+            <wp:effectExtent l="0" t="0" r="0" b="3175"/>
+            <wp:docPr id="8" name="Image 8"/>
             <wp:cNvGraphicFramePr>
               <a:graphicFrameLocks xmlns:a="http://schemas.openxmlformats.org/drawingml/2006/main" noChangeAspect="1"/>
             </wp:cNvGraphicFramePr>
@@ -5968,7 +5767,7 @@
               <a:graphicData uri="http://schemas.openxmlformats.org/drawingml/2006/picture">
                 <pic:pic xmlns:pic="http://schemas.openxmlformats.org/drawingml/2006/picture">
                   <pic:nvPicPr>
-                    <pic:cNvPr id="5" name="Image 5"/>
+                    <pic:cNvPr id="8" name="Image 8"/>
                     <pic:cNvPicPr/>
                   </pic:nvPicPr>
                   <pic:blipFill>
@@ -5986,7 +5785,7 @@
                   <pic:spPr>
                     <a:xfrm>
                       <a:off x="0" y="0"/>
-                      <a:ext cx="5759450" cy="1450975"/>
+                      <a:ext cx="5787993" cy="935438"/>
                     </a:xfrm>
                     <a:prstGeom prst="rect">
                       <a:avLst/>
@@ -6011,6 +5810,7 @@
       <w:bookmarkStart w:id="62" w:name="_Toc197524805"/>
       <w:bookmarkStart w:id="63" w:name="_Toc197524830"/>
       <w:r>
+        <w:lastRenderedPageBreak/>
         <w:t xml:space="preserve">Figure </w:t>
       </w:r>
       <w:r>
@@ -6119,8 +5919,6 @@
         </w:rPr>
         <w:t xml:space="preserve">La fonction </w:t>
       </w:r>
-      <w:proofErr w:type="spellStart"/>
-      <w:proofErr w:type="gramStart"/>
       <w:r>
         <w:rPr>
           <w:rFonts w:asciiTheme="majorBidi" w:eastAsia="Times New Roman" w:hAnsiTheme="majorBidi" w:cstheme="majorBidi"/>
@@ -6130,19 +5928,7 @@
           <w:szCs w:val="24"/>
           <w:lang w:eastAsia="fr-FR"/>
         </w:rPr>
-        <w:t>ImageBlanche</w:t>
-      </w:r>
-      <w:proofErr w:type="spellEnd"/>
-      <w:r>
-        <w:rPr>
-          <w:rFonts w:asciiTheme="majorBidi" w:eastAsia="Times New Roman" w:hAnsiTheme="majorBidi" w:cstheme="majorBidi"/>
-          <w:b/>
-          <w:bCs/>
-          <w:color w:val="1D2125"/>
-          <w:szCs w:val="24"/>
-          <w:lang w:eastAsia="fr-FR"/>
-        </w:rPr>
-        <w:t xml:space="preserve"> </w:t>
+        <w:t xml:space="preserve">ImageBlanche </w:t>
       </w:r>
       <w:r>
         <w:rPr>
@@ -6151,9 +5937,8 @@
           <w:szCs w:val="24"/>
           <w:lang w:eastAsia="fr-FR"/>
         </w:rPr>
-        <w:t xml:space="preserve"> permet</w:t>
-      </w:r>
-      <w:proofErr w:type="gramEnd"/>
+        <w:t>permet</w:t>
+      </w:r>
       <w:r>
         <w:rPr>
           <w:rFonts w:asciiTheme="majorBidi" w:eastAsia="Times New Roman" w:hAnsiTheme="majorBidi" w:cstheme="majorBidi"/>
@@ -6183,9 +5968,8 @@
           <w:szCs w:val="23"/>
           <w:lang w:eastAsia="fr-FR"/>
         </w:rPr>
-        <w:t xml:space="preserve"> (</w:t>
-      </w:r>
-      <w:proofErr w:type="spellStart"/>
+        <w:t xml:space="preserve"> </w:t>
+      </w:r>
       <w:r>
         <w:rPr>
           <w:rFonts w:asciiTheme="majorBidi" w:eastAsia="Times New Roman" w:hAnsiTheme="majorBidi" w:cstheme="majorBidi"/>
@@ -6194,62 +5978,19 @@
           <w:szCs w:val="23"/>
           <w:lang w:eastAsia="fr-FR"/>
         </w:rPr>
-        <w:t>height</w:t>
-      </w:r>
-      <w:proofErr w:type="spellEnd"/>
+        <w:t xml:space="preserve">multiplié par la </w:t>
+      </w:r>
       <w:r>
         <w:rPr>
           <w:rFonts w:asciiTheme="majorBidi" w:eastAsia="Times New Roman" w:hAnsiTheme="majorBidi" w:cstheme="majorBidi"/>
+          <w:b/>
+          <w:bCs/>
           <w:color w:val="1D2125"/>
           <w:sz w:val="23"/>
           <w:szCs w:val="23"/>
           <w:lang w:eastAsia="fr-FR"/>
         </w:rPr>
-        <w:t xml:space="preserve">) multiplié par la </w:t>
-      </w:r>
-      <w:r>
-        <w:rPr>
-          <w:rFonts w:asciiTheme="majorBidi" w:eastAsia="Times New Roman" w:hAnsiTheme="majorBidi" w:cstheme="majorBidi"/>
-          <w:b/>
-          <w:bCs/>
-          <w:color w:val="1D2125"/>
-          <w:sz w:val="23"/>
-          <w:szCs w:val="23"/>
-          <w:lang w:eastAsia="fr-FR"/>
-        </w:rPr>
         <w:t>longueur</w:t>
-      </w:r>
-      <w:r>
-        <w:rPr>
-          <w:rFonts w:asciiTheme="majorBidi" w:eastAsia="Times New Roman" w:hAnsiTheme="majorBidi" w:cstheme="majorBidi"/>
-          <w:color w:val="1D2125"/>
-          <w:sz w:val="23"/>
-          <w:szCs w:val="23"/>
-          <w:lang w:eastAsia="fr-FR"/>
-        </w:rPr>
-        <w:t xml:space="preserve"> (</w:t>
-      </w:r>
-      <w:proofErr w:type="spellStart"/>
-      <w:r>
-        <w:rPr>
-          <w:rFonts w:asciiTheme="majorBidi" w:eastAsia="Times New Roman" w:hAnsiTheme="majorBidi" w:cstheme="majorBidi"/>
-          <w:color w:val="1D2125"/>
-          <w:sz w:val="23"/>
-          <w:szCs w:val="23"/>
-          <w:lang w:eastAsia="fr-FR"/>
-        </w:rPr>
-        <w:t>width</w:t>
-      </w:r>
-      <w:proofErr w:type="spellEnd"/>
-      <w:r>
-        <w:rPr>
-          <w:rFonts w:asciiTheme="majorBidi" w:eastAsia="Times New Roman" w:hAnsiTheme="majorBidi" w:cstheme="majorBidi"/>
-          <w:color w:val="1D2125"/>
-          <w:sz w:val="23"/>
-          <w:szCs w:val="23"/>
-          <w:lang w:eastAsia="fr-FR"/>
-        </w:rPr>
-        <w:t>)</w:t>
       </w:r>
       <w:r>
         <w:rPr>
@@ -6300,44 +6041,7 @@
           <w:szCs w:val="24"/>
           <w:lang w:eastAsia="fr-FR"/>
         </w:rPr>
-        <w:t xml:space="preserve">grâce à </w:t>
-      </w:r>
-      <w:proofErr w:type="gramStart"/>
-      <w:r>
-        <w:rPr>
-          <w:rFonts w:asciiTheme="majorBidi" w:eastAsia="Times New Roman" w:hAnsiTheme="majorBidi" w:cstheme="majorBidi"/>
-          <w:b/>
-          <w:bCs/>
-          <w:color w:val="1D2125"/>
-          <w:szCs w:val="24"/>
-          <w:lang w:eastAsia="fr-FR"/>
-        </w:rPr>
-        <w:t>std::</w:t>
-      </w:r>
-      <w:proofErr w:type="spellStart"/>
-      <w:proofErr w:type="gramEnd"/>
-      <w:r>
-        <w:rPr>
-          <w:rFonts w:asciiTheme="majorBidi" w:eastAsia="Times New Roman" w:hAnsiTheme="majorBidi" w:cstheme="majorBidi"/>
-          <w:b/>
-          <w:bCs/>
-          <w:color w:val="1D2125"/>
-          <w:szCs w:val="24"/>
-          <w:lang w:eastAsia="fr-FR"/>
-        </w:rPr>
-        <w:t>numeric_limits</w:t>
-      </w:r>
-      <w:proofErr w:type="spellEnd"/>
-      <w:r>
-        <w:rPr>
-          <w:rFonts w:asciiTheme="majorBidi" w:eastAsia="Times New Roman" w:hAnsiTheme="majorBidi" w:cstheme="majorBidi"/>
-          <w:b/>
-          <w:bCs/>
-          <w:color w:val="1D2125"/>
-          <w:szCs w:val="24"/>
-          <w:lang w:eastAsia="fr-FR"/>
-        </w:rPr>
-        <w:t>&lt;T&gt;::max()</w:t>
+        <w:t>grâce à std::numeric_limits&lt;T&gt;::max()</w:t>
       </w:r>
       <w:r>
         <w:rPr>
@@ -6397,7 +6101,6 @@
         </w:rPr>
         <w:t xml:space="preserve">Si T = </w:t>
       </w:r>
-      <w:proofErr w:type="spellStart"/>
       <w:r>
         <w:rPr>
           <w:rFonts w:asciiTheme="majorBidi" w:eastAsia="Times New Roman" w:hAnsiTheme="majorBidi" w:cstheme="majorBidi"/>
@@ -6408,20 +6111,7 @@
           <w:szCs w:val="23"/>
           <w:lang w:eastAsia="fr-FR"/>
         </w:rPr>
-        <w:t>unsigned</w:t>
-      </w:r>
-      <w:proofErr w:type="spellEnd"/>
-      <w:r>
-        <w:rPr>
-          <w:rFonts w:asciiTheme="majorBidi" w:eastAsia="Times New Roman" w:hAnsiTheme="majorBidi" w:cstheme="majorBidi"/>
-          <w:b/>
-          <w:bCs/>
-          <w:color w:val="1D2125"/>
-          <w:sz w:val="23"/>
-          <w:szCs w:val="23"/>
-          <w:lang w:eastAsia="fr-FR"/>
-        </w:rPr>
-        <w:t xml:space="preserve"> char</w:t>
+        <w:t>uint8_t</w:t>
       </w:r>
       <w:r>
         <w:rPr>
@@ -6458,67 +6148,6 @@
       <w:r>
         <w:rPr>
           <w:rFonts w:asciiTheme="majorBidi" w:eastAsia="Times New Roman" w:hAnsiTheme="majorBidi" w:cstheme="majorBidi"/>
-          <w:color w:val="1D2125"/>
-          <w:sz w:val="23"/>
-          <w:szCs w:val="23"/>
-          <w:lang w:eastAsia="fr-FR"/>
-        </w:rPr>
-        <w:t xml:space="preserve">Si T = </w:t>
-      </w:r>
-      <w:proofErr w:type="spellStart"/>
-      <w:r>
-        <w:rPr>
-          <w:rFonts w:asciiTheme="majorBidi" w:eastAsia="Times New Roman" w:hAnsiTheme="majorBidi" w:cstheme="majorBidi"/>
-          <w:b/>
-          <w:bCs/>
-          <w:color w:val="1D2125"/>
-          <w:sz w:val="23"/>
-          <w:szCs w:val="23"/>
-          <w:lang w:eastAsia="fr-FR"/>
-        </w:rPr>
-        <w:t>unsigned</w:t>
-      </w:r>
-      <w:proofErr w:type="spellEnd"/>
-      <w:r>
-        <w:rPr>
-          <w:rFonts w:asciiTheme="majorBidi" w:eastAsia="Times New Roman" w:hAnsiTheme="majorBidi" w:cstheme="majorBidi"/>
-          <w:b/>
-          <w:bCs/>
-          <w:color w:val="1D2125"/>
-          <w:sz w:val="23"/>
-          <w:szCs w:val="23"/>
-          <w:lang w:eastAsia="fr-FR"/>
-        </w:rPr>
-        <w:t xml:space="preserve"> short</w:t>
-      </w:r>
-      <w:r>
-        <w:rPr>
-          <w:rFonts w:asciiTheme="majorBidi" w:eastAsia="Times New Roman" w:hAnsiTheme="majorBidi" w:cstheme="majorBidi"/>
-          <w:color w:val="1D2125"/>
-          <w:sz w:val="23"/>
-          <w:szCs w:val="23"/>
-          <w:lang w:eastAsia="fr-FR"/>
-        </w:rPr>
-        <w:t>, alors max = 65535</w:t>
-      </w:r>
-    </w:p>
-    <w:p>
-      <w:pPr>
-        <w:pStyle w:val="Paragraphedeliste"/>
-        <w:shd w:val="clear" w:color="auto" w:fill="FFFFFF"/>
-        <w:spacing w:after="100" w:afterAutospacing="1" w:line="240" w:lineRule="auto"/>
-        <w:rPr>
-          <w:rFonts w:asciiTheme="majorBidi" w:eastAsia="Times New Roman" w:hAnsiTheme="majorBidi" w:cstheme="majorBidi"/>
-          <w:b/>
-          <w:bCs/>
-          <w:color w:val="1D2125"/>
-          <w:szCs w:val="24"/>
-          <w:lang w:eastAsia="fr-FR"/>
-        </w:rPr>
-      </w:pPr>
-      <w:r>
-        <w:rPr>
-          <w:rFonts w:asciiTheme="majorBidi" w:eastAsia="Times New Roman" w:hAnsiTheme="majorBidi" w:cstheme="majorBidi"/>
           <w:b/>
           <w:bCs/>
           <w:noProof/>
@@ -6527,18 +6156,26 @@
           <w:lang w:eastAsia="fr-FR"/>
         </w:rPr>
         <w:drawing>
-          <wp:anchor distT="0" distB="0" distL="114300" distR="114300" simplePos="0" relativeHeight="251667456" behindDoc="0" locked="0" layoutInCell="1" allowOverlap="1" wp14:anchorId="4DA48443" wp14:editId="0929914D">
+          <wp:anchor distT="0" distB="0" distL="114300" distR="114300" simplePos="0" relativeHeight="251677696" behindDoc="1" locked="0" layoutInCell="1" allowOverlap="1" wp14:anchorId="248F4361" wp14:editId="7FECDB37">
             <wp:simplePos x="0" y="0"/>
             <wp:positionH relativeFrom="column">
-              <wp:posOffset>-73025</wp:posOffset>
+              <wp:posOffset>-66040</wp:posOffset>
             </wp:positionH>
             <wp:positionV relativeFrom="paragraph">
-              <wp:posOffset>314656</wp:posOffset>
+              <wp:posOffset>344170</wp:posOffset>
             </wp:positionV>
-            <wp:extent cx="5759450" cy="873760"/>
-            <wp:effectExtent l="0" t="0" r="0" b="2540"/>
-            <wp:wrapSquare wrapText="bothSides"/>
-            <wp:docPr id="4" name="Image 4"/>
+            <wp:extent cx="6098540" cy="1001395"/>
+            <wp:effectExtent l="0" t="0" r="0" b="8255"/>
+            <wp:wrapTight wrapText="bothSides">
+              <wp:wrapPolygon edited="0">
+                <wp:start x="0" y="0"/>
+                <wp:lineTo x="0" y="21367"/>
+                <wp:lineTo x="21524" y="21367"/>
+                <wp:lineTo x="21524" y="0"/>
+                <wp:lineTo x="0" y="0"/>
+              </wp:wrapPolygon>
+            </wp:wrapTight>
+            <wp:docPr id="33" name="Image 33"/>
             <wp:cNvGraphicFramePr>
               <a:graphicFrameLocks xmlns:a="http://schemas.openxmlformats.org/drawingml/2006/main" noChangeAspect="1"/>
             </wp:cNvGraphicFramePr>
@@ -6546,7 +6183,7 @@
               <a:graphicData uri="http://schemas.openxmlformats.org/drawingml/2006/picture">
                 <pic:pic xmlns:pic="http://schemas.openxmlformats.org/drawingml/2006/picture">
                   <pic:nvPicPr>
-                    <pic:cNvPr id="1" name=""/>
+                    <pic:cNvPr id="33" name="Image 33"/>
                     <pic:cNvPicPr/>
                   </pic:nvPicPr>
                   <pic:blipFill>
@@ -6564,7 +6201,7 @@
                   <pic:spPr>
                     <a:xfrm>
                       <a:off x="0" y="0"/>
-                      <a:ext cx="5759450" cy="873760"/>
+                      <a:ext cx="6098540" cy="1001395"/>
                     </a:xfrm>
                     <a:prstGeom prst="rect">
                       <a:avLst/>
@@ -6573,15 +6210,76 @@
                 </pic:pic>
               </a:graphicData>
             </a:graphic>
+            <wp14:sizeRelH relativeFrom="margin">
+              <wp14:pctWidth>0</wp14:pctWidth>
+            </wp14:sizeRelH>
+            <wp14:sizeRelV relativeFrom="margin">
+              <wp14:pctHeight>0</wp14:pctHeight>
+            </wp14:sizeRelV>
           </wp:anchor>
         </w:drawing>
       </w:r>
+      <w:r>
+        <w:rPr>
+          <w:rFonts w:asciiTheme="majorBidi" w:eastAsia="Times New Roman" w:hAnsiTheme="majorBidi" w:cstheme="majorBidi"/>
+          <w:color w:val="1D2125"/>
+          <w:sz w:val="23"/>
+          <w:szCs w:val="23"/>
+          <w:lang w:eastAsia="fr-FR"/>
+        </w:rPr>
+        <w:t xml:space="preserve">Si T = </w:t>
+      </w:r>
+      <w:r>
+        <w:rPr>
+          <w:rFonts w:asciiTheme="majorBidi" w:eastAsia="Times New Roman" w:hAnsiTheme="majorBidi" w:cstheme="majorBidi"/>
+          <w:b/>
+          <w:bCs/>
+          <w:color w:val="1D2125"/>
+          <w:sz w:val="23"/>
+          <w:szCs w:val="23"/>
+          <w:lang w:eastAsia="fr-FR"/>
+        </w:rPr>
+        <w:t>uint</w:t>
+      </w:r>
+      <w:r>
+        <w:rPr>
+          <w:rFonts w:asciiTheme="majorBidi" w:eastAsia="Times New Roman" w:hAnsiTheme="majorBidi" w:cstheme="majorBidi"/>
+          <w:b/>
+          <w:bCs/>
+          <w:color w:val="1D2125"/>
+          <w:sz w:val="23"/>
+          <w:szCs w:val="23"/>
+          <w:lang w:eastAsia="fr-FR"/>
+        </w:rPr>
+        <w:t>16</w:t>
+      </w:r>
+      <w:r>
+        <w:rPr>
+          <w:rFonts w:asciiTheme="majorBidi" w:eastAsia="Times New Roman" w:hAnsiTheme="majorBidi" w:cstheme="majorBidi"/>
+          <w:b/>
+          <w:bCs/>
+          <w:color w:val="1D2125"/>
+          <w:sz w:val="23"/>
+          <w:szCs w:val="23"/>
+          <w:lang w:eastAsia="fr-FR"/>
+        </w:rPr>
+        <w:t>_t</w:t>
+      </w:r>
+      <w:r>
+        <w:rPr>
+          <w:rFonts w:asciiTheme="majorBidi" w:eastAsia="Times New Roman" w:hAnsiTheme="majorBidi" w:cstheme="majorBidi"/>
+          <w:color w:val="1D2125"/>
+          <w:sz w:val="23"/>
+          <w:szCs w:val="23"/>
+          <w:lang w:eastAsia="fr-FR"/>
+        </w:rPr>
+        <w:t>, alors max = 65535</w:t>
+      </w:r>
     </w:p>
     <w:p>
       <w:pPr>
         <w:pStyle w:val="figure"/>
         <w:ind w:left="1428" w:firstLine="696"/>
-        <w:jc w:val="left"/>
       </w:pPr>
       <w:bookmarkStart w:id="65" w:name="_Toc195869914"/>
       <w:bookmarkStart w:id="66" w:name="_Toc195871101"/>
@@ -6668,7 +6366,6 @@
       <w:r>
         <w:t xml:space="preserve">Cette fonction générique </w:t>
       </w:r>
-      <w:proofErr w:type="spellStart"/>
       <w:r>
         <w:rPr>
           <w:b/>
@@ -6678,23 +6375,20 @@
         </w:rPr>
         <w:t>ImageDamier</w:t>
       </w:r>
-      <w:proofErr w:type="spellEnd"/>
       <w:r>
         <w:t xml:space="preserve"> crée une image en damier de dimensions données</w:t>
       </w:r>
       <w:r>
-        <w:t xml:space="preserve"> (</w:t>
-      </w:r>
-      <w:proofErr w:type="spellStart"/>
-      <w:r>
-        <w:t>haueur</w:t>
-      </w:r>
-      <w:proofErr w:type="spellEnd"/>
-      <w:r>
-        <w:t xml:space="preserve"> multiplié par longueur de l’image)</w:t>
-      </w:r>
-      <w:r>
-        <w:t xml:space="preserve">. Elle utilise deux boucles pour parcourir chaque pixel, et détermine si le pixel appartient à une case blanche ou noire en divisant les coordonnées </w:t>
+        <w:t xml:space="preserve"> (haueur multiplié par longueur de l’image)</w:t>
+      </w:r>
+      <w:r>
+        <w:t xml:space="preserve">. Elle utilise deux boucles pour parcourir chaque pixel, et détermine si le pixel appartient à une case blanche ou noire en divisant les </w:t>
+      </w:r>
+      <w:r>
+        <w:t xml:space="preserve">indices </w:t>
+      </w:r>
+      <w:r>
+        <w:t xml:space="preserve"> </w:t>
       </w:r>
       <w:r>
         <w:rPr>
@@ -6717,9 +6411,11 @@
         <w:t xml:space="preserve"> par la taille de la case</w:t>
       </w:r>
       <w:r>
+        <w:t xml:space="preserve"> </w:t>
+      </w:r>
+      <w:r>
         <w:t>(</w:t>
       </w:r>
-      <w:proofErr w:type="spellStart"/>
       <w:r>
         <w:rPr>
           <w:b/>
@@ -6727,16 +6423,14 @@
         </w:rPr>
         <w:t>tailleCase</w:t>
       </w:r>
-      <w:proofErr w:type="spellEnd"/>
       <w:r>
         <w:t>)</w:t>
       </w:r>
       <w:r>
-        <w:t xml:space="preserve">, puis en comparant leurs parités. Si la </w:t>
-      </w:r>
-      <w:r>
-        <w:lastRenderedPageBreak/>
-        <w:t>case est blanche, le pixel prend la valeur maximale</w:t>
+        <w:t xml:space="preserve"> modulo 2</w:t>
+      </w:r>
+      <w:r>
+        <w:t>, puis en comparant leurs parités. Si la case est blanche, le pixel prend la valeur maximale</w:t>
       </w:r>
       <w:r>
         <w:t xml:space="preserve"> 255</w:t>
@@ -6751,26 +6445,10 @@
           <w:noProof/>
         </w:rPr>
         <w:drawing>
-          <wp:anchor distT="0" distB="0" distL="114300" distR="114300" simplePos="0" relativeHeight="251666432" behindDoc="1" locked="0" layoutInCell="1" allowOverlap="1" wp14:anchorId="635FCD3C" wp14:editId="4F280B51">
-            <wp:simplePos x="0" y="0"/>
-            <wp:positionH relativeFrom="page">
-              <wp:posOffset>731134</wp:posOffset>
-            </wp:positionH>
-            <wp:positionV relativeFrom="paragraph">
-              <wp:posOffset>289698</wp:posOffset>
-            </wp:positionV>
-            <wp:extent cx="5759450" cy="2059305"/>
-            <wp:effectExtent l="0" t="0" r="0" b="0"/>
-            <wp:wrapTight wrapText="bothSides">
-              <wp:wrapPolygon edited="0">
-                <wp:start x="0" y="0"/>
-                <wp:lineTo x="0" y="21380"/>
-                <wp:lineTo x="21505" y="21380"/>
-                <wp:lineTo x="21505" y="0"/>
-                <wp:lineTo x="0" y="0"/>
-              </wp:wrapPolygon>
-            </wp:wrapTight>
-            <wp:docPr id="13" name="Image 13"/>
+          <wp:inline distT="0" distB="0" distL="0" distR="0" wp14:anchorId="727C1B46" wp14:editId="2C8E740A">
+            <wp:extent cx="5759450" cy="1704975"/>
+            <wp:effectExtent l="0" t="0" r="0" b="9525"/>
+            <wp:docPr id="35" name="Image 35"/>
             <wp:cNvGraphicFramePr>
               <a:graphicFrameLocks xmlns:a="http://schemas.openxmlformats.org/drawingml/2006/main" noChangeAspect="1"/>
             </wp:cNvGraphicFramePr>
@@ -6778,7 +6456,7 @@
               <a:graphicData uri="http://schemas.openxmlformats.org/drawingml/2006/picture">
                 <pic:pic xmlns:pic="http://schemas.openxmlformats.org/drawingml/2006/picture">
                   <pic:nvPicPr>
-                    <pic:cNvPr id="13" name="Image 13"/>
+                    <pic:cNvPr id="35" name="Image 35"/>
                     <pic:cNvPicPr/>
                   </pic:nvPicPr>
                   <pic:blipFill>
@@ -6796,7 +6474,7 @@
                   <pic:spPr>
                     <a:xfrm>
                       <a:off x="0" y="0"/>
-                      <a:ext cx="5759450" cy="2059305"/>
+                      <a:ext cx="5759450" cy="1704975"/>
                     </a:xfrm>
                     <a:prstGeom prst="rect">
                       <a:avLst/>
@@ -6805,7 +6483,7 @@
                 </pic:pic>
               </a:graphicData>
             </a:graphic>
-          </wp:anchor>
+          </wp:inline>
         </w:drawing>
       </w:r>
     </w:p>
@@ -6893,7 +6571,6 @@
       <w:r>
         <w:t xml:space="preserve">La fonction </w:t>
       </w:r>
-      <w:proofErr w:type="spellStart"/>
       <w:r>
         <w:rPr>
           <w:rStyle w:val="Accentuation"/>
@@ -6902,7 +6579,6 @@
         </w:rPr>
         <w:t>SinusoïdaleImage</w:t>
       </w:r>
-      <w:proofErr w:type="spellEnd"/>
       <w:r>
         <w:t xml:space="preserve"> génère une image dont l’intensité des pixels varie selon une onde sinusoïdale. Elle prend en paramètre la largeur, la hauteur et la fréquence de l’onde</w:t>
       </w:r>
@@ -6931,6 +6607,7 @@
         </w:rPr>
       </w:pPr>
       <w:r>
+        <w:lastRenderedPageBreak/>
         <w:t>Pour chaque pixel, elle calcule une valeur sinus entre -1 et 1,</w:t>
       </w:r>
       <w:r>
@@ -6995,9 +6672,8 @@
           <w:szCs w:val="23"/>
           <w:lang w:eastAsia="fr-FR"/>
         </w:rPr>
-        <w:t xml:space="preserve">      </w:t>
-      </w:r>
-      <w:proofErr w:type="gramStart"/>
+        <w:t xml:space="preserve">      double val</w:t>
+      </w:r>
       <w:r>
         <w:rPr>
           <w:rFonts w:asciiTheme="majorBidi" w:eastAsia="Times New Roman" w:hAnsiTheme="majorBidi" w:cstheme="majorBidi"/>
@@ -7008,9 +6684,8 @@
           <w:szCs w:val="23"/>
           <w:lang w:eastAsia="fr-FR"/>
         </w:rPr>
-        <w:t>double</w:t>
-      </w:r>
-      <w:proofErr w:type="gramEnd"/>
+        <w:t>eur</w:t>
+      </w:r>
       <w:r>
         <w:rPr>
           <w:rFonts w:asciiTheme="majorBidi" w:eastAsia="Times New Roman" w:hAnsiTheme="majorBidi" w:cstheme="majorBidi"/>
@@ -7021,9 +6696,14 @@
           <w:szCs w:val="23"/>
           <w:lang w:eastAsia="fr-FR"/>
         </w:rPr>
-        <w:t xml:space="preserve"> val</w:t>
-      </w:r>
-      <w:r>
+        <w:t xml:space="preserve"> = std::sin(2 * M_PI * frequency * x / width);</w:t>
+      </w:r>
+    </w:p>
+    <w:p>
+      <w:pPr>
+        <w:pStyle w:val="Paragraphedeliste"/>
+        <w:shd w:val="clear" w:color="auto" w:fill="FFFFFF"/>
+        <w:spacing w:before="100" w:beforeAutospacing="1" w:after="100" w:afterAutospacing="1" w:line="240" w:lineRule="auto"/>
         <w:rPr>
           <w:rFonts w:asciiTheme="majorBidi" w:eastAsia="Times New Roman" w:hAnsiTheme="majorBidi" w:cstheme="majorBidi"/>
           <w:b/>
@@ -7033,8 +6713,7 @@
           <w:szCs w:val="23"/>
           <w:lang w:eastAsia="fr-FR"/>
         </w:rPr>
-        <w:t>eur</w:t>
-      </w:r>
+      </w:pPr>
       <w:r>
         <w:rPr>
           <w:rFonts w:asciiTheme="majorBidi" w:eastAsia="Times New Roman" w:hAnsiTheme="majorBidi" w:cstheme="majorBidi"/>
@@ -7045,9 +6724,8 @@
           <w:szCs w:val="23"/>
           <w:lang w:eastAsia="fr-FR"/>
         </w:rPr>
-        <w:t xml:space="preserve"> = std::sin(2 * M_PI * </w:t>
-      </w:r>
-      <w:proofErr w:type="spellStart"/>
+        <w:t xml:space="preserve">      double </w:t>
+      </w:r>
       <w:r>
         <w:rPr>
           <w:rFonts w:asciiTheme="majorBidi" w:eastAsia="Times New Roman" w:hAnsiTheme="majorBidi" w:cstheme="majorBidi"/>
@@ -7058,9 +6736,8 @@
           <w:szCs w:val="23"/>
           <w:lang w:eastAsia="fr-FR"/>
         </w:rPr>
-        <w:t>frequency</w:t>
-      </w:r>
-      <w:proofErr w:type="spellEnd"/>
+        <w:t>va</w:t>
+      </w:r>
       <w:r>
         <w:rPr>
           <w:rFonts w:asciiTheme="majorBidi" w:eastAsia="Times New Roman" w:hAnsiTheme="majorBidi" w:cstheme="majorBidi"/>
@@ -7071,9 +6748,8 @@
           <w:szCs w:val="23"/>
           <w:lang w:eastAsia="fr-FR"/>
         </w:rPr>
-        <w:t xml:space="preserve"> * x / </w:t>
-      </w:r>
-      <w:proofErr w:type="spellStart"/>
+        <w:t>lnormaliser</w:t>
+      </w:r>
       <w:r>
         <w:rPr>
           <w:rFonts w:asciiTheme="majorBidi" w:eastAsia="Times New Roman" w:hAnsiTheme="majorBidi" w:cstheme="majorBidi"/>
@@ -7084,153 +6760,48 @@
           <w:szCs w:val="23"/>
           <w:lang w:eastAsia="fr-FR"/>
         </w:rPr>
-        <w:t>width</w:t>
-      </w:r>
-      <w:proofErr w:type="spellEnd"/>
-      <w:r>
-        <w:rPr>
-          <w:rFonts w:asciiTheme="majorBidi" w:eastAsia="Times New Roman" w:hAnsiTheme="majorBidi" w:cstheme="majorBidi"/>
-          <w:b/>
-          <w:bCs/>
-          <w:color w:val="1D2125"/>
-          <w:sz w:val="23"/>
-          <w:szCs w:val="23"/>
-          <w:lang w:eastAsia="fr-FR"/>
-        </w:rPr>
-        <w:t>);</w:t>
-      </w:r>
-    </w:p>
-    <w:p>
-      <w:pPr>
-        <w:pStyle w:val="Paragraphedeliste"/>
-        <w:shd w:val="clear" w:color="auto" w:fill="FFFFFF"/>
-        <w:spacing w:before="100" w:beforeAutospacing="1" w:after="100" w:afterAutospacing="1" w:line="240" w:lineRule="auto"/>
-        <w:rPr>
-          <w:rFonts w:asciiTheme="majorBidi" w:eastAsia="Times New Roman" w:hAnsiTheme="majorBidi" w:cstheme="majorBidi"/>
-          <w:b/>
-          <w:bCs/>
-          <w:color w:val="1D2125"/>
-          <w:sz w:val="23"/>
-          <w:szCs w:val="23"/>
-          <w:lang w:eastAsia="fr-FR"/>
-        </w:rPr>
-      </w:pPr>
-      <w:r>
-        <w:rPr>
-          <w:rFonts w:asciiTheme="majorBidi" w:eastAsia="Times New Roman" w:hAnsiTheme="majorBidi" w:cstheme="majorBidi"/>
-          <w:b/>
-          <w:bCs/>
-          <w:color w:val="1D2125"/>
-          <w:sz w:val="23"/>
-          <w:szCs w:val="23"/>
-          <w:lang w:eastAsia="fr-FR"/>
-        </w:rPr>
-        <w:t xml:space="preserve">      </w:t>
-      </w:r>
-      <w:proofErr w:type="gramStart"/>
-      <w:r>
-        <w:rPr>
-          <w:rFonts w:asciiTheme="majorBidi" w:eastAsia="Times New Roman" w:hAnsiTheme="majorBidi" w:cstheme="majorBidi"/>
-          <w:b/>
-          <w:bCs/>
-          <w:color w:val="1D2125"/>
-          <w:sz w:val="23"/>
-          <w:szCs w:val="23"/>
-          <w:lang w:eastAsia="fr-FR"/>
-        </w:rPr>
-        <w:t>double</w:t>
-      </w:r>
-      <w:proofErr w:type="gramEnd"/>
-      <w:r>
-        <w:rPr>
-          <w:rFonts w:asciiTheme="majorBidi" w:eastAsia="Times New Roman" w:hAnsiTheme="majorBidi" w:cstheme="majorBidi"/>
-          <w:b/>
-          <w:bCs/>
-          <w:color w:val="1D2125"/>
-          <w:sz w:val="23"/>
-          <w:szCs w:val="23"/>
-          <w:lang w:eastAsia="fr-FR"/>
-        </w:rPr>
+        <w:t xml:space="preserve"> = (val + 1.0) * 0.5; </w:t>
+      </w:r>
+    </w:p>
+    <w:p>
+      <w:r>
         <w:t xml:space="preserve"> </w:t>
       </w:r>
-      <w:proofErr w:type="spellStart"/>
-      <w:r>
-        <w:rPr>
-          <w:rFonts w:asciiTheme="majorBidi" w:eastAsia="Times New Roman" w:hAnsiTheme="majorBidi" w:cstheme="majorBidi"/>
-          <w:b/>
-          <w:bCs/>
-          <w:color w:val="1D2125"/>
-          <w:sz w:val="23"/>
-          <w:szCs w:val="23"/>
-          <w:lang w:eastAsia="fr-FR"/>
-        </w:rPr>
-        <w:t>va</w:t>
-      </w:r>
-      <w:r>
-        <w:rPr>
-          <w:rFonts w:asciiTheme="majorBidi" w:eastAsia="Times New Roman" w:hAnsiTheme="majorBidi" w:cstheme="majorBidi"/>
-          <w:b/>
-          <w:bCs/>
-          <w:color w:val="1D2125"/>
-          <w:sz w:val="23"/>
-          <w:szCs w:val="23"/>
-          <w:lang w:eastAsia="fr-FR"/>
-        </w:rPr>
-        <w:t>lnormaliser</w:t>
-      </w:r>
-      <w:proofErr w:type="spellEnd"/>
-      <w:r>
-        <w:rPr>
-          <w:rFonts w:asciiTheme="majorBidi" w:eastAsia="Times New Roman" w:hAnsiTheme="majorBidi" w:cstheme="majorBidi"/>
-          <w:b/>
-          <w:bCs/>
-          <w:color w:val="1D2125"/>
-          <w:sz w:val="23"/>
-          <w:szCs w:val="23"/>
-          <w:lang w:eastAsia="fr-FR"/>
-        </w:rPr>
-        <w:t xml:space="preserve"> = (val + 1.0) * 0.5; </w:t>
-      </w:r>
-    </w:p>
-    <w:p>
-      <w:pPr>
-        <w:rPr>
-          <w:b/>
-          <w:bCs/>
-        </w:rPr>
-      </w:pPr>
-      <w:r>
-        <w:rPr>
-          <w:rFonts w:asciiTheme="majorBidi" w:eastAsia="Times New Roman" w:hAnsiTheme="majorBidi" w:cstheme="majorBidi"/>
+      <w:r>
+        <w:t>P</w:t>
+      </w:r>
+      <w:r>
+        <w:t xml:space="preserve">uis la convertit en une intensité adaptée au type </w:t>
+      </w:r>
+      <w:r>
+        <w:rPr>
+          <w:rStyle w:val="Accentuation"/>
+        </w:rPr>
+        <w:t>T</w:t>
+      </w:r>
+      <w:r>
+        <w:t xml:space="preserve"> (par exemple entre 0 et 255). L’image ainsi remplie est ensuite retournée.</w:t>
+      </w:r>
+    </w:p>
+    <w:p/>
+    <w:p>
+      <w:pPr>
+        <w:rPr>
+          <w:b/>
+          <w:bCs/>
+        </w:rPr>
+      </w:pPr>
+      <w:r>
+        <w:rPr>
           <w:b/>
           <w:bCs/>
           <w:noProof/>
-          <w:color w:val="1D2125"/>
-          <w:sz w:val="23"/>
-          <w:szCs w:val="23"/>
-          <w:lang w:eastAsia="fr-FR"/>
         </w:rPr>
         <w:drawing>
-          <wp:anchor distT="0" distB="0" distL="114300" distR="114300" simplePos="0" relativeHeight="251669504" behindDoc="1" locked="0" layoutInCell="1" allowOverlap="1" wp14:anchorId="00F0B12C" wp14:editId="312E3950">
-            <wp:simplePos x="0" y="0"/>
-            <wp:positionH relativeFrom="margin">
-              <wp:posOffset>-1270</wp:posOffset>
-            </wp:positionH>
-            <wp:positionV relativeFrom="paragraph">
-              <wp:posOffset>499469</wp:posOffset>
-            </wp:positionV>
-            <wp:extent cx="5760720" cy="1953895"/>
-            <wp:effectExtent l="0" t="0" r="0" b="8255"/>
-            <wp:wrapTight wrapText="bothSides">
-              <wp:wrapPolygon edited="0">
-                <wp:start x="0" y="0"/>
-                <wp:lineTo x="0" y="21481"/>
-                <wp:lineTo x="21500" y="21481"/>
-                <wp:lineTo x="21500" y="0"/>
-                <wp:lineTo x="0" y="0"/>
-              </wp:wrapPolygon>
-            </wp:wrapTight>
-            <wp:docPr id="12" name="Image 12"/>
+          <wp:inline distT="0" distB="0" distL="0" distR="0" wp14:anchorId="2CF60CA4" wp14:editId="2F3C8CE2">
+            <wp:extent cx="5759450" cy="1962785"/>
+            <wp:effectExtent l="0" t="0" r="0" b="0"/>
+            <wp:docPr id="39" name="Image 39"/>
             <wp:cNvGraphicFramePr>
               <a:graphicFrameLocks xmlns:a="http://schemas.openxmlformats.org/drawingml/2006/main" noChangeAspect="1"/>
             </wp:cNvGraphicFramePr>
@@ -7238,7 +6809,7 @@
               <a:graphicData uri="http://schemas.openxmlformats.org/drawingml/2006/picture">
                 <pic:pic xmlns:pic="http://schemas.openxmlformats.org/drawingml/2006/picture">
                   <pic:nvPicPr>
-                    <pic:cNvPr id="12" name="Image 12"/>
+                    <pic:cNvPr id="39" name="Image 39"/>
                     <pic:cNvPicPr/>
                   </pic:nvPicPr>
                   <pic:blipFill>
@@ -7256,7 +6827,7 @@
                   <pic:spPr>
                     <a:xfrm>
                       <a:off x="0" y="0"/>
-                      <a:ext cx="5760720" cy="1953895"/>
+                      <a:ext cx="5759450" cy="1962785"/>
                     </a:xfrm>
                     <a:prstGeom prst="rect">
                       <a:avLst/>
@@ -7265,26 +6836,8 @@
                 </pic:pic>
               </a:graphicData>
             </a:graphic>
-          </wp:anchor>
+          </wp:inline>
         </w:drawing>
-      </w:r>
-      <w:r>
-        <w:t xml:space="preserve"> </w:t>
-      </w:r>
-      <w:r>
-        <w:t>P</w:t>
-      </w:r>
-      <w:r>
-        <w:t xml:space="preserve">uis la convertit en une intensité adaptée au type </w:t>
-      </w:r>
-      <w:r>
-        <w:rPr>
-          <w:rStyle w:val="Accentuation"/>
-        </w:rPr>
-        <w:t>T</w:t>
-      </w:r>
-      <w:r>
-        <w:t xml:space="preserve"> (par exemple entre 0 et 255). L’image ainsi remplie est ensuite retournée.</w:t>
       </w:r>
     </w:p>
     <w:p>
@@ -7671,6 +7224,7 @@
         <w:rPr>
           <w:rFonts w:asciiTheme="majorBidi" w:hAnsiTheme="majorBidi" w:cstheme="majorBidi"/>
         </w:rPr>
+        <w:lastRenderedPageBreak/>
         <w:t xml:space="preserve"> </w:t>
       </w:r>
       <w:bookmarkStart w:id="83" w:name="_Toc197442820"/>
@@ -7749,15 +7303,7 @@
         <w:t>et</w:t>
       </w:r>
       <w:r>
-        <w:t xml:space="preserve"> écriture de fichiers images au format brut (.</w:t>
-      </w:r>
-      <w:proofErr w:type="spellStart"/>
-      <w:r>
-        <w:t>raw</w:t>
-      </w:r>
-      <w:proofErr w:type="spellEnd"/>
-      <w:r>
-        <w:t>)</w:t>
+        <w:t xml:space="preserve"> écriture de fichiers images au format brut (.raw)</w:t>
       </w:r>
       <w:r>
         <w:t> :</w:t>
@@ -7800,7 +7346,6 @@
         </w:rPr>
         <w:t xml:space="preserve">fonction </w:t>
       </w:r>
-      <w:proofErr w:type="spellStart"/>
       <w:r>
         <w:rPr>
           <w:rFonts w:eastAsia="Times New Roman" w:cs="Times New Roman"/>
@@ -7825,7 +7370,6 @@
         </w:rPr>
         <w:t>eadRwImage</w:t>
       </w:r>
-      <w:proofErr w:type="spellEnd"/>
       <w:r>
         <w:rPr>
           <w:rFonts w:eastAsia="Times New Roman" w:cs="Times New Roman"/>
@@ -7850,7 +7394,6 @@
         </w:rPr>
         <w:t xml:space="preserve"> </w:t>
       </w:r>
-      <w:proofErr w:type="spellStart"/>
       <w:r>
         <w:rPr>
           <w:rFonts w:eastAsia="Times New Roman" w:cs="Times New Roman"/>
@@ -7861,7 +7404,6 @@
         </w:rPr>
         <w:t>filename</w:t>
       </w:r>
-      <w:proofErr w:type="spellEnd"/>
       <w:r>
         <w:rPr>
           <w:rFonts w:eastAsia="Times New Roman" w:cs="Times New Roman"/>
@@ -7878,7 +7420,6 @@
         </w:rPr>
         <w:t xml:space="preserve"> (la </w:t>
       </w:r>
-      <w:proofErr w:type="spellStart"/>
       <w:r>
         <w:rPr>
           <w:rFonts w:eastAsia="Times New Roman" w:cs="Times New Roman"/>
@@ -7889,7 +7430,6 @@
         </w:rPr>
         <w:t>haueur</w:t>
       </w:r>
-      <w:proofErr w:type="spellEnd"/>
       <w:r>
         <w:rPr>
           <w:rFonts w:eastAsia="Times New Roman" w:cs="Times New Roman"/>
@@ -7922,44 +7462,54 @@
           <w:szCs w:val="24"/>
           <w:lang w:eastAsia="fr-FR"/>
         </w:rPr>
-        <w:t xml:space="preserve"> et l’</w:t>
-      </w:r>
-      <w:proofErr w:type="spellStart"/>
+        <w:t xml:space="preserve"> et l’endianess (</w:t>
+      </w:r>
+      <w:r>
+        <w:rPr>
+          <w:rFonts w:eastAsia="Times New Roman" w:cs="Times New Roman"/>
+          <w:b/>
+          <w:bCs/>
+          <w:szCs w:val="24"/>
+          <w:lang w:eastAsia="fr-FR"/>
+        </w:rPr>
+        <w:t>big</w:t>
+      </w:r>
       <w:r>
         <w:rPr>
           <w:rFonts w:eastAsia="Times New Roman" w:cs="Times New Roman"/>
           <w:szCs w:val="24"/>
           <w:lang w:eastAsia="fr-FR"/>
         </w:rPr>
-        <w:t>endianess</w:t>
-      </w:r>
-      <w:proofErr w:type="spellEnd"/>
+        <w:t xml:space="preserve"> ou</w:t>
+      </w:r>
+      <w:r>
+        <w:rPr>
+          <w:rFonts w:eastAsia="Times New Roman" w:cs="Times New Roman"/>
+          <w:b/>
+          <w:bCs/>
+          <w:szCs w:val="24"/>
+          <w:lang w:eastAsia="fr-FR"/>
+        </w:rPr>
+        <w:t xml:space="preserve"> little endian</w:t>
+      </w:r>
       <w:r>
         <w:rPr>
           <w:rFonts w:eastAsia="Times New Roman" w:cs="Times New Roman"/>
           <w:szCs w:val="24"/>
           <w:lang w:eastAsia="fr-FR"/>
         </w:rPr>
-        <w:t xml:space="preserve"> (</w:t>
-      </w:r>
-      <w:r>
-        <w:rPr>
-          <w:rFonts w:eastAsia="Times New Roman" w:cs="Times New Roman"/>
-          <w:b/>
-          <w:bCs/>
-          <w:szCs w:val="24"/>
-          <w:lang w:eastAsia="fr-FR"/>
-        </w:rPr>
-        <w:t>big</w:t>
-      </w:r>
-      <w:r>
+        <w:t xml:space="preserve">). </w:t>
+      </w:r>
+    </w:p>
+    <w:p>
+      <w:pPr>
+        <w:spacing w:after="0" w:line="240" w:lineRule="auto"/>
         <w:rPr>
           <w:rFonts w:eastAsia="Times New Roman" w:cs="Times New Roman"/>
           <w:szCs w:val="24"/>
           <w:lang w:eastAsia="fr-FR"/>
         </w:rPr>
-        <w:t xml:space="preserve"> ou</w:t>
-      </w:r>
+      </w:pPr>
       <w:r>
         <w:rPr>
           <w:rFonts w:eastAsia="Times New Roman" w:cs="Times New Roman"/>
@@ -7968,60 +7518,24 @@
           <w:szCs w:val="24"/>
           <w:lang w:eastAsia="fr-FR"/>
         </w:rPr>
-        <w:t xml:space="preserve"> </w:t>
-      </w:r>
-      <w:proofErr w:type="spellStart"/>
-      <w:r>
-        <w:rPr>
-          <w:rFonts w:eastAsia="Times New Roman" w:cs="Times New Roman"/>
-          <w:b/>
-          <w:bCs/>
-          <w:szCs w:val="24"/>
-          <w:lang w:eastAsia="fr-FR"/>
-        </w:rPr>
-        <w:t>little</w:t>
-      </w:r>
-      <w:proofErr w:type="spellEnd"/>
-      <w:r>
-        <w:rPr>
-          <w:rFonts w:eastAsia="Times New Roman" w:cs="Times New Roman"/>
-          <w:b/>
-          <w:bCs/>
-          <w:szCs w:val="24"/>
-          <w:lang w:eastAsia="fr-FR"/>
-        </w:rPr>
-        <w:t xml:space="preserve"> </w:t>
-      </w:r>
-      <w:proofErr w:type="spellStart"/>
-      <w:r>
-        <w:rPr>
-          <w:rFonts w:eastAsia="Times New Roman" w:cs="Times New Roman"/>
-          <w:b/>
-          <w:bCs/>
-          <w:szCs w:val="24"/>
-          <w:lang w:eastAsia="fr-FR"/>
-        </w:rPr>
-        <w:t>endian</w:t>
-      </w:r>
-      <w:proofErr w:type="spellEnd"/>
+        <w:t>Big</w:t>
+      </w:r>
       <w:r>
         <w:rPr>
           <w:rFonts w:eastAsia="Times New Roman" w:cs="Times New Roman"/>
           <w:szCs w:val="24"/>
           <w:lang w:eastAsia="fr-FR"/>
         </w:rPr>
-        <w:t xml:space="preserve">). </w:t>
-      </w:r>
-    </w:p>
-    <w:p>
-      <w:pPr>
-        <w:spacing w:after="0" w:line="240" w:lineRule="auto"/>
+        <w:t xml:space="preserve"> </w:t>
+      </w:r>
+      <w:r>
         <w:rPr>
           <w:rFonts w:eastAsia="Times New Roman" w:cs="Times New Roman"/>
           <w:szCs w:val="24"/>
           <w:lang w:eastAsia="fr-FR"/>
         </w:rPr>
-      </w:pPr>
+        <w:t>et</w:t>
+      </w:r>
       <w:r>
         <w:rPr>
           <w:rFonts w:eastAsia="Times New Roman" w:cs="Times New Roman"/>
@@ -8030,68 +7544,8 @@
           <w:szCs w:val="24"/>
           <w:lang w:eastAsia="fr-FR"/>
         </w:rPr>
-        <w:t>Big</w:t>
-      </w:r>
-      <w:r>
-        <w:rPr>
-          <w:rFonts w:eastAsia="Times New Roman" w:cs="Times New Roman"/>
-          <w:szCs w:val="24"/>
-          <w:lang w:eastAsia="fr-FR"/>
-        </w:rPr>
-        <w:t xml:space="preserve"> </w:t>
-      </w:r>
-      <w:r>
-        <w:rPr>
-          <w:rFonts w:eastAsia="Times New Roman" w:cs="Times New Roman"/>
-          <w:szCs w:val="24"/>
-          <w:lang w:eastAsia="fr-FR"/>
-        </w:rPr>
-        <w:t>et</w:t>
-      </w:r>
-      <w:r>
-        <w:rPr>
-          <w:rFonts w:eastAsia="Times New Roman" w:cs="Times New Roman"/>
-          <w:b/>
-          <w:bCs/>
-          <w:szCs w:val="24"/>
-          <w:lang w:eastAsia="fr-FR"/>
-        </w:rPr>
-        <w:t xml:space="preserve"> </w:t>
-      </w:r>
-      <w:proofErr w:type="spellStart"/>
-      <w:r>
-        <w:rPr>
-          <w:rFonts w:eastAsia="Times New Roman" w:cs="Times New Roman"/>
-          <w:b/>
-          <w:bCs/>
-          <w:szCs w:val="24"/>
-          <w:lang w:eastAsia="fr-FR"/>
-        </w:rPr>
-        <w:t>little</w:t>
-      </w:r>
-      <w:proofErr w:type="spellEnd"/>
-      <w:r>
-        <w:rPr>
-          <w:rFonts w:eastAsia="Times New Roman" w:cs="Times New Roman"/>
-          <w:b/>
-          <w:bCs/>
-          <w:szCs w:val="24"/>
-          <w:lang w:eastAsia="fr-FR"/>
-        </w:rPr>
-        <w:t xml:space="preserve"> </w:t>
-      </w:r>
-      <w:proofErr w:type="spellStart"/>
-      <w:r>
-        <w:rPr>
-          <w:rFonts w:eastAsia="Times New Roman" w:cs="Times New Roman"/>
-          <w:b/>
-          <w:bCs/>
-          <w:szCs w:val="24"/>
-          <w:lang w:eastAsia="fr-FR"/>
-        </w:rPr>
-        <w:t>endian</w:t>
-      </w:r>
-      <w:proofErr w:type="spellEnd"/>
+        <w:t xml:space="preserve"> little endian</w:t>
+      </w:r>
       <w:r>
         <w:rPr>
           <w:rFonts w:eastAsia="Times New Roman" w:cs="Times New Roman"/>
@@ -8392,12 +7846,11 @@
         <w:rPr>
           <w:noProof/>
         </w:rPr>
-        <w:lastRenderedPageBreak/>
         <w:drawing>
-          <wp:inline distT="0" distB="0" distL="0" distR="0" wp14:anchorId="3E929A2A" wp14:editId="6BA8BDF0">
-            <wp:extent cx="5947410" cy="3093057"/>
-            <wp:effectExtent l="0" t="0" r="0" b="0"/>
-            <wp:docPr id="10" name="Image 10"/>
+          <wp:inline distT="0" distB="0" distL="0" distR="0" wp14:anchorId="3D33F671" wp14:editId="55586AC4">
+            <wp:extent cx="5759450" cy="2337684"/>
+            <wp:effectExtent l="0" t="0" r="0" b="5715"/>
+            <wp:docPr id="40" name="Image 40"/>
             <wp:cNvGraphicFramePr>
               <a:graphicFrameLocks xmlns:a="http://schemas.openxmlformats.org/drawingml/2006/main" noChangeAspect="1"/>
             </wp:cNvGraphicFramePr>
@@ -8405,7 +7858,7 @@
               <a:graphicData uri="http://schemas.openxmlformats.org/drawingml/2006/picture">
                 <pic:pic xmlns:pic="http://schemas.openxmlformats.org/drawingml/2006/picture">
                   <pic:nvPicPr>
-                    <pic:cNvPr id="10" name="Image 10"/>
+                    <pic:cNvPr id="40" name="Image 40"/>
                     <pic:cNvPicPr/>
                   </pic:nvPicPr>
                   <pic:blipFill>
@@ -8423,7 +7876,7 @@
                   <pic:spPr>
                     <a:xfrm>
                       <a:off x="0" y="0"/>
-                      <a:ext cx="5965065" cy="3102239"/>
+                      <a:ext cx="5764518" cy="2339741"/>
                     </a:xfrm>
                     <a:prstGeom prst="rect">
                       <a:avLst/>
@@ -8484,18 +7937,13 @@
         <w:t>: Lecteur d</w:t>
       </w:r>
       <w:r>
-        <w:t xml:space="preserve">’une </w:t>
-      </w:r>
-      <w:proofErr w:type="gramStart"/>
-      <w:r>
-        <w:t>image .Raw</w:t>
+        <w:t>’une image .Raw</w:t>
       </w:r>
       <w:bookmarkEnd w:id="87"/>
       <w:bookmarkEnd w:id="88"/>
       <w:bookmarkEnd w:id="89"/>
       <w:bookmarkEnd w:id="90"/>
       <w:bookmarkEnd w:id="91"/>
-      <w:proofErr w:type="gramEnd"/>
     </w:p>
     <w:p>
       <w:pPr>
@@ -8519,7 +7967,6 @@
       <w:r>
         <w:t xml:space="preserve">La fonction </w:t>
       </w:r>
-      <w:proofErr w:type="spellStart"/>
       <w:r>
         <w:rPr>
           <w:b/>
@@ -8529,14 +7976,12 @@
         </w:rPr>
         <w:t>writeRawImage</w:t>
       </w:r>
-      <w:proofErr w:type="spellEnd"/>
       <w:r>
         <w:t xml:space="preserve"> permet d’enregistrer une image (stockée dans un vecteur) dans un fichier brut (.Raw).</w:t>
       </w:r>
       <w:r>
         <w:t xml:space="preserve"> Pour chaque pixel, elle découpe sa valeur en octets et les écrit dans le fichier soit en big-endian (octet fort en premier), soit en little-endian (octet faible en premier), selon le paramètre </w:t>
       </w:r>
-      <w:proofErr w:type="spellStart"/>
       <w:r>
         <w:rPr>
           <w:b/>
@@ -8546,21 +7991,22 @@
         </w:rPr>
         <w:t>bigEndian</w:t>
       </w:r>
-      <w:proofErr w:type="spellEnd"/>
       <w:r>
         <w:t>.</w:t>
       </w:r>
     </w:p>
+    <w:p/>
     <w:p>
       <w:r>
         <w:rPr>
           <w:noProof/>
         </w:rPr>
+        <w:lastRenderedPageBreak/>
         <w:drawing>
-          <wp:inline distT="0" distB="0" distL="0" distR="0" wp14:anchorId="6B7D1736" wp14:editId="111AEDF6">
-            <wp:extent cx="5759450" cy="2099144"/>
+          <wp:inline distT="0" distB="0" distL="0" distR="0" wp14:anchorId="50C2344A" wp14:editId="1C568AA6">
+            <wp:extent cx="5759450" cy="914400"/>
             <wp:effectExtent l="0" t="0" r="0" b="0"/>
-            <wp:docPr id="14" name="Image 14"/>
+            <wp:docPr id="41" name="Image 41"/>
             <wp:cNvGraphicFramePr>
               <a:graphicFrameLocks xmlns:a="http://schemas.openxmlformats.org/drawingml/2006/main" noChangeAspect="1"/>
             </wp:cNvGraphicFramePr>
@@ -8568,7 +8014,7 @@
               <a:graphicData uri="http://schemas.openxmlformats.org/drawingml/2006/picture">
                 <pic:pic xmlns:pic="http://schemas.openxmlformats.org/drawingml/2006/picture">
                   <pic:nvPicPr>
-                    <pic:cNvPr id="14" name="Image 14"/>
+                    <pic:cNvPr id="41" name="Image 41"/>
                     <pic:cNvPicPr/>
                   </pic:nvPicPr>
                   <pic:blipFill>
@@ -8586,7 +8032,7 @@
                   <pic:spPr>
                     <a:xfrm>
                       <a:off x="0" y="0"/>
-                      <a:ext cx="5766983" cy="2101890"/>
+                      <a:ext cx="5775035" cy="916874"/>
                     </a:xfrm>
                     <a:prstGeom prst="rect">
                       <a:avLst/>
@@ -8643,17 +8089,12 @@
         <w:fldChar w:fldCharType="end"/>
       </w:r>
       <w:r>
-        <w:t xml:space="preserve">: Ecriture d’une </w:t>
-      </w:r>
-      <w:proofErr w:type="gramStart"/>
-      <w:r>
-        <w:t>image .Raw</w:t>
+        <w:t>: Ecriture d’une image .Raw</w:t>
       </w:r>
       <w:bookmarkEnd w:id="92"/>
       <w:bookmarkEnd w:id="93"/>
       <w:bookmarkEnd w:id="94"/>
       <w:bookmarkEnd w:id="95"/>
-      <w:proofErr w:type="gramEnd"/>
     </w:p>
     <w:p/>
     <w:p/>
@@ -8692,7 +8133,6 @@
       <w:r>
         <w:t xml:space="preserve">La fonction </w:t>
       </w:r>
-      <w:proofErr w:type="spellStart"/>
       <w:r>
         <w:rPr>
           <w:b/>
@@ -8702,7 +8142,6 @@
         </w:rPr>
         <w:t>converImage</w:t>
       </w:r>
-      <w:proofErr w:type="spellEnd"/>
       <w:r>
         <w:rPr>
           <w:b/>
@@ -8713,26 +8152,8 @@
         <w:t xml:space="preserve"> </w:t>
       </w:r>
       <w:r>
-        <w:t>permet de convertir une image représentée sous forme de vecteur (</w:t>
-      </w:r>
-      <w:proofErr w:type="gramStart"/>
-      <w:r>
-        <w:t>std::</w:t>
-      </w:r>
-      <w:proofErr w:type="spellStart"/>
-      <w:proofErr w:type="gramEnd"/>
-      <w:r>
-        <w:t>vector</w:t>
-      </w:r>
-      <w:proofErr w:type="spellEnd"/>
-      <w:r>
-        <w:t>) de pixels d’un type source (</w:t>
-      </w:r>
-      <w:proofErr w:type="spellStart"/>
-      <w:r>
-        <w:t>SrcType</w:t>
-      </w:r>
-      <w:proofErr w:type="spellEnd"/>
+        <w:t>permet de convertir une image représentée sous forme de vecteur (std::vector) de pixels d’un type source (SrcType</w:t>
+      </w:r>
       <w:r>
         <w:t xml:space="preserve"> : type des pixels d’entrée comme </w:t>
       </w:r>
@@ -8757,7 +8178,6 @@
         </w:rPr>
         <w:t xml:space="preserve">, </w:t>
       </w:r>
-      <w:proofErr w:type="spellStart"/>
       <w:r>
         <w:rPr>
           <w:rStyle w:val="CodeHTML"/>
@@ -8769,7 +8189,6 @@
         </w:rPr>
         <w:t>float</w:t>
       </w:r>
-      <w:proofErr w:type="spellEnd"/>
       <w:r>
         <w:rPr>
           <w:b/>
@@ -8790,13 +8209,8 @@
         <w:t>etc.)</w:t>
       </w:r>
       <w:r>
-        <w:t xml:space="preserve"> vers un type destination (</w:t>
-      </w:r>
-      <w:proofErr w:type="spellStart"/>
-      <w:r>
-        <w:t>DstType</w:t>
-      </w:r>
-      <w:proofErr w:type="spellEnd"/>
+        <w:t xml:space="preserve"> vers un type destination (DstType</w:t>
+      </w:r>
       <w:r>
         <w:t xml:space="preserve"> : type des pixels de sortie </w:t>
       </w:r>
@@ -8821,7 +8235,6 @@
         </w:rPr>
         <w:t xml:space="preserve">, </w:t>
       </w:r>
-      <w:proofErr w:type="spellStart"/>
       <w:r>
         <w:rPr>
           <w:rStyle w:val="CodeHTML"/>
@@ -8833,7 +8246,6 @@
         </w:rPr>
         <w:t>float</w:t>
       </w:r>
-      <w:proofErr w:type="spellEnd"/>
       <w:r>
         <w:rPr>
           <w:b/>
@@ -8863,10 +8275,10 @@
           <w:noProof/>
         </w:rPr>
         <w:drawing>
-          <wp:inline distT="0" distB="0" distL="0" distR="0" wp14:anchorId="19134721" wp14:editId="4B0C7E5E">
-            <wp:extent cx="5759450" cy="2363470"/>
-            <wp:effectExtent l="0" t="0" r="0" b="0"/>
-            <wp:docPr id="15" name="Image 15"/>
+          <wp:inline distT="0" distB="0" distL="0" distR="0" wp14:anchorId="22C13820" wp14:editId="5E644263">
+            <wp:extent cx="5759450" cy="2547620"/>
+            <wp:effectExtent l="0" t="0" r="0" b="5080"/>
+            <wp:docPr id="43" name="Image 43"/>
             <wp:cNvGraphicFramePr>
               <a:graphicFrameLocks xmlns:a="http://schemas.openxmlformats.org/drawingml/2006/main" noChangeAspect="1"/>
             </wp:cNvGraphicFramePr>
@@ -8874,11 +8286,17 @@
               <a:graphicData uri="http://schemas.openxmlformats.org/drawingml/2006/picture">
                 <pic:pic xmlns:pic="http://schemas.openxmlformats.org/drawingml/2006/picture">
                   <pic:nvPicPr>
-                    <pic:cNvPr id="1" name=""/>
+                    <pic:cNvPr id="43" name="Image 43"/>
                     <pic:cNvPicPr/>
                   </pic:nvPicPr>
                   <pic:blipFill>
-                    <a:blip r:embed="rId21"/>
+                    <a:blip r:embed="rId21">
+                      <a:extLst>
+                        <a:ext uri="{28A0092B-C50C-407E-A947-70E740481C1C}">
+                          <a14:useLocalDpi xmlns:a14="http://schemas.microsoft.com/office/drawing/2010/main" val="0"/>
+                        </a:ext>
+                      </a:extLst>
+                    </a:blip>
                     <a:stretch>
                       <a:fillRect/>
                     </a:stretch>
@@ -8886,7 +8304,7 @@
                   <pic:spPr>
                     <a:xfrm>
                       <a:off x="0" y="0"/>
-                      <a:ext cx="5759450" cy="2363470"/>
+                      <a:ext cx="5759450" cy="2547620"/>
                     </a:xfrm>
                     <a:prstGeom prst="rect">
                       <a:avLst/>
@@ -8967,7 +8385,6 @@
       <w:r>
         <w:t xml:space="preserve">La fonction </w:t>
       </w:r>
-      <w:proofErr w:type="spellStart"/>
       <w:r>
         <w:rPr>
           <w:b/>
@@ -8977,7 +8394,6 @@
         </w:rPr>
         <w:t>convertRGBToGrayscale</w:t>
       </w:r>
-      <w:proofErr w:type="spellEnd"/>
       <w:r>
         <w:t xml:space="preserve"> transforme une image couleur </w:t>
       </w:r>
@@ -8998,7 +8414,6 @@
       <w:r>
         <w:t xml:space="preserve">(stockée dans un </w:t>
       </w:r>
-      <w:proofErr w:type="gramStart"/>
       <w:r>
         <w:rPr>
           <w:rStyle w:val="CodeHTML"/>
@@ -9008,53 +8423,28 @@
           <w:sz w:val="24"/>
           <w:szCs w:val="24"/>
         </w:rPr>
-        <w:t>std::</w:t>
-      </w:r>
-      <w:proofErr w:type="spellStart"/>
-      <w:proofErr w:type="gramEnd"/>
+        <w:t>std::vector&lt;</w:t>
+      </w:r>
       <w:r>
         <w:rPr>
           <w:rStyle w:val="CodeHTML"/>
           <w:rFonts w:ascii="Times New Roman" w:eastAsiaTheme="minorHAnsi" w:hAnsi="Times New Roman" w:cs="Times New Roman"/>
           <w:b/>
           <w:bCs/>
+          <w:sz w:val="22"/>
+          <w:szCs w:val="22"/>
+        </w:rPr>
+        <w:t>uint8</w:t>
+      </w:r>
+      <w:r>
+        <w:rPr>
+          <w:rStyle w:val="CodeHTML"/>
+          <w:rFonts w:ascii="Times New Roman" w:eastAsiaTheme="minorHAnsi" w:hAnsi="Times New Roman" w:cs="Times New Roman"/>
+          <w:b/>
+          <w:bCs/>
           <w:sz w:val="24"/>
           <w:szCs w:val="24"/>
         </w:rPr>
-        <w:t>vector</w:t>
-      </w:r>
-      <w:proofErr w:type="spellEnd"/>
-      <w:r>
-        <w:rPr>
-          <w:rStyle w:val="CodeHTML"/>
-          <w:rFonts w:ascii="Times New Roman" w:eastAsiaTheme="minorHAnsi" w:hAnsi="Times New Roman" w:cs="Times New Roman"/>
-          <w:b/>
-          <w:bCs/>
-          <w:sz w:val="24"/>
-          <w:szCs w:val="24"/>
-        </w:rPr>
-        <w:t>&lt;</w:t>
-      </w:r>
-      <w:r>
-        <w:rPr>
-          <w:rStyle w:val="CodeHTML"/>
-          <w:rFonts w:ascii="Times New Roman" w:eastAsiaTheme="minorHAnsi" w:hAnsi="Times New Roman" w:cs="Times New Roman"/>
-          <w:b/>
-          <w:bCs/>
-          <w:sz w:val="22"/>
-          <w:szCs w:val="22"/>
-        </w:rPr>
-        <w:t>uint8</w:t>
-      </w:r>
-      <w:r>
-        <w:rPr>
-          <w:rStyle w:val="CodeHTML"/>
-          <w:rFonts w:ascii="Times New Roman" w:eastAsiaTheme="minorHAnsi" w:hAnsi="Times New Roman" w:cs="Times New Roman"/>
-          <w:b/>
-          <w:bCs/>
-          <w:sz w:val="24"/>
-          <w:szCs w:val="24"/>
-        </w:rPr>
         <w:t>_t&gt;</w:t>
       </w:r>
       <w:r>
@@ -9090,6 +8480,7 @@
     </w:p>
     <w:p>
       <w:r>
+        <w:lastRenderedPageBreak/>
         <w:t>Enfin elle retourne l</w:t>
       </w:r>
       <w:r>
@@ -9111,10 +8502,10 @@
           <w:noProof/>
         </w:rPr>
         <w:drawing>
-          <wp:inline distT="0" distB="0" distL="0" distR="0" wp14:anchorId="7AABEB50" wp14:editId="5C4B994E">
-            <wp:extent cx="5759450" cy="1175385"/>
-            <wp:effectExtent l="0" t="0" r="0" b="5715"/>
-            <wp:docPr id="17" name="Image 17"/>
+          <wp:inline distT="0" distB="0" distL="0" distR="0" wp14:anchorId="62C92115" wp14:editId="601254B6">
+            <wp:extent cx="5759450" cy="1558456"/>
+            <wp:effectExtent l="0" t="0" r="0" b="3810"/>
+            <wp:docPr id="47" name="Image 47"/>
             <wp:cNvGraphicFramePr>
               <a:graphicFrameLocks xmlns:a="http://schemas.openxmlformats.org/drawingml/2006/main" noChangeAspect="1"/>
             </wp:cNvGraphicFramePr>
@@ -9122,7 +8513,7 @@
               <a:graphicData uri="http://schemas.openxmlformats.org/drawingml/2006/picture">
                 <pic:pic xmlns:pic="http://schemas.openxmlformats.org/drawingml/2006/picture">
                   <pic:nvPicPr>
-                    <pic:cNvPr id="17" name="Image 17"/>
+                    <pic:cNvPr id="47" name="Image 47"/>
                     <pic:cNvPicPr/>
                   </pic:nvPicPr>
                   <pic:blipFill>
@@ -9140,7 +8531,7 @@
                   <pic:spPr>
                     <a:xfrm>
                       <a:off x="0" y="0"/>
-                      <a:ext cx="5759450" cy="1175385"/>
+                      <a:ext cx="5768372" cy="1560870"/>
                     </a:xfrm>
                     <a:prstGeom prst="rect">
                       <a:avLst/>
@@ -9196,7 +8587,10 @@
         <w:fldChar w:fldCharType="end"/>
       </w:r>
       <w:r>
-        <w:t>: Conversion d’une image d’un type à un autre</w:t>
+        <w:t xml:space="preserve">: Conversion d’une image </w:t>
+      </w:r>
+      <w:r>
+        <w:t>RGB en niveau de gris</w:t>
       </w:r>
       <w:r>
         <w:t>.</w:t>
@@ -9239,37 +8633,25 @@
           <w:bCs/>
         </w:rPr>
       </w:pPr>
-    </w:p>
-    <w:p>
-      <w:pPr>
-        <w:pStyle w:val="figure"/>
-        <w:ind w:left="1416" w:firstLine="708"/>
-        <w:jc w:val="left"/>
-      </w:pPr>
-      <w:bookmarkStart w:id="106" w:name="_Toc195871109"/>
-      <w:bookmarkStart w:id="107" w:name="_Toc197412375"/>
-      <w:bookmarkStart w:id="108" w:name="_Toc197442828"/>
-      <w:bookmarkStart w:id="109" w:name="_Toc197524818"/>
-      <w:bookmarkStart w:id="110" w:name="_Toc197524839"/>
-      <w:r>
-        <w:rPr>
-          <w:b w:val="0"/>
+      <w:r>
+        <w:rPr>
+          <w:b/>
           <w:bCs/>
           <w:noProof/>
         </w:rPr>
         <w:drawing>
-          <wp:anchor distT="0" distB="0" distL="114300" distR="114300" simplePos="0" relativeHeight="251674624" behindDoc="0" locked="0" layoutInCell="1" allowOverlap="1" wp14:anchorId="5D2A1A0C" wp14:editId="4A8D2BE8">
+          <wp:anchor distT="0" distB="0" distL="114300" distR="114300" simplePos="0" relativeHeight="251678720" behindDoc="0" locked="0" layoutInCell="1" allowOverlap="1" wp14:anchorId="3321DFEA" wp14:editId="1D2348A2">
             <wp:simplePos x="0" y="0"/>
             <wp:positionH relativeFrom="column">
-              <wp:posOffset>-280256</wp:posOffset>
+              <wp:posOffset>-25925</wp:posOffset>
             </wp:positionH>
             <wp:positionV relativeFrom="paragraph">
-              <wp:posOffset>77388</wp:posOffset>
+              <wp:posOffset>55659</wp:posOffset>
             </wp:positionV>
-            <wp:extent cx="5759450" cy="1388110"/>
-            <wp:effectExtent l="0" t="0" r="0" b="2540"/>
+            <wp:extent cx="5759450" cy="1698625"/>
+            <wp:effectExtent l="0" t="0" r="0" b="0"/>
             <wp:wrapTopAndBottom/>
-            <wp:docPr id="18" name="Image 18"/>
+            <wp:docPr id="48" name="Image 48"/>
             <wp:cNvGraphicFramePr>
               <a:graphicFrameLocks xmlns:a="http://schemas.openxmlformats.org/drawingml/2006/main" noChangeAspect="1"/>
             </wp:cNvGraphicFramePr>
@@ -9277,7 +8659,7 @@
               <a:graphicData uri="http://schemas.openxmlformats.org/drawingml/2006/picture">
                 <pic:pic xmlns:pic="http://schemas.openxmlformats.org/drawingml/2006/picture">
                   <pic:nvPicPr>
-                    <pic:cNvPr id="18" name="Image 18"/>
+                    <pic:cNvPr id="48" name="Image 48"/>
                     <pic:cNvPicPr/>
                   </pic:nvPicPr>
                   <pic:blipFill>
@@ -9295,7 +8677,7 @@
                   <pic:spPr>
                     <a:xfrm>
                       <a:off x="0" y="0"/>
-                      <a:ext cx="5759450" cy="1388110"/>
+                      <a:ext cx="5759450" cy="1698625"/>
                     </a:xfrm>
                     <a:prstGeom prst="rect">
                       <a:avLst/>
@@ -9307,6 +8689,18 @@
           </wp:anchor>
         </w:drawing>
       </w:r>
+    </w:p>
+    <w:p>
+      <w:pPr>
+        <w:pStyle w:val="figure"/>
+        <w:ind w:left="1416" w:firstLine="708"/>
+        <w:jc w:val="left"/>
+      </w:pPr>
+      <w:bookmarkStart w:id="106" w:name="_Toc195871109"/>
+      <w:bookmarkStart w:id="107" w:name="_Toc197412375"/>
+      <w:bookmarkStart w:id="108" w:name="_Toc197442828"/>
+      <w:bookmarkStart w:id="109" w:name="_Toc197524818"/>
+      <w:bookmarkStart w:id="110" w:name="_Toc197524839"/>
       <w:r>
         <w:t xml:space="preserve">Figure </w:t>
       </w:r>
@@ -9385,30 +8779,58 @@
       </w:r>
     </w:p>
     <w:p>
-      <w:pPr>
-        <w:rPr>
-          <w:b/>
-          <w:bCs/>
-        </w:rPr>
-      </w:pPr>
-      <w:bookmarkStart w:id="111" w:name="_Toc197412376"/>
-      <w:r>
-        <w:rPr>
+      <w:r>
+        <w:t xml:space="preserve">La fonction </w:t>
+      </w:r>
+      <w:r>
+        <w:rPr>
+          <w:rStyle w:val="CodeHTML"/>
+          <w:rFonts w:ascii="Times New Roman" w:eastAsiaTheme="minorHAnsi" w:hAnsi="Times New Roman" w:cs="Times New Roman"/>
+          <w:b/>
+          <w:bCs/>
+          <w:i/>
+          <w:iCs/>
+          <w:sz w:val="24"/>
+          <w:szCs w:val="24"/>
+        </w:rPr>
+        <w:t>applyLUT</w:t>
+      </w:r>
+      <w:r>
+        <w:rPr>
+          <w:sz w:val="32"/>
+          <w:szCs w:val="28"/>
+        </w:rPr>
+        <w:t xml:space="preserve"> </w:t>
+      </w:r>
+      <w:r>
+        <w:t xml:space="preserve">transforme une image </w:t>
+      </w:r>
+      <w:r>
+        <w:t>de</w:t>
+      </w:r>
+      <w:r>
+        <w:t xml:space="preserve"> niveaux de gris en image couleur en remplaçant chaque pixel gris par une couleur définie dans une table LUT, selon son intensité</w:t>
+      </w:r>
+    </w:p>
+    <w:p>
+      <w:pPr>
+        <w:rPr>
+          <w:b/>
+          <w:bCs/>
+        </w:rPr>
+      </w:pPr>
+      <w:r>
+        <w:rPr>
+          <w:b/>
+          <w:bCs/>
           <w:noProof/>
         </w:rPr>
+        <w:lastRenderedPageBreak/>
         <w:drawing>
-          <wp:anchor distT="0" distB="0" distL="114300" distR="114300" simplePos="0" relativeHeight="251675648" behindDoc="0" locked="0" layoutInCell="1" allowOverlap="1" wp14:anchorId="60A3D1CF" wp14:editId="4C248012">
-            <wp:simplePos x="0" y="0"/>
-            <wp:positionH relativeFrom="column">
-              <wp:posOffset>-368300</wp:posOffset>
-            </wp:positionH>
-            <wp:positionV relativeFrom="paragraph">
-              <wp:posOffset>555763</wp:posOffset>
-            </wp:positionV>
-            <wp:extent cx="5831011" cy="2425065"/>
+          <wp:inline distT="0" distB="0" distL="0" distR="0" wp14:anchorId="5B09F0BB" wp14:editId="7FA03819">
+            <wp:extent cx="5759450" cy="2938145"/>
             <wp:effectExtent l="0" t="0" r="0" b="0"/>
-            <wp:wrapTopAndBottom/>
-            <wp:docPr id="19" name="Image 19"/>
+            <wp:docPr id="50" name="Image 50"/>
             <wp:cNvGraphicFramePr>
               <a:graphicFrameLocks xmlns:a="http://schemas.openxmlformats.org/drawingml/2006/main" noChangeAspect="1"/>
             </wp:cNvGraphicFramePr>
@@ -9416,7 +8838,7 @@
               <a:graphicData uri="http://schemas.openxmlformats.org/drawingml/2006/picture">
                 <pic:pic xmlns:pic="http://schemas.openxmlformats.org/drawingml/2006/picture">
                   <pic:nvPicPr>
-                    <pic:cNvPr id="19" name="Image 19"/>
+                    <pic:cNvPr id="50" name="Image 50"/>
                     <pic:cNvPicPr/>
                   </pic:nvPicPr>
                   <pic:blipFill>
@@ -9434,7 +8856,7 @@
                   <pic:spPr>
                     <a:xfrm>
                       <a:off x="0" y="0"/>
-                      <a:ext cx="5831011" cy="2425065"/>
+                      <a:ext cx="5759450" cy="2938145"/>
                     </a:xfrm>
                     <a:prstGeom prst="rect">
                       <a:avLst/>
@@ -9443,51 +8865,9 @@
                 </pic:pic>
               </a:graphicData>
             </a:graphic>
-          </wp:anchor>
+          </wp:inline>
         </w:drawing>
       </w:r>
-      <w:bookmarkEnd w:id="111"/>
-      <w:r>
-        <w:t xml:space="preserve">La fonction </w:t>
-      </w:r>
-      <w:proofErr w:type="spellStart"/>
-      <w:r>
-        <w:rPr>
-          <w:rStyle w:val="CodeHTML"/>
-          <w:rFonts w:ascii="Times New Roman" w:eastAsiaTheme="minorHAnsi" w:hAnsi="Times New Roman" w:cs="Times New Roman"/>
-          <w:b/>
-          <w:bCs/>
-          <w:i/>
-          <w:iCs/>
-          <w:sz w:val="24"/>
-          <w:szCs w:val="24"/>
-        </w:rPr>
-        <w:t>applyLUT</w:t>
-      </w:r>
-      <w:proofErr w:type="spellEnd"/>
-      <w:r>
-        <w:rPr>
-          <w:sz w:val="32"/>
-          <w:szCs w:val="28"/>
-        </w:rPr>
-        <w:t xml:space="preserve"> </w:t>
-      </w:r>
-      <w:r>
-        <w:t xml:space="preserve">transforme une image </w:t>
-      </w:r>
-      <w:r>
-        <w:t>de</w:t>
-      </w:r>
-      <w:r>
-        <w:t xml:space="preserve"> niveaux de gris en image couleur en remplaçant chaque pixel gris par une couleur définie dans une table LUT, selon son intensité</w:t>
-      </w:r>
-    </w:p>
-    <w:p>
-      <w:pPr>
-        <w:pStyle w:val="figure"/>
-        <w:ind w:firstLine="0"/>
-        <w:jc w:val="left"/>
-      </w:pPr>
     </w:p>
     <w:p>
       <w:pPr>
@@ -9495,11 +8875,11 @@
         <w:ind w:left="1416" w:firstLine="708"/>
         <w:jc w:val="left"/>
       </w:pPr>
-      <w:bookmarkStart w:id="112" w:name="_Toc195871111"/>
-      <w:bookmarkStart w:id="113" w:name="_Toc197412377"/>
-      <w:bookmarkStart w:id="114" w:name="_Toc197442829"/>
-      <w:bookmarkStart w:id="115" w:name="_Toc197524819"/>
-      <w:bookmarkStart w:id="116" w:name="_Toc197524840"/>
+      <w:bookmarkStart w:id="111" w:name="_Toc195871111"/>
+      <w:bookmarkStart w:id="112" w:name="_Toc197412377"/>
+      <w:bookmarkStart w:id="113" w:name="_Toc197442829"/>
+      <w:bookmarkStart w:id="114" w:name="_Toc197524819"/>
+      <w:bookmarkStart w:id="115" w:name="_Toc197524840"/>
       <w:r>
         <w:t xml:space="preserve">Figure </w:t>
       </w:r>
@@ -9542,26 +8922,26 @@
       <w:r>
         <w:t>.</w:t>
       </w:r>
+      <w:bookmarkEnd w:id="111"/>
       <w:bookmarkEnd w:id="112"/>
       <w:bookmarkEnd w:id="113"/>
       <w:bookmarkEnd w:id="114"/>
       <w:bookmarkEnd w:id="115"/>
+    </w:p>
+    <w:p>
+      <w:pPr>
+        <w:pStyle w:val="Titre3"/>
+      </w:pPr>
+      <w:bookmarkStart w:id="116" w:name="_Toc197524820"/>
+      <w:r>
+        <w:t>Tester des filtres LUT sur les différentes images</w:t>
+      </w:r>
+      <w:r>
+        <w:t> :</w:t>
+      </w:r>
       <w:bookmarkEnd w:id="116"/>
     </w:p>
     <w:p>
-      <w:pPr>
-        <w:pStyle w:val="Titre3"/>
-      </w:pPr>
-      <w:bookmarkStart w:id="117" w:name="_Toc197524820"/>
-      <w:r>
-        <w:t>Tester des filtres LUT sur les différentes images</w:t>
-      </w:r>
-      <w:r>
-        <w:t> :</w:t>
-      </w:r>
-      <w:bookmarkEnd w:id="117"/>
-    </w:p>
-    <w:p>
       <w:r>
         <w:t xml:space="preserve">Les figures ci-dessus montrent le résultat obtenu après l’appel aux fonctions précédentes </w:t>
       </w:r>
@@ -9594,7 +8974,6 @@
         <w:rPr>
           <w:noProof/>
         </w:rPr>
-        <w:lastRenderedPageBreak/>
         <w:drawing>
           <wp:inline distT="0" distB="0" distL="0" distR="0" wp14:anchorId="4FB4C0D4" wp14:editId="6A77B6A8">
             <wp:extent cx="1284605" cy="1418534"/>
@@ -9973,6 +9352,7 @@
         <w:rPr>
           <w:noProof/>
         </w:rPr>
+        <w:lastRenderedPageBreak/>
         <w:drawing>
           <wp:inline distT="0" distB="0" distL="0" distR="0" wp14:anchorId="4FA274C8" wp14:editId="6A6F7330">
             <wp:extent cx="1319458" cy="1462512"/>
@@ -10537,9 +9917,9 @@
       <w:pPr>
         <w:pStyle w:val="figure"/>
       </w:pPr>
-      <w:bookmarkStart w:id="118" w:name="_Toc197442831"/>
-      <w:bookmarkStart w:id="119" w:name="_Toc197524821"/>
-      <w:bookmarkStart w:id="120" w:name="_Toc197524841"/>
+      <w:bookmarkStart w:id="117" w:name="_Toc197442831"/>
+      <w:bookmarkStart w:id="118" w:name="_Toc197524821"/>
+      <w:bookmarkStart w:id="119" w:name="_Toc197524841"/>
       <w:r>
         <w:t xml:space="preserve">Figure </w:t>
       </w:r>
@@ -10576,17 +9956,15 @@
       <w:r>
         <w:t xml:space="preserve">: </w:t>
       </w:r>
+      <w:bookmarkEnd w:id="117"/>
+      <w:r>
+        <w:t xml:space="preserve">Résultat de l’application de LUT sur </w:t>
+      </w:r>
       <w:bookmarkEnd w:id="118"/>
-      <w:r>
-        <w:t xml:space="preserve">Résultat de l’application de LUT sur </w:t>
-      </w:r>
-      <w:proofErr w:type="gramStart"/>
-      <w:r>
-        <w:t>les différents images</w:t>
-      </w:r>
       <w:bookmarkEnd w:id="119"/>
-      <w:bookmarkEnd w:id="120"/>
-      <w:proofErr w:type="gramEnd"/>
+      <w:r>
+        <w:t>les différentes images</w:t>
+      </w:r>
       <w:r>
         <w:t xml:space="preserve"> </w:t>
       </w:r>
@@ -10603,48 +9981,38 @@
           <w:bCs/>
         </w:rPr>
       </w:pPr>
-      <w:bookmarkStart w:id="121" w:name="_Toc195798491"/>
-      <w:bookmarkStart w:id="122" w:name="_Toc195798519"/>
-      <w:bookmarkStart w:id="123" w:name="_Toc197524822"/>
-      <w:proofErr w:type="spellStart"/>
+      <w:bookmarkStart w:id="120" w:name="_Toc195798491"/>
+      <w:bookmarkStart w:id="121" w:name="_Toc195798519"/>
+      <w:bookmarkStart w:id="122" w:name="_Toc197524822"/>
       <w:r>
         <w:rPr>
           <w:rFonts w:ascii="Times New Roman" w:hAnsi="Times New Roman" w:cs="Times New Roman"/>
           <w:b/>
           <w:bCs/>
         </w:rPr>
-        <w:t>Namespace</w:t>
-      </w:r>
-      <w:proofErr w:type="spellEnd"/>
+        <w:t>Namespace version 1.1</w:t>
+      </w:r>
+      <w:bookmarkEnd w:id="120"/>
+      <w:bookmarkEnd w:id="121"/>
       <w:r>
         <w:rPr>
           <w:rFonts w:ascii="Times New Roman" w:hAnsi="Times New Roman" w:cs="Times New Roman"/>
           <w:b/>
           <w:bCs/>
         </w:rPr>
-        <w:t xml:space="preserve"> version 1.1</w:t>
-      </w:r>
-      <w:bookmarkEnd w:id="121"/>
+        <w:t> :</w:t>
+      </w:r>
       <w:bookmarkEnd w:id="122"/>
-      <w:r>
-        <w:rPr>
-          <w:rFonts w:ascii="Times New Roman" w:hAnsi="Times New Roman" w:cs="Times New Roman"/>
-          <w:b/>
-          <w:bCs/>
-        </w:rPr>
-        <w:t> :</w:t>
+    </w:p>
+    <w:p>
+      <w:pPr>
+        <w:pStyle w:val="Titre3"/>
+      </w:pPr>
+      <w:bookmarkStart w:id="123" w:name="_Toc197524823"/>
+      <w:r>
+        <w:t>Introduction</w:t>
       </w:r>
       <w:bookmarkEnd w:id="123"/>
-    </w:p>
-    <w:p>
-      <w:pPr>
-        <w:pStyle w:val="Titre3"/>
-      </w:pPr>
-      <w:bookmarkStart w:id="124" w:name="_Toc197524823"/>
-      <w:r>
-        <w:t>Introduction</w:t>
-      </w:r>
-      <w:bookmarkEnd w:id="124"/>
       <w:r>
         <w:t xml:space="preserve"> </w:t>
       </w:r>
@@ -10657,44 +10025,36 @@
         <w:t>du</w:t>
       </w:r>
       <w:r>
+        <w:t xml:space="preserve"> namespace v1_1</w:t>
+      </w:r>
+      <w:r>
         <w:t xml:space="preserve"> </w:t>
       </w:r>
-      <w:proofErr w:type="spellStart"/>
-      <w:r>
-        <w:t>namespace</w:t>
-      </w:r>
-      <w:proofErr w:type="spellEnd"/>
-      <w:r>
-        <w:t xml:space="preserve"> v1_1</w:t>
+      <w:r>
+        <w:t xml:space="preserve">est </w:t>
+      </w:r>
+      <w:r>
+        <w:t>de</w:t>
+      </w:r>
+      <w:r>
+        <w:t xml:space="preserve"> reprendre</w:t>
       </w:r>
       <w:r>
         <w:t xml:space="preserve"> </w:t>
       </w:r>
       <w:r>
-        <w:t xml:space="preserve">est </w:t>
-      </w:r>
-      <w:r>
-        <w:t>de</w:t>
-      </w:r>
-      <w:r>
-        <w:t xml:space="preserve"> reprendre</w:t>
+        <w:t>les mêmes fonctionnalités</w:t>
+      </w:r>
+      <w:r>
+        <w:t xml:space="preserve"> de v1</w:t>
+      </w:r>
+      <w:r>
+        <w:t>_0</w:t>
       </w:r>
       <w:r>
         <w:t xml:space="preserve"> </w:t>
       </w:r>
       <w:r>
-        <w:t>les mêmes fonctionnalités</w:t>
-      </w:r>
-      <w:r>
-        <w:t xml:space="preserve"> de v1</w:t>
-      </w:r>
-      <w:r>
-        <w:t>_0</w:t>
-      </w:r>
-      <w:r>
-        <w:t xml:space="preserve"> </w:t>
-      </w:r>
-      <w:r>
         <w:t>en adoptant une approche orientée objet</w:t>
       </w:r>
       <w:r>
@@ -10706,7 +10066,6 @@
       <w:r>
         <w:t xml:space="preserve"> une classe générique pour coder des images en utilisant </w:t>
       </w:r>
-      <w:proofErr w:type="gramStart"/>
       <w:r>
         <w:rPr>
           <w:b/>
@@ -10714,10 +10073,29 @@
           <w:i/>
           <w:iCs/>
         </w:rPr>
-        <w:t>std::</w:t>
-      </w:r>
-      <w:proofErr w:type="spellStart"/>
-      <w:proofErr w:type="gramEnd"/>
+        <w:t>std::vector</w:t>
+      </w:r>
+      <w:r>
+        <w:rPr>
+          <w:b/>
+          <w:bCs/>
+        </w:rPr>
+        <w:t>,</w:t>
+      </w:r>
+      <w:r>
+        <w:t xml:space="preserve"> </w:t>
+      </w:r>
+      <w:r>
+        <w:t>ce qui rend la gestion plus claire et structurée</w:t>
+      </w:r>
+      <w:r>
+        <w:t>.</w:t>
+      </w:r>
+    </w:p>
+    <w:p>
+      <w:r>
+        <w:t xml:space="preserve">Deux classes principales sont définies : </w:t>
+      </w:r>
       <w:r>
         <w:rPr>
           <w:b/>
@@ -10725,29 +10103,34 @@
           <w:i/>
           <w:iCs/>
         </w:rPr>
-        <w:t>vector</w:t>
-      </w:r>
-      <w:proofErr w:type="spellEnd"/>
-      <w:r>
-        <w:rPr>
-          <w:b/>
-          <w:bCs/>
-        </w:rPr>
-        <w:t>,</w:t>
-      </w:r>
-      <w:r>
-        <w:t xml:space="preserve"> </w:t>
-      </w:r>
-      <w:r>
-        <w:t>ce qui rend la gestion plus claire et structurée</w:t>
-      </w:r>
-      <w:r>
-        <w:t>.</w:t>
-      </w:r>
-    </w:p>
-    <w:p>
-      <w:r>
-        <w:t xml:space="preserve">Deux classes principales sont définies : </w:t>
+        <w:t>Image</w:t>
+      </w:r>
+      <w:r>
+        <w:t>, qui gère les opérations de base (allocation</w:t>
+      </w:r>
+      <w:r>
+        <w:t xml:space="preserve"> d’image</w:t>
+      </w:r>
+      <w:r>
+        <w:t>, création</w:t>
+      </w:r>
+      <w:r>
+        <w:t xml:space="preserve"> des images</w:t>
+      </w:r>
+      <w:r>
+        <w:t>, lecture/écriture</w:t>
+      </w:r>
+      <w:r>
+        <w:t xml:space="preserve"> des fichier brut</w:t>
+      </w:r>
+      <w:r>
+        <w:t>, conversion</w:t>
+      </w:r>
+      <w:r>
+        <w:t xml:space="preserve"> de type à un autre</w:t>
+      </w:r>
+      <w:r>
+        <w:t xml:space="preserve">), et </w:t>
       </w:r>
       <w:r>
         <w:rPr>
@@ -10756,36 +10139,14 @@
           <w:i/>
           <w:iCs/>
         </w:rPr>
-        <w:t>Image</w:t>
-      </w:r>
-      <w:r>
-        <w:t>, qui gère les opérations de base (allocation</w:t>
-      </w:r>
-      <w:r>
-        <w:t xml:space="preserve"> d’image</w:t>
-      </w:r>
-      <w:r>
-        <w:t>, création</w:t>
-      </w:r>
-      <w:r>
-        <w:t xml:space="preserve"> des images</w:t>
-      </w:r>
-      <w:r>
-        <w:t>, lecture/écriture</w:t>
-      </w:r>
-      <w:r>
-        <w:t xml:space="preserve"> des fichier brut</w:t>
-      </w:r>
-      <w:r>
-        <w:t>, conversion</w:t>
-      </w:r>
-      <w:r>
-        <w:t xml:space="preserve"> de type à un autre</w:t>
-      </w:r>
-      <w:r>
-        <w:t xml:space="preserve">), et </w:t>
-      </w:r>
-      <w:proofErr w:type="spellStart"/>
+        <w:t>ImageRGB</w:t>
+      </w:r>
+      <w:r>
+        <w:t>, qui hérite d</w:t>
+      </w:r>
+      <w:r>
+        <w:t xml:space="preserve">e la class </w:t>
+      </w:r>
       <w:r>
         <w:rPr>
           <w:b/>
@@ -10793,22 +10154,10 @@
           <w:i/>
           <w:iCs/>
         </w:rPr>
-        <w:t>ImageRGB</w:t>
-      </w:r>
-      <w:proofErr w:type="spellEnd"/>
-      <w:r>
-        <w:t>, qui hérite d</w:t>
-      </w:r>
-      <w:r>
-        <w:t xml:space="preserve">e la </w:t>
-      </w:r>
-      <w:proofErr w:type="spellStart"/>
-      <w:r>
-        <w:t>class</w:t>
-      </w:r>
-      <w:proofErr w:type="spellEnd"/>
-      <w:r>
-        <w:t xml:space="preserve"> </w:t>
+        <w:t>Image</w:t>
+      </w:r>
+      <w:r>
+        <w:t xml:space="preserve"> pour traiter les images couleur et appliquer des </w:t>
       </w:r>
       <w:r>
         <w:rPr>
@@ -10817,10 +10166,47 @@
           <w:i/>
           <w:iCs/>
         </w:rPr>
-        <w:t>Image</w:t>
-      </w:r>
-      <w:r>
-        <w:t xml:space="preserve"> pour traiter les images couleur et appliquer des </w:t>
+        <w:t>LUT</w:t>
+      </w:r>
+      <w:r>
+        <w:t xml:space="preserve"> spécifiques aux images</w:t>
+      </w:r>
+      <w:r>
+        <w:t xml:space="preserve"> en niveau de gris</w:t>
+      </w:r>
+      <w:r>
+        <w:t>.</w:t>
+      </w:r>
+    </w:p>
+    <w:p>
+      <w:pPr>
+        <w:pStyle w:val="Titre3"/>
+      </w:pPr>
+      <w:bookmarkStart w:id="124" w:name="_Toc197524824"/>
+      <w:r>
+        <w:t>Implémentation des fonctionnalités de namespace v1.0 dans le cadre d’une class</w:t>
+      </w:r>
+      <w:bookmarkEnd w:id="124"/>
+      <w:r>
+        <w:t xml:space="preserve"> </w:t>
+      </w:r>
+    </w:p>
+    <w:p>
+      <w:pPr>
+        <w:rPr>
+          <w:rFonts w:cs="Times New Roman"/>
+          <w:szCs w:val="24"/>
+        </w:rPr>
+      </w:pPr>
+      <w:r>
+        <w:lastRenderedPageBreak/>
+        <w:t>L’image ci-</w:t>
+      </w:r>
+      <w:r>
+        <w:t>dessus représente</w:t>
+      </w:r>
+      <w:r>
+        <w:t xml:space="preserve"> la class Image de type </w:t>
       </w:r>
       <w:r>
         <w:rPr>
@@ -10829,66 +10215,8 @@
           <w:i/>
           <w:iCs/>
         </w:rPr>
-        <w:t>LUT</w:t>
-      </w:r>
-      <w:r>
-        <w:t xml:space="preserve"> spécifiques aux images</w:t>
-      </w:r>
-      <w:r>
-        <w:t xml:space="preserve"> en niveau de gris</w:t>
-      </w:r>
-      <w:r>
-        <w:t>.</w:t>
-      </w:r>
-    </w:p>
-    <w:p>
-      <w:pPr>
-        <w:pStyle w:val="Titre3"/>
-      </w:pPr>
-      <w:bookmarkStart w:id="125" w:name="_Toc197524824"/>
-      <w:r>
-        <w:t xml:space="preserve">Implémentation des fonctionnalités de </w:t>
-      </w:r>
-      <w:proofErr w:type="spellStart"/>
-      <w:r>
-        <w:t>namespace</w:t>
-      </w:r>
-      <w:proofErr w:type="spellEnd"/>
-      <w:r>
-        <w:t xml:space="preserve"> v1.0 dans le cadre d’une class</w:t>
-      </w:r>
-      <w:bookmarkEnd w:id="125"/>
-      <w:r>
-        <w:t xml:space="preserve"> </w:t>
-      </w:r>
-    </w:p>
-    <w:p>
-      <w:pPr>
-        <w:rPr>
-          <w:rFonts w:cs="Times New Roman"/>
-          <w:szCs w:val="24"/>
-        </w:rPr>
-      </w:pPr>
-      <w:r>
-        <w:t>L’image ci-</w:t>
-      </w:r>
-      <w:r>
-        <w:t>dessus représente</w:t>
-      </w:r>
-      <w:r>
-        <w:t xml:space="preserve"> la class Image de type </w:t>
-      </w:r>
-      <w:proofErr w:type="spellStart"/>
-      <w:r>
-        <w:rPr>
-          <w:b/>
-          <w:bCs/>
-          <w:i/>
-          <w:iCs/>
-        </w:rPr>
         <w:t>template</w:t>
       </w:r>
-      <w:proofErr w:type="spellEnd"/>
       <w:r>
         <w:t xml:space="preserve"> </w:t>
       </w:r>
@@ -10930,9 +10258,8 @@
           <w:szCs w:val="23"/>
           <w:lang w:eastAsia="fr-FR"/>
         </w:rPr>
-        <w:t>données (</w:t>
-      </w:r>
-      <w:proofErr w:type="spellStart"/>
+        <w:t>données (float</w:t>
+      </w:r>
       <w:r>
         <w:rPr>
           <w:rFonts w:asciiTheme="majorBidi" w:eastAsia="Times New Roman" w:hAnsiTheme="majorBidi" w:cstheme="majorBidi"/>
@@ -10941,9 +10268,8 @@
           <w:szCs w:val="23"/>
           <w:lang w:eastAsia="fr-FR"/>
         </w:rPr>
-        <w:t>float</w:t>
-      </w:r>
-      <w:proofErr w:type="spellEnd"/>
+        <w:t>, unsigned char, …)</w:t>
+      </w:r>
       <w:r>
         <w:rPr>
           <w:rFonts w:asciiTheme="majorBidi" w:eastAsia="Times New Roman" w:hAnsiTheme="majorBidi" w:cstheme="majorBidi"/>
@@ -10952,44 +10278,11 @@
           <w:szCs w:val="23"/>
           <w:lang w:eastAsia="fr-FR"/>
         </w:rPr>
-        <w:t xml:space="preserve">, </w:t>
-      </w:r>
-      <w:proofErr w:type="spellStart"/>
-      <w:r>
-        <w:rPr>
-          <w:rFonts w:asciiTheme="majorBidi" w:eastAsia="Times New Roman" w:hAnsiTheme="majorBidi" w:cstheme="majorBidi"/>
-          <w:color w:val="1D2125"/>
-          <w:sz w:val="23"/>
-          <w:szCs w:val="23"/>
-          <w:lang w:eastAsia="fr-FR"/>
-        </w:rPr>
-        <w:t>unsigned</w:t>
-      </w:r>
-      <w:proofErr w:type="spellEnd"/>
-      <w:r>
-        <w:rPr>
-          <w:rFonts w:asciiTheme="majorBidi" w:eastAsia="Times New Roman" w:hAnsiTheme="majorBidi" w:cstheme="majorBidi"/>
-          <w:color w:val="1D2125"/>
-          <w:sz w:val="23"/>
-          <w:szCs w:val="23"/>
-          <w:lang w:eastAsia="fr-FR"/>
-        </w:rPr>
-        <w:t xml:space="preserve"> char, …)</w:t>
-      </w:r>
-      <w:r>
-        <w:rPr>
-          <w:rFonts w:asciiTheme="majorBidi" w:eastAsia="Times New Roman" w:hAnsiTheme="majorBidi" w:cstheme="majorBidi"/>
-          <w:color w:val="1D2125"/>
-          <w:sz w:val="23"/>
-          <w:szCs w:val="23"/>
-          <w:lang w:eastAsia="fr-FR"/>
-        </w:rPr>
         <w:t xml:space="preserve">, elle encapsule </w:t>
       </w:r>
       <w:r>
         <w:t>les dimensions de l’image (_</w:t>
       </w:r>
-      <w:proofErr w:type="spellStart"/>
       <w:r>
         <w:rPr>
           <w:b/>
@@ -10997,11 +10290,9 @@
         </w:rPr>
         <w:t>width</w:t>
       </w:r>
-      <w:proofErr w:type="spellEnd"/>
       <w:r>
         <w:t>, _</w:t>
       </w:r>
-      <w:proofErr w:type="spellStart"/>
       <w:r>
         <w:rPr>
           <w:b/>
@@ -11009,11 +10300,9 @@
         </w:rPr>
         <w:t>height</w:t>
       </w:r>
-      <w:proofErr w:type="spellEnd"/>
       <w:r>
         <w:t xml:space="preserve">), ainsi que la structure de stockage des pixels avec </w:t>
       </w:r>
-      <w:proofErr w:type="gramStart"/>
       <w:r>
         <w:rPr>
           <w:rStyle w:val="CodeHTML"/>
@@ -11025,24 +10314,8 @@
           <w:sz w:val="24"/>
           <w:szCs w:val="24"/>
         </w:rPr>
-        <w:t>std::</w:t>
-      </w:r>
-      <w:proofErr w:type="spellStart"/>
-      <w:proofErr w:type="gramEnd"/>
-      <w:r>
-        <w:rPr>
-          <w:rStyle w:val="CodeHTML"/>
-          <w:rFonts w:ascii="Times New Roman" w:eastAsiaTheme="minorHAnsi" w:hAnsi="Times New Roman" w:cs="Times New Roman"/>
-          <w:b/>
-          <w:bCs/>
-          <w:i/>
-          <w:iCs/>
-          <w:sz w:val="24"/>
-          <w:szCs w:val="24"/>
-        </w:rPr>
-        <w:t>vector</w:t>
-      </w:r>
-      <w:proofErr w:type="spellEnd"/>
+        <w:t>std::vector</w:t>
+      </w:r>
       <w:r>
         <w:rPr>
           <w:rStyle w:val="CodeHTML"/>
@@ -11195,18 +10468,10 @@
           <w:noProof/>
         </w:rPr>
         <w:drawing>
-          <wp:anchor distT="0" distB="0" distL="114300" distR="114300" simplePos="0" relativeHeight="251676672" behindDoc="0" locked="0" layoutInCell="1" allowOverlap="1" wp14:anchorId="6A3E8227" wp14:editId="4F124B33">
-            <wp:simplePos x="0" y="0"/>
-            <wp:positionH relativeFrom="margin">
-              <wp:posOffset>119269</wp:posOffset>
-            </wp:positionH>
-            <wp:positionV relativeFrom="paragraph">
-              <wp:posOffset>168109</wp:posOffset>
-            </wp:positionV>
-            <wp:extent cx="5759450" cy="3333115"/>
-            <wp:effectExtent l="0" t="0" r="0" b="635"/>
-            <wp:wrapTopAndBottom/>
-            <wp:docPr id="36" name="Image 36"/>
+          <wp:inline distT="0" distB="0" distL="0" distR="0" wp14:anchorId="35AA2E22" wp14:editId="1714D364">
+            <wp:extent cx="5759450" cy="3927944"/>
+            <wp:effectExtent l="0" t="0" r="0" b="0"/>
+            <wp:docPr id="51" name="Image 51"/>
             <wp:cNvGraphicFramePr>
               <a:graphicFrameLocks xmlns:a="http://schemas.openxmlformats.org/drawingml/2006/main" noChangeAspect="1"/>
             </wp:cNvGraphicFramePr>
@@ -11214,7 +10479,7 @@
               <a:graphicData uri="http://schemas.openxmlformats.org/drawingml/2006/picture">
                 <pic:pic xmlns:pic="http://schemas.openxmlformats.org/drawingml/2006/picture">
                   <pic:nvPicPr>
-                    <pic:cNvPr id="36" name="Image 36"/>
+                    <pic:cNvPr id="51" name="Image 51"/>
                     <pic:cNvPicPr/>
                   </pic:nvPicPr>
                   <pic:blipFill>
@@ -11232,7 +10497,7 @@
                   <pic:spPr>
                     <a:xfrm>
                       <a:off x="0" y="0"/>
-                      <a:ext cx="5759450" cy="3333115"/>
+                      <a:ext cx="5761912" cy="3929623"/>
                     </a:xfrm>
                     <a:prstGeom prst="rect">
                       <a:avLst/>
@@ -11241,7 +10506,7 @@
                 </pic:pic>
               </a:graphicData>
             </a:graphic>
-          </wp:anchor>
+          </wp:inline>
         </w:drawing>
       </w:r>
     </w:p>
@@ -11249,11 +10514,10 @@
       <w:pPr>
         <w:pStyle w:val="figure"/>
       </w:pPr>
-      <w:bookmarkStart w:id="126" w:name="_Toc197442835"/>
-      <w:bookmarkStart w:id="127" w:name="_Toc197524825"/>
-      <w:bookmarkStart w:id="128" w:name="_Toc197524842"/>
-      <w:r>
-        <w:lastRenderedPageBreak/>
+      <w:bookmarkStart w:id="125" w:name="_Toc197442835"/>
+      <w:bookmarkStart w:id="126" w:name="_Toc197524825"/>
+      <w:bookmarkStart w:id="127" w:name="_Toc197524842"/>
+      <w:r>
         <w:t xml:space="preserve">Figure </w:t>
       </w:r>
       <w:r>
@@ -11289,27 +10553,18 @@
       <w:r>
         <w:t xml:space="preserve">: </w:t>
       </w:r>
+      <w:bookmarkEnd w:id="125"/>
+      <w:r>
+        <w:t>Aperçu du code de la class Image</w:t>
+      </w:r>
       <w:bookmarkEnd w:id="126"/>
-      <w:r>
-        <w:t>Aperçu du code de la class Image</w:t>
-      </w:r>
       <w:bookmarkEnd w:id="127"/>
-      <w:bookmarkEnd w:id="128"/>
     </w:p>
     <w:p/>
     <w:p>
       <w:r>
-        <w:t xml:space="preserve">La </w:t>
-      </w:r>
-      <w:proofErr w:type="spellStart"/>
-      <w:r>
-        <w:t>class</w:t>
-      </w:r>
-      <w:proofErr w:type="spellEnd"/>
-      <w:r>
-        <w:t xml:space="preserve"> </w:t>
-      </w:r>
-      <w:proofErr w:type="spellStart"/>
+        <w:t xml:space="preserve">La class </w:t>
+      </w:r>
       <w:r>
         <w:rPr>
           <w:b/>
@@ -11319,17 +10574,8 @@
         </w:rPr>
         <w:t>ImageRGB</w:t>
       </w:r>
-      <w:proofErr w:type="spellEnd"/>
-      <w:r>
-        <w:t xml:space="preserve"> est une class dérivé de la </w:t>
-      </w:r>
-      <w:proofErr w:type="spellStart"/>
-      <w:r>
-        <w:t>class</w:t>
-      </w:r>
-      <w:proofErr w:type="spellEnd"/>
-      <w:r>
-        <w:t xml:space="preserve"> </w:t>
+      <w:r>
+        <w:t xml:space="preserve"> est une class dérivé de la class </w:t>
       </w:r>
       <w:r>
         <w:rPr>
@@ -11377,9 +10623,11 @@
           <w:i/>
           <w:iCs/>
         </w:rPr>
-        <w:t>_</w:t>
-      </w:r>
-      <w:proofErr w:type="spellStart"/>
+        <w:t>_rgbData</w:t>
+      </w:r>
+      <w:r>
+        <w:t xml:space="preserve"> pour accéder aux données de pixels d’une image</w:t>
+      </w:r>
       <w:r>
         <w:rPr>
           <w:b/>
@@ -11387,11 +10635,22 @@
           <w:i/>
           <w:iCs/>
         </w:rPr>
-        <w:t>rgbData</w:t>
-      </w:r>
-      <w:proofErr w:type="spellEnd"/>
-      <w:r>
-        <w:t xml:space="preserve"> pour accéder aux données de pixels d’une image</w:t>
+        <w:t xml:space="preserve"> RGB</w:t>
+      </w:r>
+      <w:r>
+        <w:t xml:space="preserve">. Elle inclut aussi des méthodes pour lire/écrire des fichiers PPM, charger une LUT binaire, convertir une image RGB en niveaux de gris. Elle contient aussi un </w:t>
+      </w:r>
+      <w:r>
+        <w:t>constructeur pour</w:t>
+      </w:r>
+      <w:r>
+        <w:t xml:space="preserve"> créer </w:t>
+      </w:r>
+      <w:r>
+        <w:t>des images</w:t>
+      </w:r>
+      <w:r>
+        <w:t xml:space="preserve"> en </w:t>
       </w:r>
       <w:r>
         <w:rPr>
@@ -11400,22 +10659,10 @@
           <w:i/>
           <w:iCs/>
         </w:rPr>
-        <w:t xml:space="preserve"> RGB</w:t>
-      </w:r>
-      <w:r>
-        <w:t xml:space="preserve">. Elle inclut aussi des méthodes pour lire/écrire des fichiers PPM, charger une LUT binaire, convertir une image RGB en niveaux de gris. Elle contient aussi un </w:t>
-      </w:r>
-      <w:r>
-        <w:t>constructeur pour</w:t>
-      </w:r>
-      <w:r>
-        <w:t xml:space="preserve"> créer </w:t>
-      </w:r>
-      <w:r>
-        <w:t>des images</w:t>
-      </w:r>
-      <w:r>
-        <w:t xml:space="preserve"> en </w:t>
+        <w:t>RGB</w:t>
+      </w:r>
+      <w:r>
+        <w:t xml:space="preserve"> à partir d’une image en niveaux de gris à l’aide de </w:t>
       </w:r>
       <w:r>
         <w:rPr>
@@ -11424,18 +10671,6 @@
           <w:i/>
           <w:iCs/>
         </w:rPr>
-        <w:t>RGB</w:t>
-      </w:r>
-      <w:r>
-        <w:t xml:space="preserve"> à partir d’une image en niveaux de gris à l’aide de </w:t>
-      </w:r>
-      <w:r>
-        <w:rPr>
-          <w:b/>
-          <w:bCs/>
-          <w:i/>
-          <w:iCs/>
-        </w:rPr>
         <w:t>LUT</w:t>
       </w:r>
       <w:r>
@@ -11447,11 +10682,12 @@
         <w:rPr>
           <w:noProof/>
         </w:rPr>
+        <w:lastRenderedPageBreak/>
         <w:drawing>
-          <wp:inline distT="0" distB="0" distL="0" distR="0" wp14:anchorId="0555134E" wp14:editId="2E95A49D">
-            <wp:extent cx="5759450" cy="2545080"/>
-            <wp:effectExtent l="0" t="0" r="0" b="7620"/>
-            <wp:docPr id="37" name="Image 37"/>
+          <wp:inline distT="0" distB="0" distL="0" distR="0" wp14:anchorId="11B58CAB" wp14:editId="08C06B17">
+            <wp:extent cx="5759450" cy="2377440"/>
+            <wp:effectExtent l="0" t="0" r="0" b="3810"/>
+            <wp:docPr id="52" name="Image 52"/>
             <wp:cNvGraphicFramePr>
               <a:graphicFrameLocks xmlns:a="http://schemas.openxmlformats.org/drawingml/2006/main" noChangeAspect="1"/>
             </wp:cNvGraphicFramePr>
@@ -11459,7 +10695,7 @@
               <a:graphicData uri="http://schemas.openxmlformats.org/drawingml/2006/picture">
                 <pic:pic xmlns:pic="http://schemas.openxmlformats.org/drawingml/2006/picture">
                   <pic:nvPicPr>
-                    <pic:cNvPr id="37" name="Image 37"/>
+                    <pic:cNvPr id="52" name="Image 52"/>
                     <pic:cNvPicPr/>
                   </pic:nvPicPr>
                   <pic:blipFill>
@@ -11477,7 +10713,7 @@
                   <pic:spPr>
                     <a:xfrm>
                       <a:off x="0" y="0"/>
-                      <a:ext cx="5759450" cy="2545080"/>
+                      <a:ext cx="5775378" cy="2384015"/>
                     </a:xfrm>
                     <a:prstGeom prst="rect">
                       <a:avLst/>
@@ -11494,9 +10730,9 @@
       <w:pPr>
         <w:pStyle w:val="figure"/>
       </w:pPr>
-      <w:bookmarkStart w:id="129" w:name="_Toc197442836"/>
-      <w:bookmarkStart w:id="130" w:name="_Toc197524826"/>
-      <w:bookmarkStart w:id="131" w:name="_Toc197524843"/>
+      <w:bookmarkStart w:id="128" w:name="_Toc197442836"/>
+      <w:bookmarkStart w:id="129" w:name="_Toc197524826"/>
+      <w:bookmarkStart w:id="130" w:name="_Toc197524843"/>
       <w:r>
         <w:t xml:space="preserve">Figure </w:t>
       </w:r>
@@ -11533,20 +10769,152 @@
       <w:r>
         <w:t xml:space="preserve">: </w:t>
       </w:r>
+      <w:bookmarkEnd w:id="128"/>
+      <w:r>
+        <w:t>Aperçu de code de la class ImageRGB</w:t>
+      </w:r>
       <w:bookmarkEnd w:id="129"/>
-      <w:r>
-        <w:t xml:space="preserve">Aperçu de code de la class </w:t>
-      </w:r>
-      <w:proofErr w:type="spellStart"/>
-      <w:r>
-        <w:t>ImageRGB</w:t>
-      </w:r>
       <w:bookmarkEnd w:id="130"/>
+      <w:r>
+        <w:t xml:space="preserve"> </w:t>
+      </w:r>
+    </w:p>
+    <w:p>
+      <w:pPr>
+        <w:pStyle w:val="Titre2"/>
+        <w:rPr>
+          <w:rFonts w:ascii="Times New Roman" w:hAnsi="Times New Roman" w:cs="Times New Roman"/>
+          <w:b/>
+          <w:bCs/>
+        </w:rPr>
+      </w:pPr>
+      <w:bookmarkStart w:id="131" w:name="_Toc195798492"/>
+      <w:bookmarkStart w:id="132" w:name="_Toc195798520"/>
+      <w:bookmarkStart w:id="133" w:name="_Toc197524827"/>
+      <w:r>
+        <w:rPr>
+          <w:rFonts w:ascii="Times New Roman" w:hAnsi="Times New Roman" w:cs="Times New Roman"/>
+          <w:b/>
+          <w:bCs/>
+        </w:rPr>
+        <w:t>Namespace version 2.0</w:t>
+      </w:r>
       <w:bookmarkEnd w:id="131"/>
-      <w:proofErr w:type="spellEnd"/>
-      <w:r>
+      <w:bookmarkEnd w:id="132"/>
+      <w:r>
+        <w:rPr>
+          <w:rFonts w:ascii="Times New Roman" w:hAnsi="Times New Roman" w:cs="Times New Roman"/>
+          <w:b/>
+          <w:bCs/>
+        </w:rPr>
+        <w:t> :</w:t>
+      </w:r>
+      <w:bookmarkEnd w:id="133"/>
+    </w:p>
+    <w:p>
+      <w:pPr>
+        <w:pStyle w:val="Titre3"/>
+      </w:pPr>
+      <w:r>
+        <w:t>Introduction</w:t>
+      </w:r>
+    </w:p>
+    <w:p>
+      <w:pPr>
+        <w:pStyle w:val="Titre3"/>
+      </w:pPr>
+      <w:r>
+        <w:t xml:space="preserve">Implémentation des traitements d’images </w:t>
+      </w:r>
+    </w:p>
+    <w:p>
+      <w:pPr>
+        <w:pStyle w:val="Titre4"/>
+      </w:pPr>
+      <w:r>
+        <w:t>Processing 1&amp;2</w:t>
+      </w:r>
+    </w:p>
+    <w:p>
+      <w:pPr>
+        <w:pStyle w:val="Titre4"/>
+      </w:pPr>
+      <w:r>
+        <w:t>Addition des images</w:t>
+      </w:r>
+    </w:p>
+    <w:p>
+      <w:pPr>
+        <w:pStyle w:val="Titre4"/>
+      </w:pPr>
+      <w:r>
+        <w:t>Égalisation d'histogramme</w:t>
+      </w:r>
+    </w:p>
+    <w:p>
+      <w:pPr>
+        <w:pStyle w:val="Titre4"/>
+      </w:pPr>
+      <w:r>
+        <w:t>Filtrage</w:t>
+      </w:r>
+      <w:r>
+        <w:t xml:space="preserve"> par convolution </w:t>
+      </w:r>
+    </w:p>
+    <w:p/>
+    <w:p/>
+    <w:p>
+      <w:pPr>
+        <w:pStyle w:val="Titre2"/>
+        <w:rPr>
+          <w:rFonts w:ascii="Times New Roman" w:hAnsi="Times New Roman" w:cs="Times New Roman"/>
+          <w:b/>
+          <w:bCs/>
+        </w:rPr>
+      </w:pPr>
+      <w:bookmarkStart w:id="134" w:name="_Toc197524828"/>
+      <w:r>
+        <w:rPr>
+          <w:rFonts w:ascii="Times New Roman" w:hAnsi="Times New Roman" w:cs="Times New Roman"/>
+          <w:b/>
+          <w:bCs/>
+        </w:rPr>
+        <w:t>Conclusion</w:t>
+      </w:r>
+      <w:r>
+        <w:rPr>
+          <w:rFonts w:ascii="Times New Roman" w:hAnsi="Times New Roman" w:cs="Times New Roman"/>
+          <w:b/>
+          <w:bCs/>
+        </w:rPr>
         <w:t xml:space="preserve"> </w:t>
       </w:r>
+      <w:r>
+        <w:rPr>
+          <w:rFonts w:ascii="Times New Roman" w:hAnsi="Times New Roman" w:cs="Times New Roman"/>
+          <w:b/>
+          <w:bCs/>
+        </w:rPr>
+        <w:t>et</w:t>
+      </w:r>
+      <w:r>
+        <w:rPr>
+          <w:rFonts w:ascii="Times New Roman" w:hAnsi="Times New Roman" w:cs="Times New Roman"/>
+          <w:b/>
+          <w:bCs/>
+        </w:rPr>
+        <w:t xml:space="preserve"> perspectives</w:t>
+      </w:r>
+      <w:r>
+        <w:rPr>
+          <w:rFonts w:ascii="Times New Roman" w:hAnsi="Times New Roman" w:cs="Times New Roman"/>
+          <w:b/>
+          <w:bCs/>
+        </w:rPr>
+        <w:t> :</w:t>
+      </w:r>
+      <w:bookmarkEnd w:id="134"/>
     </w:p>
     <w:p>
       <w:pPr>
@@ -11557,71 +10925,22 @@
           <w:bCs/>
         </w:rPr>
       </w:pPr>
-      <w:bookmarkStart w:id="132" w:name="_Toc195798492"/>
-      <w:bookmarkStart w:id="133" w:name="_Toc195798520"/>
-      <w:bookmarkStart w:id="134" w:name="_Toc197524827"/>
-      <w:proofErr w:type="spellStart"/>
       <w:r>
         <w:rPr>
           <w:rFonts w:ascii="Times New Roman" w:hAnsi="Times New Roman" w:cs="Times New Roman"/>
           <w:b/>
           <w:bCs/>
         </w:rPr>
-        <w:t>Namespace</w:t>
-      </w:r>
-      <w:proofErr w:type="spellEnd"/>
+        <w:t>B</w:t>
+      </w:r>
       <w:r>
         <w:rPr>
           <w:rFonts w:ascii="Times New Roman" w:hAnsi="Times New Roman" w:cs="Times New Roman"/>
           <w:b/>
           <w:bCs/>
         </w:rPr>
-        <w:t xml:space="preserve"> version 2.0</w:t>
-      </w:r>
-      <w:bookmarkEnd w:id="132"/>
-      <w:bookmarkEnd w:id="133"/>
-      <w:r>
-        <w:rPr>
-          <w:rFonts w:ascii="Times New Roman" w:hAnsi="Times New Roman" w:cs="Times New Roman"/>
-          <w:b/>
-          <w:bCs/>
-        </w:rPr>
-        <w:t> :</w:t>
-      </w:r>
-      <w:bookmarkEnd w:id="134"/>
-    </w:p>
-    <w:p/>
-    <w:p>
-      <w:pPr>
-        <w:pStyle w:val="Titre2"/>
-        <w:rPr>
-          <w:rFonts w:ascii="Times New Roman" w:hAnsi="Times New Roman" w:cs="Times New Roman"/>
-          <w:b/>
-          <w:bCs/>
-        </w:rPr>
-      </w:pPr>
-      <w:bookmarkStart w:id="135" w:name="_Toc195798493"/>
-      <w:bookmarkStart w:id="136" w:name="_Toc195798521"/>
-      <w:bookmarkStart w:id="137" w:name="_Toc197524828"/>
-      <w:r>
-        <w:rPr>
-          <w:rFonts w:ascii="Times New Roman" w:hAnsi="Times New Roman" w:cs="Times New Roman"/>
-          <w:b/>
-          <w:bCs/>
-        </w:rPr>
-        <w:t>Conclusion</w:t>
-      </w:r>
-      <w:bookmarkEnd w:id="135"/>
-      <w:bookmarkEnd w:id="136"/>
-      <w:r>
-        <w:rPr>
-          <w:rFonts w:ascii="Times New Roman" w:hAnsi="Times New Roman" w:cs="Times New Roman"/>
-          <w:b/>
-          <w:bCs/>
-        </w:rPr>
-        <w:t> :</w:t>
-      </w:r>
-      <w:bookmarkEnd w:id="137"/>
+        <w:t>ibliographie</w:t>
+      </w:r>
     </w:p>
     <w:p>
       <w:pPr>
@@ -11866,6 +11185,7 @@
         <w:docPartUnique/>
       </w:docPartObj>
     </w:sdtPr>
+    <w:sdtEndPr/>
     <w:sdtContent>
       <w:p>
         <w:pPr>
@@ -15363,7 +14683,6 @@
   <w:style w:type="character" w:default="1" w:styleId="Policepardfaut">
     <w:name w:val="Default Paragraph Font"/>
     <w:uiPriority w:val="1"/>
-    <w:semiHidden/>
     <w:unhideWhenUsed/>
   </w:style>
   <w:style w:type="table" w:default="1" w:styleId="TableauNormal">

</xml_diff>

<commit_message>
je vais mettre a jour le rapport
</commit_message>
<xml_diff>
--- a/Travaux Encadré de Recherche.docx
+++ b/Travaux Encadré de Recherche.docx
@@ -5165,21 +5165,12 @@
       <w:r>
         <w:t xml:space="preserve">Mathématiquement, une image numérique est représentée par une fonction à deux dimensions, </w:t>
       </w:r>
-      <w:proofErr w:type="gramStart"/>
-      <w:r>
-        <w:rPr>
-          <w:b/>
-          <w:bCs/>
-        </w:rPr>
-        <w:t>f(</w:t>
-      </w:r>
-      <w:proofErr w:type="gramEnd"/>
-      <w:r>
-        <w:rPr>
-          <w:b/>
-          <w:bCs/>
-        </w:rPr>
-        <w:t>x, y)</w:t>
+      <w:r>
+        <w:rPr>
+          <w:b/>
+          <w:bCs/>
+        </w:rPr>
+        <w:t>f(x, y)</w:t>
       </w:r>
       <w:r>
         <w:t>,</w:t>
@@ -5949,7 +5940,6 @@
       <w:r>
         <w:t xml:space="preserve"> </w:t>
       </w:r>
-      <w:proofErr w:type="gramStart"/>
       <w:r>
         <w:rPr>
           <w:b/>
@@ -5958,7 +5948,6 @@
         <w:t>std::</w:t>
       </w:r>
       <w:proofErr w:type="spellStart"/>
-      <w:proofErr w:type="gramEnd"/>
       <w:r>
         <w:rPr>
           <w:b/>
@@ -6112,9 +6101,8 @@
           <w:szCs w:val="24"/>
           <w:lang w:eastAsia="fr-FR"/>
         </w:rPr>
-        <w:t>uint16_</w:t>
-      </w:r>
-      <w:proofErr w:type="gramStart"/>
+        <w:t>uint16_t</w:t>
+      </w:r>
       <w:r>
         <w:rPr>
           <w:rFonts w:asciiTheme="majorBidi" w:eastAsia="Times New Roman" w:hAnsiTheme="majorBidi" w:cstheme="majorBidi"/>
@@ -6122,7 +6110,7 @@
           <w:szCs w:val="24"/>
           <w:lang w:eastAsia="fr-FR"/>
         </w:rPr>
-        <w:t>t</w:t>
+        <w:t>,</w:t>
       </w:r>
       <w:r>
         <w:rPr>
@@ -6131,18 +6119,8 @@
           <w:szCs w:val="24"/>
           <w:lang w:eastAsia="fr-FR"/>
         </w:rPr>
-        <w:t>,</w:t>
-      </w:r>
-      <w:r>
-        <w:rPr>
-          <w:rFonts w:asciiTheme="majorBidi" w:eastAsia="Times New Roman" w:hAnsiTheme="majorBidi" w:cstheme="majorBidi"/>
-          <w:color w:val="1D2125"/>
-          <w:szCs w:val="24"/>
-          <w:lang w:eastAsia="fr-FR"/>
-        </w:rPr>
         <w:t>…</w:t>
       </w:r>
-      <w:proofErr w:type="gramEnd"/>
       <w:r>
         <w:rPr>
           <w:rFonts w:asciiTheme="majorBidi" w:eastAsia="Times New Roman" w:hAnsiTheme="majorBidi" w:cstheme="majorBidi"/>
@@ -6494,22 +6472,9 @@
           <w:szCs w:val="24"/>
           <w:lang w:eastAsia="fr-FR"/>
         </w:rPr>
-        <w:t xml:space="preserve">grâce à </w:t>
-      </w:r>
-      <w:proofErr w:type="gramStart"/>
-      <w:r>
-        <w:rPr>
-          <w:rFonts w:asciiTheme="majorBidi" w:eastAsia="Times New Roman" w:hAnsiTheme="majorBidi" w:cstheme="majorBidi"/>
-          <w:b/>
-          <w:bCs/>
-          <w:color w:val="1D2125"/>
-          <w:szCs w:val="24"/>
-          <w:lang w:eastAsia="fr-FR"/>
-        </w:rPr>
-        <w:t>std::</w:t>
+        <w:t>grâce à std::</w:t>
       </w:r>
       <w:proofErr w:type="spellStart"/>
-      <w:proofErr w:type="gramEnd"/>
       <w:r>
         <w:rPr>
           <w:rFonts w:asciiTheme="majorBidi" w:eastAsia="Times New Roman" w:hAnsiTheme="majorBidi" w:cstheme="majorBidi"/>
@@ -7041,7 +7006,6 @@
       <w:r>
         <w:t xml:space="preserve">. Elle utilise deux boucles pour parcourir chaque pixel, et détermine si le pixel appartient à une case blanche ou noire en divisant les </w:t>
       </w:r>
-      <w:proofErr w:type="gramStart"/>
       <w:r>
         <w:t xml:space="preserve">indices </w:t>
       </w:r>
@@ -7055,7 +7019,6 @@
         </w:rPr>
         <w:t>x</w:t>
       </w:r>
-      <w:proofErr w:type="gramEnd"/>
       <w:r>
         <w:t xml:space="preserve"> et </w:t>
       </w:r>
@@ -7380,9 +7343,8 @@
           <w:lang w:eastAsia="fr-FR"/>
         </w:rPr>
         <w:lastRenderedPageBreak/>
-        <w:t xml:space="preserve">      </w:t>
-      </w:r>
-      <w:proofErr w:type="gramStart"/>
+        <w:t xml:space="preserve">      double val</w:t>
+      </w:r>
       <w:r>
         <w:rPr>
           <w:rFonts w:asciiTheme="majorBidi" w:eastAsia="Times New Roman" w:hAnsiTheme="majorBidi" w:cstheme="majorBidi"/>
@@ -7393,9 +7355,8 @@
           <w:szCs w:val="23"/>
           <w:lang w:eastAsia="fr-FR"/>
         </w:rPr>
-        <w:t>double</w:t>
-      </w:r>
-      <w:proofErr w:type="gramEnd"/>
+        <w:t>eur</w:t>
+      </w:r>
       <w:r>
         <w:rPr>
           <w:rFonts w:asciiTheme="majorBidi" w:eastAsia="Times New Roman" w:hAnsiTheme="majorBidi" w:cstheme="majorBidi"/>
@@ -7406,8 +7367,9 @@
           <w:szCs w:val="23"/>
           <w:lang w:eastAsia="fr-FR"/>
         </w:rPr>
-        <w:t xml:space="preserve"> val</w:t>
-      </w:r>
+        <w:t xml:space="preserve"> = std::sin(2 * M_PI * </w:t>
+      </w:r>
+      <w:proofErr w:type="spellStart"/>
       <w:r>
         <w:rPr>
           <w:rFonts w:asciiTheme="majorBidi" w:eastAsia="Times New Roman" w:hAnsiTheme="majorBidi" w:cstheme="majorBidi"/>
@@ -7418,8 +7380,9 @@
           <w:szCs w:val="23"/>
           <w:lang w:eastAsia="fr-FR"/>
         </w:rPr>
-        <w:t>eur</w:t>
-      </w:r>
+        <w:t>frequency</w:t>
+      </w:r>
+      <w:proofErr w:type="spellEnd"/>
       <w:r>
         <w:rPr>
           <w:rFonts w:asciiTheme="majorBidi" w:eastAsia="Times New Roman" w:hAnsiTheme="majorBidi" w:cstheme="majorBidi"/>
@@ -7430,7 +7393,7 @@
           <w:szCs w:val="23"/>
           <w:lang w:eastAsia="fr-FR"/>
         </w:rPr>
-        <w:t xml:space="preserve"> = std::sin(2 * M_PI * </w:t>
+        <w:t xml:space="preserve"> * x / </w:t>
       </w:r>
       <w:proofErr w:type="spellStart"/>
       <w:r>
@@ -7443,7 +7406,7 @@
           <w:szCs w:val="23"/>
           <w:lang w:eastAsia="fr-FR"/>
         </w:rPr>
-        <w:t>frequency</w:t>
+        <w:t>width</w:t>
       </w:r>
       <w:proofErr w:type="spellEnd"/>
       <w:r>
@@ -7456,10 +7419,14 @@
           <w:szCs w:val="23"/>
           <w:lang w:eastAsia="fr-FR"/>
         </w:rPr>
-        <w:t xml:space="preserve"> * x / </w:t>
-      </w:r>
-      <w:proofErr w:type="spellStart"/>
-      <w:r>
+        <w:t>);</w:t>
+      </w:r>
+    </w:p>
+    <w:p>
+      <w:pPr>
+        <w:pStyle w:val="Paragraphedeliste"/>
+        <w:shd w:val="clear" w:color="auto" w:fill="FFFFFF"/>
+        <w:spacing w:before="100" w:beforeAutospacing="1" w:after="100" w:afterAutospacing="1" w:line="240" w:lineRule="auto"/>
         <w:rPr>
           <w:rFonts w:asciiTheme="majorBidi" w:eastAsia="Times New Roman" w:hAnsiTheme="majorBidi" w:cstheme="majorBidi"/>
           <w:b/>
@@ -7469,9 +7436,7 @@
           <w:szCs w:val="23"/>
           <w:lang w:eastAsia="fr-FR"/>
         </w:rPr>
-        <w:t>width</w:t>
-      </w:r>
-      <w:proofErr w:type="spellEnd"/>
+      </w:pPr>
       <w:r>
         <w:rPr>
           <w:rFonts w:asciiTheme="majorBidi" w:eastAsia="Times New Roman" w:hAnsiTheme="majorBidi" w:cstheme="majorBidi"/>
@@ -7482,61 +7447,7 @@
           <w:szCs w:val="23"/>
           <w:lang w:eastAsia="fr-FR"/>
         </w:rPr>
-        <w:t>);</w:t>
-      </w:r>
-    </w:p>
-    <w:p>
-      <w:pPr>
-        <w:pStyle w:val="Paragraphedeliste"/>
-        <w:shd w:val="clear" w:color="auto" w:fill="FFFFFF"/>
-        <w:spacing w:before="100" w:beforeAutospacing="1" w:after="100" w:afterAutospacing="1" w:line="240" w:lineRule="auto"/>
-        <w:rPr>
-          <w:rFonts w:asciiTheme="majorBidi" w:eastAsia="Times New Roman" w:hAnsiTheme="majorBidi" w:cstheme="majorBidi"/>
-          <w:b/>
-          <w:bCs/>
-          <w:color w:val="1D2125"/>
-          <w:sz w:val="23"/>
-          <w:szCs w:val="23"/>
-          <w:lang w:eastAsia="fr-FR"/>
-        </w:rPr>
-      </w:pPr>
-      <w:r>
-        <w:rPr>
-          <w:rFonts w:asciiTheme="majorBidi" w:eastAsia="Times New Roman" w:hAnsiTheme="majorBidi" w:cstheme="majorBidi"/>
-          <w:b/>
-          <w:bCs/>
-          <w:color w:val="1D2125"/>
-          <w:sz w:val="23"/>
-          <w:szCs w:val="23"/>
-          <w:lang w:eastAsia="fr-FR"/>
-        </w:rPr>
-        <w:t xml:space="preserve">      </w:t>
-      </w:r>
-      <w:proofErr w:type="gramStart"/>
-      <w:r>
-        <w:rPr>
-          <w:rFonts w:asciiTheme="majorBidi" w:eastAsia="Times New Roman" w:hAnsiTheme="majorBidi" w:cstheme="majorBidi"/>
-          <w:b/>
-          <w:bCs/>
-          <w:color w:val="1D2125"/>
-          <w:sz w:val="23"/>
-          <w:szCs w:val="23"/>
-          <w:lang w:eastAsia="fr-FR"/>
-        </w:rPr>
-        <w:t>double</w:t>
-      </w:r>
-      <w:proofErr w:type="gramEnd"/>
-      <w:r>
-        <w:rPr>
-          <w:rFonts w:asciiTheme="majorBidi" w:eastAsia="Times New Roman" w:hAnsiTheme="majorBidi" w:cstheme="majorBidi"/>
-          <w:b/>
-          <w:bCs/>
-          <w:color w:val="1D2125"/>
-          <w:sz w:val="23"/>
-          <w:szCs w:val="23"/>
-          <w:lang w:eastAsia="fr-FR"/>
-        </w:rPr>
-        <w:t xml:space="preserve"> </w:t>
+        <w:t xml:space="preserve">      double </w:t>
       </w:r>
       <w:proofErr w:type="spellStart"/>
       <w:r>
@@ -8004,27 +7915,7 @@
                                 <w:sz w:val="20"/>
                                 <w:szCs w:val="20"/>
                               </w:rPr>
-                              <w:t xml:space="preserve">: </w:t>
-                            </w:r>
-                            <w:r>
-                              <w:rPr>
-                                <w:b/>
-                                <w:bCs/>
-                                <w:color w:val="auto"/>
-                                <w:sz w:val="20"/>
-                                <w:szCs w:val="20"/>
-                              </w:rPr>
-                              <w:t>Aperçu d’une image</w:t>
-                            </w:r>
-                            <w:r>
-                              <w:rPr>
-                                <w:b/>
-                                <w:bCs/>
-                                <w:color w:val="auto"/>
-                                <w:sz w:val="20"/>
-                                <w:szCs w:val="20"/>
-                              </w:rPr>
-                              <w:t xml:space="preserve"> </w:t>
+                              <w:t xml:space="preserve">: Aperçu d’une image </w:t>
                             </w:r>
                             <w:r>
                               <w:rPr>
@@ -8139,27 +8030,7 @@
                           <w:sz w:val="20"/>
                           <w:szCs w:val="20"/>
                         </w:rPr>
-                        <w:t xml:space="preserve">: </w:t>
-                      </w:r>
-                      <w:r>
-                        <w:rPr>
-                          <w:b/>
-                          <w:bCs/>
-                          <w:color w:val="auto"/>
-                          <w:sz w:val="20"/>
-                          <w:szCs w:val="20"/>
-                        </w:rPr>
-                        <w:t>Aperçu d’une image</w:t>
-                      </w:r>
-                      <w:r>
-                        <w:rPr>
-                          <w:b/>
-                          <w:bCs/>
-                          <w:color w:val="auto"/>
-                          <w:sz w:val="20"/>
-                          <w:szCs w:val="20"/>
-                        </w:rPr>
-                        <w:t xml:space="preserve"> </w:t>
+                        <w:t xml:space="preserve">: Aperçu d’une image </w:t>
                       </w:r>
                       <w:r>
                         <w:rPr>
@@ -8485,27 +8356,7 @@
                                 <w:sz w:val="20"/>
                                 <w:szCs w:val="20"/>
                               </w:rPr>
-                              <w:t xml:space="preserve">: </w:t>
-                            </w:r>
-                            <w:r>
-                              <w:rPr>
-                                <w:b/>
-                                <w:bCs/>
-                                <w:color w:val="auto"/>
-                                <w:sz w:val="20"/>
-                                <w:szCs w:val="20"/>
-                              </w:rPr>
-                              <w:t xml:space="preserve">Aperçu d’une image </w:t>
-                            </w:r>
-                            <w:r>
-                              <w:rPr>
-                                <w:b/>
-                                <w:bCs/>
-                                <w:color w:val="auto"/>
-                                <w:sz w:val="20"/>
-                                <w:szCs w:val="20"/>
-                              </w:rPr>
-                              <w:t>damier</w:t>
+                              <w:t>: Aperçu d’une image damier</w:t>
                             </w:r>
                           </w:p>
                         </w:txbxContent>
@@ -8609,27 +8460,7 @@
                           <w:sz w:val="20"/>
                           <w:szCs w:val="20"/>
                         </w:rPr>
-                        <w:t xml:space="preserve">: </w:t>
-                      </w:r>
-                      <w:r>
-                        <w:rPr>
-                          <w:b/>
-                          <w:bCs/>
-                          <w:color w:val="auto"/>
-                          <w:sz w:val="20"/>
-                          <w:szCs w:val="20"/>
-                        </w:rPr>
-                        <w:t xml:space="preserve">Aperçu d’une image </w:t>
-                      </w:r>
-                      <w:r>
-                        <w:rPr>
-                          <w:b/>
-                          <w:bCs/>
-                          <w:color w:val="auto"/>
-                          <w:sz w:val="20"/>
-                          <w:szCs w:val="20"/>
-                        </w:rPr>
-                        <w:t>damier</w:t>
+                        <w:t>: Aperçu d’une image damier</w:t>
                       </w:r>
                     </w:p>
                   </w:txbxContent>
@@ -10192,14 +10023,9 @@
         <w:t xml:space="preserve"> </w:t>
       </w:r>
       <w:r>
-        <w:t>permet de convertir une image représentée sous forme de vecteur (</w:t>
-      </w:r>
-      <w:proofErr w:type="gramStart"/>
-      <w:r>
-        <w:t>std::</w:t>
+        <w:t>permet de convertir une image représentée sous forme de vecteur (std::</w:t>
       </w:r>
       <w:proofErr w:type="spellStart"/>
-      <w:proofErr w:type="gramEnd"/>
       <w:r>
         <w:t>vector</w:t>
       </w:r>
@@ -10545,7 +10371,6 @@
       <w:r>
         <w:t xml:space="preserve">(stockée dans un </w:t>
       </w:r>
-      <w:proofErr w:type="gramStart"/>
       <w:r>
         <w:rPr>
           <w:rStyle w:val="CodeHTML"/>
@@ -10558,7 +10383,6 @@
         <w:t>std::</w:t>
       </w:r>
       <w:proofErr w:type="spellStart"/>
-      <w:proofErr w:type="gramEnd"/>
       <w:r>
         <w:rPr>
           <w:rStyle w:val="CodeHTML"/>
@@ -12900,7 +12724,6 @@
       <w:r>
         <w:t xml:space="preserve"> une classe générique pour coder des images en utilisant </w:t>
       </w:r>
-      <w:proofErr w:type="gramStart"/>
       <w:r>
         <w:rPr>
           <w:b/>
@@ -12911,7 +12734,6 @@
         <w:t>std::</w:t>
       </w:r>
       <w:proofErr w:type="spellStart"/>
-      <w:proofErr w:type="gramEnd"/>
       <w:r>
         <w:rPr>
           <w:b/>
@@ -13221,7 +13043,6 @@
       <w:r>
         <w:t xml:space="preserve">), ainsi que la structure de stockage des pixels avec </w:t>
       </w:r>
-      <w:proofErr w:type="gramStart"/>
       <w:r>
         <w:rPr>
           <w:rStyle w:val="CodeHTML"/>
@@ -13236,7 +13057,6 @@
         <w:t>std::</w:t>
       </w:r>
       <w:proofErr w:type="spellStart"/>
-      <w:proofErr w:type="gramEnd"/>
       <w:r>
         <w:rPr>
           <w:rStyle w:val="CodeHTML"/>
@@ -15726,10 +15546,7 @@
         </w:numPr>
       </w:pPr>
       <w:r>
-        <w:t>Une image sombre aura un histogramme concentré à gauche</w:t>
-      </w:r>
-      <w:r>
-        <w:t>.</w:t>
+        <w:t>Une image sombre aura un histogramme concentré à gauche.</w:t>
       </w:r>
     </w:p>
     <w:p>
@@ -21930,6 +21747,7 @@
   <w:style w:type="character" w:default="1" w:styleId="Policepardfaut">
     <w:name w:val="Default Paragraph Font"/>
     <w:uiPriority w:val="1"/>
+    <w:semiHidden/>
     <w:unhideWhenUsed/>
   </w:style>
   <w:style w:type="table" w:default="1" w:styleId="TableauNormal">

</xml_diff>